<commit_message>
Improving template and conversion
</commit_message>
<xml_diff>
--- a/public/assets/templates/S-140-S-template.docx
+++ b/public/assets/templates/S-140-S-template.docx
@@ -71,7 +71,7 @@
         <w:tblInd w:w="-41" w:type="dxa"/>
         <w:tblCellMar>
           <w:top w:w="0" w:type="dxa"/>
-          <w:left w:w="43" w:type="dxa"/>
+          <w:left w:w="38" w:type="dxa"/>
           <w:bottom w:w="0" w:type="dxa"/>
           <w:right w:w="108" w:type="dxa"/>
         </w:tblCellMar>
@@ -202,7 +202,7 @@
         <w:tblInd w:w="-41" w:type="dxa"/>
         <w:tblCellMar>
           <w:top w:w="0" w:type="dxa"/>
-          <w:left w:w="43" w:type="dxa"/>
+          <w:left w:w="38" w:type="dxa"/>
           <w:bottom w:w="0" w:type="dxa"/>
           <w:right w:w="108" w:type="dxa"/>
         </w:tblCellMar>
@@ -477,7 +477,7 @@
         <w:tblInd w:w="-41" w:type="dxa"/>
         <w:tblCellMar>
           <w:top w:w="0" w:type="dxa"/>
-          <w:left w:w="43" w:type="dxa"/>
+          <w:left w:w="38" w:type="dxa"/>
           <w:bottom w:w="0" w:type="dxa"/>
           <w:right w:w="108" w:type="dxa"/>
         </w:tblCellMar>
@@ -722,7 +722,7 @@
         <w:tblInd w:w="-41" w:type="dxa"/>
         <w:tblCellMar>
           <w:top w:w="0" w:type="dxa"/>
-          <w:left w:w="43" w:type="dxa"/>
+          <w:left w:w="38" w:type="dxa"/>
           <w:bottom w:w="0" w:type="dxa"/>
           <w:right w:w="108" w:type="dxa"/>
         </w:tblCellMar>
@@ -1310,7 +1310,7 @@
         <w:tblInd w:w="-41" w:type="dxa"/>
         <w:tblCellMar>
           <w:top w:w="0" w:type="dxa"/>
-          <w:left w:w="43" w:type="dxa"/>
+          <w:left w:w="38" w:type="dxa"/>
           <w:bottom w:w="0" w:type="dxa"/>
           <w:right w:w="108" w:type="dxa"/>
         </w:tblCellMar>
@@ -1600,9 +1600,7 @@
               <w:pStyle w:val="Normal"/>
               <w:spacing w:lineRule="auto" w:line="240" w:before="0" w:after="0"/>
               <w:jc w:val="center"/>
-              <w:rPr>
-                <w:lang w:val="en-CA"/>
-              </w:rPr>
+              <w:rPr/>
             </w:pPr>
             <w:r>
               <w:rPr>
@@ -1612,9 +1610,39 @@
             </w:r>
             <w:r>
               <w:rPr>
-                <w:lang w:val="en-CA"/>
-              </w:rPr>
-              <w:t>consejoprimera</w:t>
+                <w:lang w:val="en-US"/>
+              </w:rPr>
+              <w:t>#</w:t>
+            </w:r>
+            <w:r>
+              <w:rPr>
+                <w:lang w:val="en-CA"/>
+              </w:rPr>
+              <w:t>smmconsejo1</w:t>
+            </w:r>
+            <w:r>
+              <w:rPr>
+                <w:lang w:val="en-US"/>
+              </w:rPr>
+              <w:t>}{</w:t>
+            </w:r>
+            <w:r>
+              <w:rPr>
+                <w:lang w:val="en-CA"/>
+              </w:rPr>
+              <w:t>smmconsejo1</w:t>
+            </w:r>
+            <w:r>
+              <w:rPr>
+                <w:lang w:val="en-US"/>
+              </w:rPr>
+              <w:t>}{/</w:t>
+            </w:r>
+            <w:r>
+              <w:rPr>
+                <w:lang w:val="en-CA"/>
+              </w:rPr>
+              <w:t>smmconsejo1</w:t>
             </w:r>
             <w:r>
               <w:rPr>
@@ -1823,9 +1851,7 @@
               <w:pStyle w:val="Normal"/>
               <w:spacing w:lineRule="auto" w:line="240" w:before="0" w:after="0"/>
               <w:jc w:val="center"/>
-              <w:rPr>
-                <w:lang w:val="en-CA"/>
-              </w:rPr>
+              <w:rPr/>
             </w:pPr>
             <w:r>
               <w:rPr>
@@ -1835,9 +1861,57 @@
             </w:r>
             <w:r>
               <w:rPr>
-                <w:lang w:val="en-CA"/>
-              </w:rPr>
-              <w:t>consejorevisita</w:t>
+                <w:lang w:val="en-US"/>
+              </w:rPr>
+              <w:t>#</w:t>
+            </w:r>
+            <w:r>
+              <w:rPr>
+                <w:lang w:val="en-CA"/>
+              </w:rPr>
+              <w:t>smmconsejo</w:t>
+            </w:r>
+            <w:r>
+              <w:rPr>
+                <w:lang w:val="en-CA"/>
+              </w:rPr>
+              <w:t>2</w:t>
+            </w:r>
+            <w:r>
+              <w:rPr>
+                <w:lang w:val="en-US"/>
+              </w:rPr>
+              <w:t>}{</w:t>
+            </w:r>
+            <w:r>
+              <w:rPr>
+                <w:lang w:val="en-CA"/>
+              </w:rPr>
+              <w:t>smmconsejo</w:t>
+            </w:r>
+            <w:r>
+              <w:rPr>
+                <w:lang w:val="en-CA"/>
+              </w:rPr>
+              <w:t>2</w:t>
+            </w:r>
+            <w:r>
+              <w:rPr>
+                <w:lang w:val="en-US"/>
+              </w:rPr>
+              <w:t>}{/</w:t>
+            </w:r>
+            <w:r>
+              <w:rPr>
+                <w:lang w:val="en-CA"/>
+              </w:rPr>
+              <w:t>smmconsejo</w:t>
+            </w:r>
+            <w:r>
+              <w:rPr>
+                <w:lang w:val="en-CA"/>
+              </w:rPr>
+              <w:t>2</w:t>
             </w:r>
             <w:r>
               <w:rPr>
@@ -1925,9 +1999,7 @@
             <w:pPr>
               <w:pStyle w:val="Normal"/>
               <w:spacing w:lineRule="auto" w:line="240" w:before="0" w:after="0"/>
-              <w:rPr>
-                <w:lang w:val="en-CA"/>
-              </w:rPr>
+              <w:rPr/>
             </w:pPr>
             <w:r>
               <w:rPr>
@@ -1967,7 +2039,37 @@
                 <w:szCs w:val="18"/>
                 <w:lang w:val="en-CA"/>
               </w:rPr>
-              <w:t>nvc1h1}</w:t>
+              <w:t>smm</w:t>
+            </w:r>
+            <w:r>
+              <w:rPr>
+                <w:b/>
+                <w:color w:val="575A5D"/>
+                <w:sz w:val="18"/>
+                <w:szCs w:val="18"/>
+                <w:lang w:val="en-CA"/>
+              </w:rPr>
+              <w:t>4</w:t>
+            </w:r>
+            <w:r>
+              <w:rPr>
+                <w:b/>
+                <w:color w:val="575A5D"/>
+                <w:sz w:val="18"/>
+                <w:szCs w:val="18"/>
+                <w:lang w:val="en-US"/>
+              </w:rPr>
+              <w:t>h1</w:t>
+            </w:r>
+            <w:r>
+              <w:rPr>
+                <w:b/>
+                <w:color w:val="575A5D"/>
+                <w:sz w:val="18"/>
+                <w:szCs w:val="18"/>
+                <w:lang w:val="en-CA"/>
+              </w:rPr>
+              <w:t>}</w:t>
             </w:r>
           </w:p>
         </w:tc>
@@ -2052,9 +2154,7 @@
               <w:pStyle w:val="Normal"/>
               <w:spacing w:lineRule="auto" w:line="240" w:before="0" w:after="0"/>
               <w:jc w:val="center"/>
-              <w:rPr>
-                <w:lang w:val="en-CA"/>
-              </w:rPr>
+              <w:rPr/>
             </w:pPr>
             <w:r>
               <w:rPr>
@@ -2064,9 +2164,57 @@
             </w:r>
             <w:r>
               <w:rPr>
-                <w:lang w:val="en-CA"/>
-              </w:rPr>
-              <w:t>consejocb</w:t>
+                <w:lang w:val="en-US"/>
+              </w:rPr>
+              <w:t>#</w:t>
+            </w:r>
+            <w:r>
+              <w:rPr>
+                <w:lang w:val="en-CA"/>
+              </w:rPr>
+              <w:t>smmconsejo</w:t>
+            </w:r>
+            <w:r>
+              <w:rPr>
+                <w:lang w:val="en-CA"/>
+              </w:rPr>
+              <w:t>3</w:t>
+            </w:r>
+            <w:r>
+              <w:rPr>
+                <w:lang w:val="en-US"/>
+              </w:rPr>
+              <w:t>}{</w:t>
+            </w:r>
+            <w:r>
+              <w:rPr>
+                <w:lang w:val="en-CA"/>
+              </w:rPr>
+              <w:t>smmconsejo</w:t>
+            </w:r>
+            <w:r>
+              <w:rPr>
+                <w:lang w:val="en-CA"/>
+              </w:rPr>
+              <w:t>3</w:t>
+            </w:r>
+            <w:r>
+              <w:rPr>
+                <w:lang w:val="en-US"/>
+              </w:rPr>
+              <w:t>}{/</w:t>
+            </w:r>
+            <w:r>
+              <w:rPr>
+                <w:lang w:val="en-CA"/>
+              </w:rPr>
+              <w:t>smmconsejo</w:t>
+            </w:r>
+            <w:r>
+              <w:rPr>
+                <w:lang w:val="en-CA"/>
+              </w:rPr>
+              <w:t>3</w:t>
             </w:r>
             <w:r>
               <w:rPr>
@@ -2139,6 +2287,334 @@
             <w:r>
               <w:rPr>
                 <w:spacing w:val="-2"/>
+                <w:lang w:val="en-CA"/>
+              </w:rPr>
+              <w:t>{/escurso}{^escurso}{smmcbes}{/escurso}</w:t>
+            </w:r>
+          </w:p>
+        </w:tc>
+      </w:tr>
+      <w:tr>
+        <w:trPr>
+          <w:trHeight w:val="585" w:hRule="atLeast"/>
+        </w:trPr>
+        <w:tc>
+          <w:tcPr>
+            <w:tcW w:w="963" w:type="dxa"/>
+            <w:tcBorders>
+              <w:top w:val="nil"/>
+              <w:left w:val="single" w:sz="8" w:space="0" w:color="000001"/>
+              <w:bottom w:val="single" w:sz="8" w:space="0" w:color="000001"/>
+              <w:right w:val="nil"/>
+              <w:insideH w:val="single" w:sz="8" w:space="0" w:color="000001"/>
+              <w:insideV w:val="nil"/>
+            </w:tcBorders>
+            <w:shd w:fill="auto" w:val="clear"/>
+            <w:vAlign w:val="center"/>
+          </w:tcPr>
+          <w:p>
+            <w:pPr>
+              <w:pStyle w:val="Normal"/>
+              <w:spacing w:lineRule="auto" w:line="240" w:before="0" w:after="0"/>
+              <w:rPr/>
+            </w:pPr>
+            <w:r>
+              <w:rPr>
+                <w:b/>
+                <w:color w:val="575A5D"/>
+                <w:sz w:val="18"/>
+                <w:szCs w:val="18"/>
+                <w:lang w:val="en-US"/>
+              </w:rPr>
+              <w:t>{</w:t>
+            </w:r>
+            <w:r>
+              <w:rPr>
+                <w:b/>
+                <w:color w:val="575A5D"/>
+                <w:sz w:val="18"/>
+                <w:szCs w:val="18"/>
+                <w:lang w:val="en-CA"/>
+              </w:rPr>
+              <w:t>smm</w:t>
+            </w:r>
+            <w:r>
+              <w:rPr>
+                <w:b/>
+                <w:color w:val="575A5D"/>
+                <w:sz w:val="18"/>
+                <w:szCs w:val="18"/>
+                <w:lang w:val="en-CA"/>
+              </w:rPr>
+              <w:t>4</w:t>
+            </w:r>
+            <w:r>
+              <w:rPr>
+                <w:b/>
+                <w:color w:val="575A5D"/>
+                <w:sz w:val="18"/>
+                <w:szCs w:val="18"/>
+                <w:lang w:val="en-US"/>
+              </w:rPr>
+              <w:t>h1}-{</w:t>
+            </w:r>
+            <w:r>
+              <w:rPr>
+                <w:b/>
+                <w:color w:val="575A5D"/>
+                <w:sz w:val="18"/>
+                <w:szCs w:val="18"/>
+                <w:lang w:val="en-CA"/>
+              </w:rPr>
+              <w:t>nvc1h1}</w:t>
+            </w:r>
+          </w:p>
+        </w:tc>
+        <w:tc>
+          <w:tcPr>
+            <w:tcW w:w="4052" w:type="dxa"/>
+            <w:gridSpan w:val="2"/>
+            <w:tcBorders>
+              <w:top w:val="nil"/>
+              <w:left w:val="single" w:sz="8" w:space="0" w:color="000001"/>
+              <w:bottom w:val="single" w:sz="8" w:space="0" w:color="000001"/>
+              <w:right w:val="nil"/>
+              <w:insideH w:val="single" w:sz="8" w:space="0" w:color="000001"/>
+              <w:insideV w:val="nil"/>
+            </w:tcBorders>
+            <w:shd w:fill="auto" w:val="clear"/>
+            <w:vAlign w:val="center"/>
+          </w:tcPr>
+          <w:p>
+            <w:pPr>
+              <w:pStyle w:val="ListParagraph"/>
+              <w:numPr>
+                <w:ilvl w:val="0"/>
+                <w:numId w:val="2"/>
+              </w:numPr>
+              <w:spacing w:lineRule="auto" w:line="240" w:before="0" w:after="0"/>
+              <w:ind w:left="144" w:hanging="144"/>
+              <w:contextualSpacing/>
+              <w:rPr/>
+            </w:pPr>
+            <w:r>
+              <w:rPr/>
+              <w:t>{smmtema</w:t>
+            </w:r>
+            <w:r>
+              <w:rPr/>
+              <w:t>4</w:t>
+            </w:r>
+            <w:r>
+              <w:rPr/>
+              <w:t xml:space="preserve">} </w:t>
+            </w:r>
+            <w:r>
+              <w:rPr>
+                <w:rFonts w:eastAsia="Calibri" w:cs="" w:cstheme="minorBidi" w:eastAsiaTheme="minorHAnsi"/>
+                <w:color w:val="00000A"/>
+                <w:kern w:val="0"/>
+                <w:sz w:val="18"/>
+                <w:szCs w:val="18"/>
+                <w:lang w:val="en-US" w:eastAsia="en-US" w:bidi="ar-SA"/>
+              </w:rPr>
+              <w:t>({smmmin</w:t>
+            </w:r>
+            <w:r>
+              <w:rPr>
+                <w:rFonts w:eastAsia="Calibri" w:cs="" w:cstheme="minorBidi" w:eastAsiaTheme="minorHAnsi"/>
+                <w:color w:val="00000A"/>
+                <w:kern w:val="0"/>
+                <w:sz w:val="18"/>
+                <w:szCs w:val="18"/>
+                <w:lang w:val="en-US" w:eastAsia="en-US" w:bidi="ar-SA"/>
+              </w:rPr>
+              <w:t>4</w:t>
+            </w:r>
+            <w:r>
+              <w:rPr>
+                <w:rFonts w:eastAsia="Calibri" w:cs="" w:cstheme="minorBidi" w:eastAsiaTheme="minorHAnsi"/>
+                <w:color w:val="00000A"/>
+                <w:kern w:val="0"/>
+                <w:sz w:val="18"/>
+                <w:szCs w:val="18"/>
+                <w:lang w:val="en-US" w:eastAsia="en-US" w:bidi="ar-SA"/>
+              </w:rPr>
+              <w:t>} mins. o menos)</w:t>
+            </w:r>
+          </w:p>
+        </w:tc>
+        <w:tc>
+          <w:tcPr>
+            <w:tcW w:w="1042" w:type="dxa"/>
+            <w:gridSpan w:val="2"/>
+            <w:tcBorders>
+              <w:top w:val="nil"/>
+              <w:left w:val="single" w:sz="8" w:space="0" w:color="000001"/>
+              <w:bottom w:val="single" w:sz="8" w:space="0" w:color="000001"/>
+              <w:right w:val="nil"/>
+              <w:insideH w:val="single" w:sz="8" w:space="0" w:color="000001"/>
+              <w:insideV w:val="nil"/>
+            </w:tcBorders>
+            <w:shd w:fill="auto" w:val="clear"/>
+            <w:vAlign w:val="center"/>
+          </w:tcPr>
+          <w:p>
+            <w:pPr>
+              <w:pStyle w:val="Normal"/>
+              <w:spacing w:lineRule="auto" w:line="240" w:before="0" w:after="0"/>
+              <w:jc w:val="center"/>
+              <w:rPr/>
+            </w:pPr>
+            <w:r>
+              <w:rPr>
+                <w:lang w:val="en-US"/>
+              </w:rPr>
+              <w:t>{</w:t>
+            </w:r>
+            <w:r>
+              <w:rPr>
+                <w:lang w:val="en-US"/>
+              </w:rPr>
+              <w:t>#</w:t>
+            </w:r>
+            <w:r>
+              <w:rPr>
+                <w:lang w:val="en-CA"/>
+              </w:rPr>
+              <w:t>smmconsejo</w:t>
+            </w:r>
+            <w:r>
+              <w:rPr>
+                <w:lang w:val="en-CA"/>
+              </w:rPr>
+              <w:t>4</w:t>
+            </w:r>
+            <w:r>
+              <w:rPr>
+                <w:lang w:val="en-US"/>
+              </w:rPr>
+              <w:t>}{</w:t>
+            </w:r>
+            <w:r>
+              <w:rPr>
+                <w:lang w:val="en-CA"/>
+              </w:rPr>
+              <w:t>smmconsejo</w:t>
+            </w:r>
+            <w:r>
+              <w:rPr>
+                <w:lang w:val="en-CA"/>
+              </w:rPr>
+              <w:t>4</w:t>
+            </w:r>
+            <w:r>
+              <w:rPr>
+                <w:lang w:val="en-US"/>
+              </w:rPr>
+              <w:t>}{/</w:t>
+            </w:r>
+            <w:r>
+              <w:rPr>
+                <w:lang w:val="en-CA"/>
+              </w:rPr>
+              <w:t>smmconsejo</w:t>
+            </w:r>
+            <w:r>
+              <w:rPr>
+                <w:lang w:val="en-CA"/>
+              </w:rPr>
+              <w:t>4</w:t>
+            </w:r>
+            <w:r>
+              <w:rPr>
+                <w:lang w:val="en-US"/>
+              </w:rPr>
+              <w:t>}</w:t>
+            </w:r>
+          </w:p>
+        </w:tc>
+        <w:tc>
+          <w:tcPr>
+            <w:tcW w:w="4717" w:type="dxa"/>
+            <w:tcBorders>
+              <w:top w:val="nil"/>
+              <w:left w:val="single" w:sz="8" w:space="0" w:color="000001"/>
+              <w:bottom w:val="single" w:sz="8" w:space="0" w:color="000001"/>
+              <w:right w:val="single" w:sz="8" w:space="0" w:color="000001"/>
+              <w:insideH w:val="single" w:sz="8" w:space="0" w:color="000001"/>
+              <w:insideV w:val="single" w:sz="8" w:space="0" w:color="000001"/>
+            </w:tcBorders>
+            <w:shd w:fill="auto" w:val="clear"/>
+            <w:vAlign w:val="center"/>
+          </w:tcPr>
+          <w:p>
+            <w:pPr>
+              <w:pStyle w:val="Normal"/>
+              <w:spacing w:lineRule="auto" w:line="240" w:before="0" w:after="0"/>
+              <w:rPr>
+                <w:rFonts w:asciiTheme="minorHAnsi" w:cstheme="minorBidi" w:eastAsiaTheme="minorHAnsi" w:hAnsiTheme="minorHAnsi"/>
+                <w:highlight w:val="yellow"/>
+              </w:rPr>
+            </w:pPr>
+            <w:r>
+              <w:rPr>
+                <w:rFonts w:asciiTheme="minorHAnsi" w:cstheme="minorBidi" w:eastAsiaTheme="minorHAnsi" w:hAnsiTheme="minorHAnsi"/>
+                <w:spacing w:val="-2"/>
+                <w:highlight w:val="yellow"/>
+                <w:lang w:val="en-CA"/>
+              </w:rPr>
+              <w:t>{#escurso}</w:t>
+            </w:r>
+            <w:r>
+              <w:rPr>
+                <w:rFonts w:asciiTheme="minorHAnsi" w:cstheme="minorBidi" w:eastAsiaTheme="minorHAnsi" w:hAnsiTheme="minorHAnsi"/>
+                <w:highlight w:val="yellow"/>
+                <w:lang w:val="en-CA"/>
+              </w:rPr>
+              <w:t>{smmcbes}{#smmcbayu}</w:t>
+            </w:r>
+            <w:r>
+              <w:rPr>
+                <w:rFonts w:asciiTheme="minorHAnsi" w:cstheme="minorBidi" w:eastAsiaTheme="minorHAnsi" w:hAnsiTheme="minorHAnsi"/>
+                <w:highlight w:val="yellow"/>
+                <w:lang w:val="en-US"/>
+              </w:rPr>
+              <w:t>/</w:t>
+            </w:r>
+          </w:p>
+          <w:p>
+            <w:pPr>
+              <w:pStyle w:val="Normal"/>
+              <w:spacing w:lineRule="auto" w:line="240" w:before="0" w:after="0"/>
+              <w:rPr>
+                <w:rFonts w:asciiTheme="minorHAnsi" w:cstheme="minorBidi" w:eastAsiaTheme="minorHAnsi" w:hAnsiTheme="minorHAnsi"/>
+                <w:highlight w:val="yellow"/>
+              </w:rPr>
+            </w:pPr>
+            <w:bookmarkStart w:id="4" w:name="__DdeLink__30475_30374781"/>
+            <w:r>
+              <w:rPr>
+                <w:rFonts w:asciiTheme="minorHAnsi" w:cstheme="minorBidi" w:eastAsiaTheme="minorHAnsi" w:hAnsiTheme="minorHAnsi"/>
+                <w:highlight w:val="yellow"/>
+                <w:lang w:val="en-CA"/>
+              </w:rPr>
+              <w:t>{smmcbayu}</w:t>
+            </w:r>
+            <w:bookmarkEnd w:id="4"/>
+            <w:r>
+              <w:rPr>
+                <w:rFonts w:asciiTheme="minorHAnsi" w:cstheme="minorBidi" w:eastAsiaTheme="minorHAnsi" w:hAnsiTheme="minorHAnsi"/>
+                <w:highlight w:val="yellow"/>
+                <w:lang w:val="en-CA"/>
+              </w:rPr>
+              <w:t>{/smmcbayu}</w:t>
+            </w:r>
+            <w:r>
+              <w:rPr>
+                <w:rFonts w:asciiTheme="minorHAnsi" w:cstheme="minorBidi" w:eastAsiaTheme="minorHAnsi" w:hAnsiTheme="minorHAnsi"/>
+                <w:spacing w:val="-2"/>
+                <w:highlight w:val="yellow"/>
                 <w:lang w:val="en-CA"/>
               </w:rPr>
               <w:t>{/escurso}{^escurso}{smmcbes}{/escurso}</w:t>
@@ -2190,7 +2666,7 @@
         <w:tblInd w:w="-28" w:type="dxa"/>
         <w:tblCellMar>
           <w:top w:w="0" w:type="dxa"/>
-          <w:left w:w="43" w:type="dxa"/>
+          <w:left w:w="38" w:type="dxa"/>
           <w:bottom w:w="0" w:type="dxa"/>
           <w:right w:w="108" w:type="dxa"/>
         </w:tblCellMar>
@@ -2198,12 +2674,12 @@
       </w:tblPr>
       <w:tblGrid>
         <w:gridCol w:w="1183"/>
-        <w:gridCol w:w="5060"/>
-        <w:gridCol w:w="1180"/>
+        <w:gridCol w:w="5061"/>
+        <w:gridCol w:w="1179"/>
         <w:gridCol w:w="2"/>
-        <w:gridCol w:w="7"/>
+        <w:gridCol w:w="8"/>
         <w:gridCol w:w="3"/>
-        <w:gridCol w:w="3334"/>
+        <w:gridCol w:w="3333"/>
       </w:tblGrid>
       <w:tr>
         <w:trPr>
@@ -2285,7 +2761,7 @@
         </w:tc>
         <w:tc>
           <w:tcPr>
-            <w:tcW w:w="6249" w:type="dxa"/>
+            <w:tcW w:w="6250" w:type="dxa"/>
             <w:gridSpan w:val="4"/>
             <w:tcBorders>
               <w:top w:val="nil"/>
@@ -2332,7 +2808,7 @@
         </w:tc>
         <w:tc>
           <w:tcPr>
-            <w:tcW w:w="3337" w:type="dxa"/>
+            <w:tcW w:w="3336" w:type="dxa"/>
             <w:gridSpan w:val="2"/>
             <w:tcBorders>
               <w:top w:val="nil"/>
@@ -2686,7 +3162,7 @@
               </w:rPr>
               <w:t>{nvcorador2}</w:t>
             </w:r>
-            <w:bookmarkStart w:id="4" w:name="__DdeLink__41307_2188469055"/>
+            <w:bookmarkStart w:id="5" w:name="__DdeLink__41307_2188469055"/>
             <w:r>
               <w:rPr>
                 <w:rFonts w:ascii="Consolas;Andale Mono WT;Andale Mono;Lucida Console;Lucida Sans Typewriter;DejaVu Sans Mono;Bitstream Vera Sans Mono;Liberation Mono;Nimbus Mono L;Monaco;Courier New;Courier;monospace" w:hAnsi="Consolas;Andale Mono WT;Andale Mono;Lucida Console;Lucida Sans Typewriter;DejaVu Sans Mono;Bitstream Vera Sans Mono;Liberation Mono;Nimbus Mono L;Monaco;Courier New;Courier;monospace"/>
@@ -2716,7 +3192,7 @@
               </w:rPr>
               <w:t>nvcorador2</w:t>
             </w:r>
-            <w:bookmarkEnd w:id="4"/>
+            <w:bookmarkEnd w:id="5"/>
             <w:r>
               <w:rPr>
                 <w:rFonts w:ascii="Consolas;Andale Mono WT;Andale Mono;Lucida Console;Lucida Sans Typewriter;DejaVu Sans Mono;Bitstream Vera Sans Mono;Liberation Mono;Nimbus Mono L;Monaco;Courier New;Courier;monospace" w:hAnsi="Consolas;Andale Mono WT;Andale Mono;Lucida Console;Lucida Sans Typewriter;DejaVu Sans Mono;Bitstream Vera Sans Mono;Liberation Mono;Nimbus Mono L;Monaco;Courier New;Courier;monospace"/>
@@ -2774,7 +3250,7 @@
         </w:tc>
         <w:tc>
           <w:tcPr>
-            <w:tcW w:w="5060" w:type="dxa"/>
+            <w:tcW w:w="5061" w:type="dxa"/>
             <w:tcBorders>
               <w:top w:val="nil"/>
               <w:left w:val="single" w:sz="8" w:space="0" w:color="000001"/>
@@ -2880,7 +3356,7 @@
         </w:tc>
         <w:tc>
           <w:tcPr>
-            <w:tcW w:w="3334" w:type="dxa"/>
+            <w:tcW w:w="3333" w:type="dxa"/>
             <w:tcBorders>
               <w:top w:val="nil"/>
               <w:left w:val="single" w:sz="8" w:space="0" w:color="000001"/>
@@ -4135,1932 +4611,6 @@
           <w:lang w:val="es-ES"/>
         </w:rPr>
         <w:t xml:space="preserve">} </w:t>
-      </w:r>
-      <w:r>
-        <w:br w:type="page"/>
-      </w:r>
-    </w:p>
-    <w:p>
-      <w:pPr>
-        <w:pStyle w:val="Normal"/>
-        <w:spacing w:lineRule="auto" w:line="240" w:before="0" w:after="0"/>
-        <w:jc w:val="center"/>
-        <w:rPr/>
-      </w:pPr>
-      <w:r>
-        <w:rPr>
-          <w:rFonts w:ascii="Consolas;Andale Mono WT;Andale Mono;Lucida Console;Lucida Sans Typewriter;DejaVu Sans Mono;Bitstream Vera Sans Mono;Liberation Mono;Nimbus Mono L;Monaco;Courier New;Courier;monospace" w:hAnsi="Consolas;Andale Mono WT;Andale Mono;Lucida Console;Lucida Sans Typewriter;DejaVu Sans Mono;Bitstream Vera Sans Mono;Liberation Mono;Nimbus Mono L;Monaco;Courier New;Courier;monospace"/>
-          <w:b w:val="false"/>
-          <w:bCs w:val="false"/>
-          <w:i w:val="false"/>
-          <w:caps w:val="false"/>
-          <w:smallCaps w:val="false"/>
-          <w:color w:val="404040"/>
-          <w:spacing w:val="0"/>
-          <w:sz w:val="18"/>
-          <w:szCs w:val="28"/>
-          <w:lang w:val="en-CA"/>
-        </w:rPr>
-        <w:t>{#semanas}</w:t>
-      </w:r>
-      <w:r>
-        <w:rPr>
-          <w:rFonts w:ascii="Consolas;Andale Mono WT;Andale Mono;Lucida Console;Lucida Sans Typewriter;DejaVu Sans Mono;Bitstream Vera Sans Mono;Liberation Mono;Nimbus Mono L;Monaco;Courier New;Courier;monospace" w:hAnsi="Consolas;Andale Mono WT;Andale Mono;Lucida Console;Lucida Sans Typewriter;DejaVu Sans Mono;Bitstream Vera Sans Mono;Liberation Mono;Nimbus Mono L;Monaco;Courier New;Courier;monospace"/>
-          <w:b/>
-          <w:bCs w:val="false"/>
-          <w:i/>
-          <w:iCs w:val="false"/>
-          <w:caps w:val="false"/>
-          <w:smallCaps w:val="false"/>
-          <w:color w:val="404040"/>
-          <w:spacing w:val="0"/>
-          <w:sz w:val="18"/>
-          <w:szCs w:val="36"/>
-          <w:lang w:val="en-CA"/>
-        </w:rPr>
-        <w:t>{^sabasamblea}</w:t>
-      </w:r>
-      <w:r>
-        <w:rPr>
-          <w:rFonts w:ascii="Candara" w:hAnsi="Candara"/>
-          <w:b/>
-          <w:bCs/>
-          <w:i w:val="false"/>
-          <w:caps w:val="false"/>
-          <w:smallCaps w:val="false"/>
-          <w:color w:val="404040"/>
-          <w:spacing w:val="0"/>
-          <w:sz w:val="44"/>
-          <w:szCs w:val="44"/>
-          <w:lang w:val="es-ES"/>
-        </w:rPr>
-        <w:t>Lectura B</w:t>
-      </w:r>
-      <w:r>
-        <w:rPr>
-          <w:rFonts w:ascii="Candara" w:hAnsi="Candara"/>
-          <w:b/>
-          <w:bCs/>
-          <w:i w:val="false"/>
-          <w:caps w:val="false"/>
-          <w:smallCaps w:val="false"/>
-          <w:color w:val="404040"/>
-          <w:spacing w:val="0"/>
-          <w:sz w:val="44"/>
-          <w:szCs w:val="44"/>
-          <w:lang w:val="es-HN"/>
-        </w:rPr>
-        <w:t>íblica y Seamos Mejores Maestros</w:t>
-      </w:r>
-    </w:p>
-    <w:p>
-      <w:pPr>
-        <w:pStyle w:val="PreformattedText"/>
-        <w:spacing w:lineRule="auto" w:line="240" w:before="0" w:after="0"/>
-        <w:rPr>
-          <w:rFonts w:ascii="Consolas;Andale Mono WT;Andale Mono;Lucida Console;Lucida Sans Typewriter;DejaVu Sans Mono;Bitstream Vera Sans Mono;Liberation Mono;Nimbus Mono L;Monaco;Courier New;Courier;monospace" w:hAnsi="Consolas;Andale Mono WT;Andale Mono;Lucida Console;Lucida Sans Typewriter;DejaVu Sans Mono;Bitstream Vera Sans Mono;Liberation Mono;Nimbus Mono L;Monaco;Courier New;Courier;monospace"/>
-          <w:b w:val="false"/>
-          <w:b w:val="false"/>
-          <w:i w:val="false"/>
-          <w:i w:val="false"/>
-          <w:caps w:val="false"/>
-          <w:smallCaps w:val="false"/>
-          <w:color w:val="404040"/>
-          <w:spacing w:val="0"/>
-          <w:sz w:val="18"/>
-          <w:szCs w:val="36"/>
-          <w:lang w:val="es-HN"/>
-        </w:rPr>
-      </w:pPr>
-      <w:r>
-        <w:rPr>
-          <w:rFonts w:ascii="Consolas;Andale Mono WT;Andale Mono;Lucida Console;Lucida Sans Typewriter;DejaVu Sans Mono;Bitstream Vera Sans Mono;Liberation Mono;Nimbus Mono L;Monaco;Courier New;Courier;monospace" w:hAnsi="Consolas;Andale Mono WT;Andale Mono;Lucida Console;Lucida Sans Typewriter;DejaVu Sans Mono;Bitstream Vera Sans Mono;Liberation Mono;Nimbus Mono L;Monaco;Courier New;Courier;monospace"/>
-          <w:b w:val="false"/>
-          <w:i w:val="false"/>
-          <w:caps w:val="false"/>
-          <w:smallCaps w:val="false"/>
-          <w:color w:val="404040"/>
-          <w:spacing w:val="0"/>
-          <w:sz w:val="18"/>
-          <w:szCs w:val="36"/>
-          <w:lang w:val="es-HN"/>
-        </w:rPr>
-      </w:r>
-    </w:p>
-    <w:p>
-      <w:pPr>
-        <w:pStyle w:val="PreformattedText"/>
-        <w:spacing w:lineRule="auto" w:line="240" w:before="0" w:after="0"/>
-        <w:jc w:val="left"/>
-        <w:rPr>
-          <w:rFonts w:ascii="Consolas;Andale Mono WT;Andale Mono;Lucida Console;Lucida Sans Typewriter;DejaVu Sans Mono;Bitstream Vera Sans Mono;Liberation Mono;Nimbus Mono L;Monaco;Courier New;Courier;monospace" w:hAnsi="Consolas;Andale Mono WT;Andale Mono;Lucida Console;Lucida Sans Typewriter;DejaVu Sans Mono;Bitstream Vera Sans Mono;Liberation Mono;Nimbus Mono L;Monaco;Courier New;Courier;monospace"/>
-          <w:b w:val="false"/>
-          <w:b w:val="false"/>
-          <w:i w:val="false"/>
-          <w:i w:val="false"/>
-          <w:caps w:val="false"/>
-          <w:smallCaps w:val="false"/>
-          <w:color w:val="404040"/>
-          <w:spacing w:val="0"/>
-          <w:sz w:val="18"/>
-          <w:szCs w:val="36"/>
-          <w:lang w:val="es-HN"/>
-        </w:rPr>
-      </w:pPr>
-      <w:r>
-        <w:rPr>
-          <w:rFonts w:ascii="MS Gothic" w:hAnsi="MS Gothic"/>
-          <w:b w:val="false"/>
-          <w:i/>
-          <w:iCs/>
-          <w:caps w:val="false"/>
-          <w:smallCaps w:val="false"/>
-          <w:color w:val="404040"/>
-          <w:spacing w:val="0"/>
-          <w:sz w:val="28"/>
-          <w:szCs w:val="28"/>
-          <w:u w:val="single"/>
-          <w:lang w:val="es-HN"/>
-        </w:rPr>
-        <w:t>Control Be</w:t>
-      </w:r>
-      <w:r>
-        <w:rPr>
-          <w:rFonts w:ascii="Consolas;Andale Mono WT;Andale Mono;Lucida Console;Lucida Sans Typewriter;DejaVu Sans Mono;Bitstream Vera Sans Mono;Liberation Mono;Nimbus Mono L;Monaco;Courier New;Courier;monospace" w:hAnsi="Consolas;Andale Mono WT;Andale Mono;Lucida Console;Lucida Sans Typewriter;DejaVu Sans Mono;Bitstream Vera Sans Mono;Liberation Mono;Nimbus Mono L;Monaco;Courier New;Courier;monospace"/>
-          <w:b w:val="false"/>
-          <w:i w:val="false"/>
-          <w:caps w:val="false"/>
-          <w:smallCaps w:val="false"/>
-          <w:color w:val="404040"/>
-          <w:spacing w:val="0"/>
-          <w:sz w:val="18"/>
-          <w:szCs w:val="36"/>
-          <w:lang w:val="es-HN"/>
-        </w:rPr>
-        <w:tab/>
-      </w:r>
-    </w:p>
-    <w:p>
-      <w:pPr>
-        <w:pStyle w:val="PreformattedText"/>
-        <w:spacing w:lineRule="auto" w:line="240" w:before="0" w:after="0"/>
-        <w:jc w:val="center"/>
-        <w:rPr/>
-      </w:pPr>
-      <w:r>
-        <w:rPr>
-          <w:rFonts w:ascii="Consolas;Andale Mono WT;Andale Mono;Lucida Console;Lucida Sans Typewriter;DejaVu Sans Mono;Bitstream Vera Sans Mono;Liberation Mono;Nimbus Mono L;Monaco;Courier New;Courier;monospace" w:hAnsi="Consolas;Andale Mono WT;Andale Mono;Lucida Console;Lucida Sans Typewriter;DejaVu Sans Mono;Bitstream Vera Sans Mono;Liberation Mono;Nimbus Mono L;Monaco;Courier New;Courier;monospace"/>
-          <w:b w:val="false"/>
-          <w:i w:val="false"/>
-          <w:caps w:val="false"/>
-          <w:smallCaps w:val="false"/>
-          <w:color w:val="404040"/>
-          <w:spacing w:val="0"/>
-          <w:sz w:val="18"/>
-          <w:szCs w:val="36"/>
-          <w:lang w:val="es-HN"/>
-        </w:rPr>
-        <w:t xml:space="preserve"> </w:t>
-      </w:r>
-      <w:r>
-        <w:rPr>
-          <w:rFonts w:ascii="Yu Gothic UI Semibold" w:hAnsi="Yu Gothic UI Semibold"/>
-          <w:b w:val="false"/>
-          <w:bCs w:val="false"/>
-          <w:i w:val="false"/>
-          <w:caps w:val="false"/>
-          <w:smallCaps w:val="false"/>
-          <w:color w:val="404040"/>
-          <w:spacing w:val="0"/>
-          <w:sz w:val="28"/>
-          <w:szCs w:val="28"/>
-          <w:lang w:val="es-HN"/>
-        </w:rPr>
-        <w:t>Congregación La Reforma Señas Danlí</w:t>
-      </w:r>
-    </w:p>
-    <w:p>
-      <w:pPr>
-        <w:pStyle w:val="PreformattedText"/>
-        <w:spacing w:lineRule="auto" w:line="240" w:before="0" w:after="0"/>
-        <w:rPr>
-          <w:rFonts w:ascii="Yu Gothic UI Semibold" w:hAnsi="Yu Gothic UI Semibold"/>
-          <w:b w:val="false"/>
-          <w:b w:val="false"/>
-          <w:bCs w:val="false"/>
-          <w:i w:val="false"/>
-          <w:i w:val="false"/>
-          <w:caps w:val="false"/>
-          <w:smallCaps w:val="false"/>
-          <w:color w:val="404040"/>
-          <w:spacing w:val="0"/>
-          <w:sz w:val="28"/>
-          <w:szCs w:val="28"/>
-          <w:lang w:val="es-HN"/>
-        </w:rPr>
-      </w:pPr>
-      <w:r>
-        <w:rPr>
-          <w:rFonts w:ascii="Yu Gothic UI Semibold" w:hAnsi="Yu Gothic UI Semibold"/>
-          <w:b w:val="false"/>
-          <w:bCs w:val="false"/>
-          <w:i w:val="false"/>
-          <w:caps w:val="false"/>
-          <w:smallCaps w:val="false"/>
-          <w:color w:val="404040"/>
-          <w:spacing w:val="0"/>
-          <w:sz w:val="28"/>
-          <w:szCs w:val="28"/>
-          <w:lang w:val="es-HN"/>
-        </w:rPr>
-      </w:r>
-    </w:p>
-    <w:p>
-      <w:pPr>
-        <w:pStyle w:val="PreformattedText"/>
-        <w:spacing w:lineRule="auto" w:line="240" w:before="0" w:after="0"/>
-        <w:jc w:val="center"/>
-        <w:rPr/>
-      </w:pPr>
-      <w:r>
-        <w:rPr>
-          <w:rFonts w:ascii="Times New Roman" w:hAnsi="Times New Roman"/>
-          <w:b/>
-          <w:bCs w:val="false"/>
-          <w:i w:val="false"/>
-          <w:caps w:val="false"/>
-          <w:smallCaps w:val="false"/>
-          <w:color w:val="404040"/>
-          <w:spacing w:val="0"/>
-          <w:sz w:val="48"/>
-          <w:szCs w:val="48"/>
-          <w:u w:val="single"/>
-          <w:lang w:val="en-CA"/>
-        </w:rPr>
-        <w:t>{resfecha}</w:t>
-      </w:r>
-    </w:p>
-    <w:p>
-      <w:pPr>
-        <w:pStyle w:val="PreformattedText"/>
-        <w:spacing w:lineRule="auto" w:line="240" w:before="0" w:after="0"/>
-        <w:rPr>
-          <w:rFonts w:ascii="Yu Gothic UI Semibold" w:hAnsi="Yu Gothic UI Semibold"/>
-          <w:b w:val="false"/>
-          <w:b w:val="false"/>
-          <w:bCs w:val="false"/>
-          <w:i w:val="false"/>
-          <w:i w:val="false"/>
-          <w:caps w:val="false"/>
-          <w:smallCaps w:val="false"/>
-          <w:color w:val="404040"/>
-          <w:spacing w:val="0"/>
-          <w:sz w:val="28"/>
-          <w:szCs w:val="28"/>
-          <w:lang w:val="es-HN"/>
-        </w:rPr>
-      </w:pPr>
-      <w:r>
-        <w:rPr>
-          <w:rFonts w:ascii="Yu Gothic UI Semibold" w:hAnsi="Yu Gothic UI Semibold"/>
-          <w:b w:val="false"/>
-          <w:bCs w:val="false"/>
-          <w:i w:val="false"/>
-          <w:caps w:val="false"/>
-          <w:smallCaps w:val="false"/>
-          <w:color w:val="404040"/>
-          <w:spacing w:val="0"/>
-          <w:sz w:val="28"/>
-          <w:szCs w:val="28"/>
-          <w:lang w:val="es-HN"/>
-        </w:rPr>
-      </w:r>
-    </w:p>
-    <w:tbl>
-      <w:tblPr>
-        <w:tblW w:w="10860" w:type="dxa"/>
-        <w:jc w:val="left"/>
-        <w:tblInd w:w="160" w:type="dxa"/>
-        <w:tblBorders>
-          <w:top w:val="single" w:sz="2" w:space="0" w:color="000001"/>
-          <w:left w:val="single" w:sz="2" w:space="0" w:color="000001"/>
-          <w:bottom w:val="single" w:sz="2" w:space="0" w:color="000001"/>
-          <w:insideH w:val="single" w:sz="2" w:space="0" w:color="000001"/>
-        </w:tblBorders>
-        <w:tblCellMar>
-          <w:top w:w="55" w:type="dxa"/>
-          <w:left w:w="14" w:type="dxa"/>
-          <w:bottom w:w="55" w:type="dxa"/>
-          <w:right w:w="55" w:type="dxa"/>
-        </w:tblCellMar>
-      </w:tblPr>
-      <w:tblGrid>
-        <w:gridCol w:w="1514"/>
-        <w:gridCol w:w="2731"/>
-        <w:gridCol w:w="1140"/>
-        <w:gridCol w:w="451"/>
-        <w:gridCol w:w="518"/>
-        <w:gridCol w:w="2832"/>
-        <w:gridCol w:w="422"/>
-        <w:gridCol w:w="1250"/>
-      </w:tblGrid>
-      <w:tr>
-        <w:trPr/>
-        <w:tc>
-          <w:tcPr>
-            <w:tcW w:w="1514" w:type="dxa"/>
-            <w:tcBorders>
-              <w:top w:val="single" w:sz="2" w:space="0" w:color="000001"/>
-              <w:left w:val="single" w:sz="2" w:space="0" w:color="000001"/>
-              <w:bottom w:val="single" w:sz="2" w:space="0" w:color="000001"/>
-              <w:insideH w:val="single" w:sz="2" w:space="0" w:color="000001"/>
-            </w:tcBorders>
-            <w:shd w:fill="auto" w:val="clear"/>
-          </w:tcPr>
-          <w:p>
-            <w:pPr>
-              <w:pStyle w:val="TableContents"/>
-              <w:spacing w:before="0" w:after="200"/>
-              <w:jc w:val="center"/>
-              <w:rPr/>
-            </w:pPr>
-            <w:r>
-              <w:rPr>
-                <w:b/>
-                <w:bCs/>
-                <w:sz w:val="26"/>
-                <w:szCs w:val="26"/>
-                <w:lang w:val="es-HN"/>
-              </w:rPr>
-              <w:t>Participacion</w:t>
-            </w:r>
-          </w:p>
-        </w:tc>
-        <w:tc>
-          <w:tcPr>
-            <w:tcW w:w="2731" w:type="dxa"/>
-            <w:tcBorders>
-              <w:top w:val="single" w:sz="2" w:space="0" w:color="000001"/>
-              <w:left w:val="single" w:sz="2" w:space="0" w:color="000001"/>
-              <w:bottom w:val="single" w:sz="2" w:space="0" w:color="000001"/>
-              <w:insideH w:val="single" w:sz="2" w:space="0" w:color="000001"/>
-            </w:tcBorders>
-            <w:shd w:fill="auto" w:val="clear"/>
-          </w:tcPr>
-          <w:p>
-            <w:pPr>
-              <w:pStyle w:val="TableContents"/>
-              <w:spacing w:before="0" w:after="200"/>
-              <w:jc w:val="center"/>
-              <w:rPr/>
-            </w:pPr>
-            <w:r>
-              <w:rPr>
-                <w:b/>
-                <w:bCs/>
-                <w:sz w:val="26"/>
-                <w:szCs w:val="26"/>
-                <w:lang w:val="es-HN"/>
-              </w:rPr>
-              <w:t>Estudiante</w:t>
-            </w:r>
-          </w:p>
-        </w:tc>
-        <w:tc>
-          <w:tcPr>
-            <w:tcW w:w="1140" w:type="dxa"/>
-            <w:tcBorders>
-              <w:top w:val="single" w:sz="2" w:space="0" w:color="000001"/>
-              <w:left w:val="single" w:sz="2" w:space="0" w:color="000001"/>
-              <w:bottom w:val="single" w:sz="2" w:space="0" w:color="000001"/>
-              <w:insideH w:val="single" w:sz="2" w:space="0" w:color="000001"/>
-            </w:tcBorders>
-            <w:shd w:fill="auto" w:val="clear"/>
-          </w:tcPr>
-          <w:p>
-            <w:pPr>
-              <w:pStyle w:val="TableContents"/>
-              <w:spacing w:before="0" w:after="200"/>
-              <w:jc w:val="center"/>
-              <w:rPr/>
-            </w:pPr>
-            <w:r>
-              <w:rPr>
-                <w:b/>
-                <w:bCs/>
-                <w:sz w:val="26"/>
-                <w:szCs w:val="26"/>
-                <w:lang w:val="es-HN"/>
-              </w:rPr>
-              <w:t>Lección</w:t>
-            </w:r>
-          </w:p>
-        </w:tc>
-        <w:tc>
-          <w:tcPr>
-            <w:tcW w:w="969" w:type="dxa"/>
-            <w:gridSpan w:val="2"/>
-            <w:tcBorders>
-              <w:top w:val="single" w:sz="2" w:space="0" w:color="000001"/>
-              <w:left w:val="single" w:sz="2" w:space="0" w:color="000001"/>
-              <w:bottom w:val="single" w:sz="2" w:space="0" w:color="000001"/>
-              <w:insideH w:val="single" w:sz="2" w:space="0" w:color="000001"/>
-            </w:tcBorders>
-            <w:shd w:fill="auto" w:val="clear"/>
-          </w:tcPr>
-          <w:p>
-            <w:pPr>
-              <w:pStyle w:val="TableContents"/>
-              <w:spacing w:before="0" w:after="200"/>
-              <w:jc w:val="center"/>
-              <w:rPr/>
-            </w:pPr>
-            <w:r>
-              <w:rPr>
-                <w:b/>
-                <w:bCs/>
-                <w:sz w:val="26"/>
-                <w:szCs w:val="26"/>
-                <w:lang w:val="es-HN"/>
-              </w:rPr>
-              <w:t>Tiempo</w:t>
-            </w:r>
-          </w:p>
-        </w:tc>
-        <w:tc>
-          <w:tcPr>
-            <w:tcW w:w="2832" w:type="dxa"/>
-            <w:tcBorders>
-              <w:top w:val="single" w:sz="2" w:space="0" w:color="000001"/>
-              <w:left w:val="single" w:sz="2" w:space="0" w:color="000001"/>
-              <w:bottom w:val="single" w:sz="2" w:space="0" w:color="000001"/>
-              <w:insideH w:val="single" w:sz="2" w:space="0" w:color="000001"/>
-            </w:tcBorders>
-            <w:shd w:fill="auto" w:val="clear"/>
-          </w:tcPr>
-          <w:p>
-            <w:pPr>
-              <w:pStyle w:val="TableContents"/>
-              <w:spacing w:before="0" w:after="200"/>
-              <w:jc w:val="center"/>
-              <w:rPr/>
-            </w:pPr>
-            <w:r>
-              <w:rPr>
-                <w:b/>
-                <w:bCs/>
-                <w:sz w:val="26"/>
-                <w:szCs w:val="26"/>
-                <w:lang w:val="es-HN"/>
-              </w:rPr>
-              <w:t>Observación</w:t>
-            </w:r>
-          </w:p>
-        </w:tc>
-        <w:tc>
-          <w:tcPr>
-            <w:tcW w:w="422" w:type="dxa"/>
-            <w:tcBorders>
-              <w:top w:val="single" w:sz="2" w:space="0" w:color="000001"/>
-              <w:left w:val="single" w:sz="2" w:space="0" w:color="000001"/>
-              <w:bottom w:val="single" w:sz="2" w:space="0" w:color="000001"/>
-              <w:insideH w:val="single" w:sz="2" w:space="0" w:color="000001"/>
-            </w:tcBorders>
-            <w:shd w:fill="auto" w:val="clear"/>
-          </w:tcPr>
-          <w:p>
-            <w:pPr>
-              <w:pStyle w:val="TableContents"/>
-              <w:spacing w:before="0" w:after="200"/>
-              <w:jc w:val="center"/>
-              <w:rPr/>
-            </w:pPr>
-            <w:r>
-              <w:rPr>
-                <w:b/>
-                <w:bCs/>
-                <w:sz w:val="26"/>
-                <w:szCs w:val="26"/>
-              </w:rPr>
-              <w:t xml:space="preserve"> </w:t>
-            </w:r>
-            <w:bookmarkStart w:id="5" w:name="h1-display-char"/>
-            <w:bookmarkEnd w:id="5"/>
-            <w:r>
-              <w:rPr>
-                <w:caps w:val="false"/>
-                <w:smallCaps w:val="false"/>
-                <w:color w:val="191E3F"/>
-                <w:spacing w:val="0"/>
-                <w:sz w:val="28"/>
-                <w:szCs w:val="28"/>
-              </w:rPr>
-              <w:t>✔</w:t>
-            </w:r>
-            <w:r>
-              <w:rPr>
-                <w:b/>
-                <w:bCs/>
-                <w:sz w:val="26"/>
-                <w:szCs w:val="26"/>
-              </w:rPr>
-              <w:t xml:space="preserve">  </w:t>
-            </w:r>
-          </w:p>
-        </w:tc>
-        <w:tc>
-          <w:tcPr>
-            <w:tcW w:w="1250" w:type="dxa"/>
-            <w:tcBorders>
-              <w:top w:val="single" w:sz="2" w:space="0" w:color="000001"/>
-              <w:left w:val="single" w:sz="2" w:space="0" w:color="000001"/>
-              <w:bottom w:val="single" w:sz="2" w:space="0" w:color="000001"/>
-              <w:right w:val="single" w:sz="2" w:space="0" w:color="000001"/>
-              <w:insideH w:val="single" w:sz="2" w:space="0" w:color="000001"/>
-              <w:insideV w:val="single" w:sz="2" w:space="0" w:color="000001"/>
-            </w:tcBorders>
-            <w:shd w:fill="auto" w:val="clear"/>
-          </w:tcPr>
-          <w:p>
-            <w:pPr>
-              <w:pStyle w:val="TableContents"/>
-              <w:spacing w:before="0" w:after="200"/>
-              <w:jc w:val="center"/>
-              <w:rPr/>
-            </w:pPr>
-            <w:r>
-              <w:rPr>
-                <w:b/>
-                <w:bCs/>
-                <w:sz w:val="26"/>
-                <w:szCs w:val="26"/>
-                <w:lang w:val="es-HN"/>
-              </w:rPr>
-              <w:t>Próximo Punto</w:t>
-            </w:r>
-          </w:p>
-        </w:tc>
-      </w:tr>
-      <w:tr>
-        <w:trPr/>
-        <w:tc>
-          <w:tcPr>
-            <w:tcW w:w="1514" w:type="dxa"/>
-            <w:tcBorders>
-              <w:top w:val="single" w:sz="2" w:space="0" w:color="000001"/>
-              <w:left w:val="single" w:sz="2" w:space="0" w:color="000001"/>
-              <w:bottom w:val="single" w:sz="2" w:space="0" w:color="000001"/>
-              <w:insideH w:val="single" w:sz="2" w:space="0" w:color="000001"/>
-            </w:tcBorders>
-            <w:shd w:fill="auto" w:val="clear"/>
-          </w:tcPr>
-          <w:p>
-            <w:pPr>
-              <w:pStyle w:val="ListParagraph"/>
-              <w:spacing w:lineRule="auto" w:line="240" w:before="0" w:after="0"/>
-              <w:ind w:left="144" w:hanging="144"/>
-              <w:contextualSpacing/>
-              <w:jc w:val="left"/>
-              <w:rPr/>
-            </w:pPr>
-            <w:r>
-              <w:rPr>
-                <w:lang w:val="es-ES"/>
-              </w:rPr>
-              <w:t xml:space="preserve">Lectura de la Biblia </w:t>
-            </w:r>
-            <w:r>
-              <w:rPr>
-                <w:sz w:val="18"/>
-                <w:szCs w:val="18"/>
-                <w:lang w:val="es-ES"/>
-              </w:rPr>
-              <w:t>(4 mins.</w:t>
-            </w:r>
-            <w:r>
-              <w:rPr>
-                <w:sz w:val="18"/>
-                <w:szCs w:val="18"/>
-                <w:lang w:val="es-ES"/>
-              </w:rPr>
-              <w:t>)</w:t>
-            </w:r>
-          </w:p>
-        </w:tc>
-        <w:tc>
-          <w:tcPr>
-            <w:tcW w:w="2731" w:type="dxa"/>
-            <w:tcBorders>
-              <w:top w:val="single" w:sz="2" w:space="0" w:color="000001"/>
-              <w:left w:val="single" w:sz="2" w:space="0" w:color="000001"/>
-              <w:bottom w:val="single" w:sz="2" w:space="0" w:color="000001"/>
-              <w:insideH w:val="single" w:sz="2" w:space="0" w:color="000001"/>
-            </w:tcBorders>
-            <w:shd w:fill="auto" w:val="clear"/>
-          </w:tcPr>
-          <w:p>
-            <w:pPr>
-              <w:pStyle w:val="TableContents"/>
-              <w:spacing w:before="0" w:after="200"/>
-              <w:rPr/>
-            </w:pPr>
-            <w:r>
-              <w:rPr>
-                <w:lang w:val="en-CA"/>
-              </w:rPr>
-              <w:t>{tblector}</w:t>
-            </w:r>
-          </w:p>
-        </w:tc>
-        <w:tc>
-          <w:tcPr>
-            <w:tcW w:w="1140" w:type="dxa"/>
-            <w:tcBorders>
-              <w:top w:val="single" w:sz="2" w:space="0" w:color="000001"/>
-              <w:left w:val="single" w:sz="2" w:space="0" w:color="000001"/>
-              <w:bottom w:val="single" w:sz="2" w:space="0" w:color="000001"/>
-              <w:insideH w:val="single" w:sz="2" w:space="0" w:color="000001"/>
-            </w:tcBorders>
-            <w:shd w:fill="auto" w:val="clear"/>
-          </w:tcPr>
-          <w:p>
-            <w:pPr>
-              <w:pStyle w:val="TableContents"/>
-              <w:spacing w:before="0" w:after="200"/>
-              <w:jc w:val="center"/>
-              <w:rPr/>
-            </w:pPr>
-            <w:r>
-              <w:rPr>
-                <w:lang w:val="en-CA"/>
-              </w:rPr>
-              <w:t>{consejolector}</w:t>
-            </w:r>
-          </w:p>
-        </w:tc>
-        <w:tc>
-          <w:tcPr>
-            <w:tcW w:w="451" w:type="dxa"/>
-            <w:tcBorders>
-              <w:top w:val="single" w:sz="2" w:space="0" w:color="000001"/>
-              <w:left w:val="single" w:sz="2" w:space="0" w:color="000001"/>
-              <w:bottom w:val="single" w:sz="2" w:space="0" w:color="000001"/>
-              <w:insideH w:val="single" w:sz="2" w:space="0" w:color="000001"/>
-            </w:tcBorders>
-            <w:shd w:fill="auto" w:val="clear"/>
-          </w:tcPr>
-          <w:p>
-            <w:pPr>
-              <w:pStyle w:val="TableContents"/>
-              <w:spacing w:before="0" w:after="200"/>
-              <w:rPr/>
-            </w:pPr>
-            <w:r>
-              <w:rPr/>
-            </w:r>
-          </w:p>
-        </w:tc>
-        <w:tc>
-          <w:tcPr>
-            <w:tcW w:w="518" w:type="dxa"/>
-            <w:tcBorders>
-              <w:top w:val="single" w:sz="2" w:space="0" w:color="000001"/>
-              <w:left w:val="single" w:sz="2" w:space="0" w:color="000001"/>
-              <w:bottom w:val="single" w:sz="2" w:space="0" w:color="000001"/>
-              <w:insideH w:val="single" w:sz="2" w:space="0" w:color="000001"/>
-            </w:tcBorders>
-            <w:shd w:fill="auto" w:val="clear"/>
-          </w:tcPr>
-          <w:p>
-            <w:pPr>
-              <w:pStyle w:val="TableContents"/>
-              <w:spacing w:before="0" w:after="200"/>
-              <w:rPr/>
-            </w:pPr>
-            <w:r>
-              <w:rPr/>
-            </w:r>
-          </w:p>
-        </w:tc>
-        <w:tc>
-          <w:tcPr>
-            <w:tcW w:w="2832" w:type="dxa"/>
-            <w:tcBorders>
-              <w:top w:val="single" w:sz="2" w:space="0" w:color="000001"/>
-              <w:left w:val="single" w:sz="2" w:space="0" w:color="000001"/>
-              <w:bottom w:val="single" w:sz="2" w:space="0" w:color="000001"/>
-              <w:insideH w:val="single" w:sz="2" w:space="0" w:color="000001"/>
-            </w:tcBorders>
-            <w:shd w:fill="auto" w:val="clear"/>
-          </w:tcPr>
-          <w:p>
-            <w:pPr>
-              <w:pStyle w:val="TableContents"/>
-              <w:spacing w:before="0" w:after="200"/>
-              <w:rPr/>
-            </w:pPr>
-            <w:r>
-              <w:rPr/>
-            </w:r>
-          </w:p>
-        </w:tc>
-        <w:tc>
-          <w:tcPr>
-            <w:tcW w:w="422" w:type="dxa"/>
-            <w:tcBorders>
-              <w:top w:val="single" w:sz="2" w:space="0" w:color="000001"/>
-              <w:left w:val="single" w:sz="2" w:space="0" w:color="000001"/>
-              <w:bottom w:val="single" w:sz="2" w:space="0" w:color="000001"/>
-              <w:insideH w:val="single" w:sz="2" w:space="0" w:color="000001"/>
-            </w:tcBorders>
-            <w:shd w:fill="auto" w:val="clear"/>
-          </w:tcPr>
-          <w:p>
-            <w:pPr>
-              <w:pStyle w:val="TableContents"/>
-              <w:spacing w:before="0" w:after="200"/>
-              <w:rPr/>
-            </w:pPr>
-            <w:r>
-              <w:rPr/>
-            </w:r>
-          </w:p>
-        </w:tc>
-        <w:tc>
-          <w:tcPr>
-            <w:tcW w:w="1250" w:type="dxa"/>
-            <w:tcBorders>
-              <w:top w:val="single" w:sz="2" w:space="0" w:color="000001"/>
-              <w:left w:val="single" w:sz="2" w:space="0" w:color="000001"/>
-              <w:bottom w:val="single" w:sz="2" w:space="0" w:color="000001"/>
-              <w:right w:val="single" w:sz="2" w:space="0" w:color="000001"/>
-              <w:insideH w:val="single" w:sz="2" w:space="0" w:color="000001"/>
-              <w:insideV w:val="single" w:sz="2" w:space="0" w:color="000001"/>
-            </w:tcBorders>
-            <w:shd w:fill="auto" w:val="clear"/>
-          </w:tcPr>
-          <w:p>
-            <w:pPr>
-              <w:pStyle w:val="TableContents"/>
-              <w:spacing w:before="0" w:after="200"/>
-              <w:rPr/>
-            </w:pPr>
-            <w:r>
-              <w:rPr/>
-            </w:r>
-          </w:p>
-        </w:tc>
-      </w:tr>
-      <w:tr>
-        <w:trPr/>
-        <w:tc>
-          <w:tcPr>
-            <w:tcW w:w="1514" w:type="dxa"/>
-            <w:tcBorders>
-              <w:top w:val="single" w:sz="2" w:space="0" w:color="000001"/>
-              <w:left w:val="single" w:sz="2" w:space="0" w:color="000001"/>
-              <w:bottom w:val="single" w:sz="2" w:space="0" w:color="000001"/>
-              <w:insideH w:val="single" w:sz="2" w:space="0" w:color="000001"/>
-            </w:tcBorders>
-            <w:shd w:fill="auto" w:val="clear"/>
-          </w:tcPr>
-          <w:p>
-            <w:pPr>
-              <w:pStyle w:val="TableContents"/>
-              <w:spacing w:before="0" w:after="200"/>
-              <w:jc w:val="left"/>
-              <w:rPr/>
-            </w:pPr>
-            <w:r>
-              <w:rPr>
-                <w:lang w:val="en-CA"/>
-              </w:rPr>
-              <w:t>{</w:t>
-            </w:r>
-            <w:r>
-              <w:rPr>
-                <w:lang w:val="en-US"/>
-              </w:rPr>
-              <w:t>smmtema1</w:t>
-            </w:r>
-            <w:r>
-              <w:rPr>
-                <w:lang w:val="en-CA"/>
-              </w:rPr>
-              <w:t>}</w:t>
-            </w:r>
-            <w:r>
-              <w:rPr>
-                <w:lang w:val="es-ES"/>
-              </w:rPr>
-              <w:t xml:space="preserve"> </w:t>
-            </w:r>
-            <w:r>
-              <w:rPr>
-                <w:sz w:val="18"/>
-                <w:szCs w:val="18"/>
-                <w:lang w:val="es-ES"/>
-              </w:rPr>
-              <w:t>(</w:t>
-            </w:r>
-            <w:r>
-              <w:rPr>
-                <w:sz w:val="18"/>
-                <w:szCs w:val="18"/>
-                <w:lang w:val="en-US"/>
-              </w:rPr>
-              <w:t>{smmmin</w:t>
-            </w:r>
-            <w:r>
-              <w:rPr>
-                <w:sz w:val="18"/>
-                <w:szCs w:val="18"/>
-                <w:lang w:val="en-US"/>
-              </w:rPr>
-              <w:t>1</w:t>
-            </w:r>
-            <w:r>
-              <w:rPr>
-                <w:sz w:val="18"/>
-                <w:szCs w:val="18"/>
-                <w:lang w:val="en-US"/>
-              </w:rPr>
-              <w:t>}</w:t>
-            </w:r>
-            <w:r>
-              <w:rPr>
-                <w:sz w:val="18"/>
-                <w:szCs w:val="18"/>
-                <w:lang w:val="es-ES"/>
-              </w:rPr>
-              <w:t xml:space="preserve"> mins.</w:t>
-            </w:r>
-            <w:r>
-              <w:rPr>
-                <w:sz w:val="18"/>
-                <w:szCs w:val="18"/>
-                <w:lang w:val="es-ES"/>
-              </w:rPr>
-              <w:t>)</w:t>
-            </w:r>
-          </w:p>
-        </w:tc>
-        <w:tc>
-          <w:tcPr>
-            <w:tcW w:w="2731" w:type="dxa"/>
-            <w:tcBorders>
-              <w:top w:val="single" w:sz="2" w:space="0" w:color="000001"/>
-              <w:left w:val="single" w:sz="2" w:space="0" w:color="000001"/>
-              <w:bottom w:val="single" w:sz="2" w:space="0" w:color="000001"/>
-              <w:insideH w:val="single" w:sz="2" w:space="0" w:color="000001"/>
-            </w:tcBorders>
-            <w:shd w:fill="auto" w:val="clear"/>
-          </w:tcPr>
-          <w:p>
-            <w:pPr>
-              <w:pStyle w:val="TableContents"/>
-              <w:spacing w:before="0" w:after="200"/>
-              <w:rPr/>
-            </w:pPr>
-            <w:r>
-              <w:rPr>
-                <w:lang w:val="en-CA"/>
-              </w:rPr>
-              <w:t>{smmprimeraes}</w:t>
-            </w:r>
-          </w:p>
-        </w:tc>
-        <w:tc>
-          <w:tcPr>
-            <w:tcW w:w="1140" w:type="dxa"/>
-            <w:tcBorders>
-              <w:top w:val="single" w:sz="2" w:space="0" w:color="000001"/>
-              <w:left w:val="single" w:sz="2" w:space="0" w:color="000001"/>
-              <w:bottom w:val="single" w:sz="2" w:space="0" w:color="000001"/>
-              <w:insideH w:val="single" w:sz="2" w:space="0" w:color="000001"/>
-            </w:tcBorders>
-            <w:shd w:fill="auto" w:val="clear"/>
-          </w:tcPr>
-          <w:p>
-            <w:pPr>
-              <w:pStyle w:val="TableContents"/>
-              <w:spacing w:before="0" w:after="200"/>
-              <w:jc w:val="center"/>
-              <w:rPr/>
-            </w:pPr>
-            <w:r>
-              <w:rPr>
-                <w:lang w:val="en-CA"/>
-              </w:rPr>
-              <w:t>{consejoprimera}</w:t>
-            </w:r>
-          </w:p>
-        </w:tc>
-        <w:tc>
-          <w:tcPr>
-            <w:tcW w:w="451" w:type="dxa"/>
-            <w:tcBorders>
-              <w:top w:val="single" w:sz="2" w:space="0" w:color="000001"/>
-              <w:left w:val="single" w:sz="2" w:space="0" w:color="000001"/>
-              <w:bottom w:val="single" w:sz="2" w:space="0" w:color="000001"/>
-              <w:insideH w:val="single" w:sz="2" w:space="0" w:color="000001"/>
-            </w:tcBorders>
-            <w:shd w:fill="auto" w:val="clear"/>
-          </w:tcPr>
-          <w:p>
-            <w:pPr>
-              <w:pStyle w:val="TableContents"/>
-              <w:spacing w:before="0" w:after="200"/>
-              <w:rPr/>
-            </w:pPr>
-            <w:r>
-              <w:rPr/>
-            </w:r>
-          </w:p>
-        </w:tc>
-        <w:tc>
-          <w:tcPr>
-            <w:tcW w:w="518" w:type="dxa"/>
-            <w:tcBorders>
-              <w:top w:val="single" w:sz="2" w:space="0" w:color="000001"/>
-              <w:left w:val="single" w:sz="2" w:space="0" w:color="000001"/>
-              <w:bottom w:val="single" w:sz="2" w:space="0" w:color="000001"/>
-              <w:insideH w:val="single" w:sz="2" w:space="0" w:color="000001"/>
-            </w:tcBorders>
-            <w:shd w:fill="auto" w:val="clear"/>
-          </w:tcPr>
-          <w:p>
-            <w:pPr>
-              <w:pStyle w:val="TableContents"/>
-              <w:spacing w:before="0" w:after="200"/>
-              <w:rPr/>
-            </w:pPr>
-            <w:r>
-              <w:rPr/>
-            </w:r>
-          </w:p>
-        </w:tc>
-        <w:tc>
-          <w:tcPr>
-            <w:tcW w:w="2832" w:type="dxa"/>
-            <w:tcBorders>
-              <w:top w:val="single" w:sz="2" w:space="0" w:color="000001"/>
-              <w:left w:val="single" w:sz="2" w:space="0" w:color="000001"/>
-              <w:bottom w:val="single" w:sz="2" w:space="0" w:color="000001"/>
-              <w:insideH w:val="single" w:sz="2" w:space="0" w:color="000001"/>
-            </w:tcBorders>
-            <w:shd w:fill="auto" w:val="clear"/>
-          </w:tcPr>
-          <w:p>
-            <w:pPr>
-              <w:pStyle w:val="TableContents"/>
-              <w:spacing w:before="0" w:after="200"/>
-              <w:rPr/>
-            </w:pPr>
-            <w:r>
-              <w:rPr/>
-            </w:r>
-          </w:p>
-        </w:tc>
-        <w:tc>
-          <w:tcPr>
-            <w:tcW w:w="422" w:type="dxa"/>
-            <w:tcBorders>
-              <w:top w:val="single" w:sz="2" w:space="0" w:color="000001"/>
-              <w:left w:val="single" w:sz="2" w:space="0" w:color="000001"/>
-              <w:bottom w:val="single" w:sz="2" w:space="0" w:color="000001"/>
-              <w:insideH w:val="single" w:sz="2" w:space="0" w:color="000001"/>
-            </w:tcBorders>
-            <w:shd w:fill="auto" w:val="clear"/>
-          </w:tcPr>
-          <w:p>
-            <w:pPr>
-              <w:pStyle w:val="TableContents"/>
-              <w:spacing w:before="0" w:after="200"/>
-              <w:rPr/>
-            </w:pPr>
-            <w:r>
-              <w:rPr/>
-            </w:r>
-          </w:p>
-        </w:tc>
-        <w:tc>
-          <w:tcPr>
-            <w:tcW w:w="1250" w:type="dxa"/>
-            <w:tcBorders>
-              <w:top w:val="single" w:sz="2" w:space="0" w:color="000001"/>
-              <w:left w:val="single" w:sz="2" w:space="0" w:color="000001"/>
-              <w:bottom w:val="single" w:sz="2" w:space="0" w:color="000001"/>
-              <w:right w:val="single" w:sz="2" w:space="0" w:color="000001"/>
-              <w:insideH w:val="single" w:sz="2" w:space="0" w:color="000001"/>
-              <w:insideV w:val="single" w:sz="2" w:space="0" w:color="000001"/>
-            </w:tcBorders>
-            <w:shd w:fill="auto" w:val="clear"/>
-          </w:tcPr>
-          <w:p>
-            <w:pPr>
-              <w:pStyle w:val="TableContents"/>
-              <w:spacing w:before="0" w:after="200"/>
-              <w:rPr/>
-            </w:pPr>
-            <w:r>
-              <w:rPr/>
-            </w:r>
-          </w:p>
-        </w:tc>
-      </w:tr>
-      <w:tr>
-        <w:trPr/>
-        <w:tc>
-          <w:tcPr>
-            <w:tcW w:w="1514" w:type="dxa"/>
-            <w:tcBorders>
-              <w:top w:val="single" w:sz="2" w:space="0" w:color="000001"/>
-              <w:left w:val="single" w:sz="2" w:space="0" w:color="000001"/>
-              <w:bottom w:val="single" w:sz="2" w:space="0" w:color="000001"/>
-              <w:insideH w:val="single" w:sz="2" w:space="0" w:color="000001"/>
-            </w:tcBorders>
-            <w:shd w:fill="auto" w:val="clear"/>
-          </w:tcPr>
-          <w:p>
-            <w:pPr>
-              <w:pStyle w:val="TableContents"/>
-              <w:spacing w:before="0" w:after="200"/>
-              <w:jc w:val="left"/>
-              <w:rPr/>
-            </w:pPr>
-            <w:r>
-              <w:rPr>
-                <w:lang w:val="en-CA"/>
-              </w:rPr>
-              <w:t>{</w:t>
-            </w:r>
-            <w:r>
-              <w:rPr>
-                <w:lang w:val="en-US"/>
-              </w:rPr>
-              <w:t>smmtema2</w:t>
-            </w:r>
-            <w:r>
-              <w:rPr>
-                <w:lang w:val="en-CA"/>
-              </w:rPr>
-              <w:t>}</w:t>
-            </w:r>
-            <w:r>
-              <w:rPr>
-                <w:lang w:val="es-ES"/>
-              </w:rPr>
-              <w:t xml:space="preserve"> </w:t>
-            </w:r>
-            <w:r>
-              <w:rPr>
-                <w:sz w:val="18"/>
-                <w:szCs w:val="18"/>
-                <w:lang w:val="es-ES"/>
-              </w:rPr>
-              <w:t>(</w:t>
-            </w:r>
-            <w:r>
-              <w:rPr>
-                <w:sz w:val="18"/>
-                <w:szCs w:val="18"/>
-                <w:lang w:val="en-US"/>
-              </w:rPr>
-              <w:t>{smmmin</w:t>
-            </w:r>
-            <w:r>
-              <w:rPr>
-                <w:sz w:val="18"/>
-                <w:szCs w:val="18"/>
-                <w:lang w:val="en-US"/>
-              </w:rPr>
-              <w:t>2</w:t>
-            </w:r>
-            <w:r>
-              <w:rPr>
-                <w:sz w:val="18"/>
-                <w:szCs w:val="18"/>
-                <w:lang w:val="en-US"/>
-              </w:rPr>
-              <w:t>}</w:t>
-            </w:r>
-            <w:r>
-              <w:rPr>
-                <w:sz w:val="18"/>
-                <w:szCs w:val="18"/>
-                <w:lang w:val="es-ES"/>
-              </w:rPr>
-              <w:t xml:space="preserve"> mins.</w:t>
-            </w:r>
-            <w:r>
-              <w:rPr>
-                <w:sz w:val="18"/>
-                <w:szCs w:val="18"/>
-                <w:lang w:val="es-ES"/>
-              </w:rPr>
-              <w:t>)</w:t>
-            </w:r>
-          </w:p>
-        </w:tc>
-        <w:tc>
-          <w:tcPr>
-            <w:tcW w:w="2731" w:type="dxa"/>
-            <w:tcBorders>
-              <w:top w:val="single" w:sz="2" w:space="0" w:color="000001"/>
-              <w:left w:val="single" w:sz="2" w:space="0" w:color="000001"/>
-              <w:bottom w:val="single" w:sz="2" w:space="0" w:color="000001"/>
-              <w:insideH w:val="single" w:sz="2" w:space="0" w:color="000001"/>
-            </w:tcBorders>
-            <w:shd w:fill="auto" w:val="clear"/>
-          </w:tcPr>
-          <w:p>
-            <w:pPr>
-              <w:pStyle w:val="TableContents"/>
-              <w:spacing w:before="0" w:after="200"/>
-              <w:rPr/>
-            </w:pPr>
-            <w:r>
-              <w:rPr>
-                <w:lang w:val="en-CA"/>
-              </w:rPr>
-              <w:t>{smmrevisitaes}</w:t>
-            </w:r>
-          </w:p>
-        </w:tc>
-        <w:tc>
-          <w:tcPr>
-            <w:tcW w:w="1140" w:type="dxa"/>
-            <w:tcBorders>
-              <w:top w:val="single" w:sz="2" w:space="0" w:color="000001"/>
-              <w:left w:val="single" w:sz="2" w:space="0" w:color="000001"/>
-              <w:bottom w:val="single" w:sz="2" w:space="0" w:color="000001"/>
-              <w:insideH w:val="single" w:sz="2" w:space="0" w:color="000001"/>
-            </w:tcBorders>
-            <w:shd w:fill="auto" w:val="clear"/>
-          </w:tcPr>
-          <w:p>
-            <w:pPr>
-              <w:pStyle w:val="TableContents"/>
-              <w:spacing w:before="0" w:after="200"/>
-              <w:jc w:val="center"/>
-              <w:rPr/>
-            </w:pPr>
-            <w:r>
-              <w:rPr>
-                <w:lang w:val="en-CA"/>
-              </w:rPr>
-              <w:t>{consejorevisita}</w:t>
-            </w:r>
-          </w:p>
-        </w:tc>
-        <w:tc>
-          <w:tcPr>
-            <w:tcW w:w="451" w:type="dxa"/>
-            <w:tcBorders>
-              <w:top w:val="single" w:sz="2" w:space="0" w:color="000001"/>
-              <w:left w:val="single" w:sz="2" w:space="0" w:color="000001"/>
-              <w:bottom w:val="single" w:sz="2" w:space="0" w:color="000001"/>
-              <w:insideH w:val="single" w:sz="2" w:space="0" w:color="000001"/>
-            </w:tcBorders>
-            <w:shd w:fill="auto" w:val="clear"/>
-          </w:tcPr>
-          <w:p>
-            <w:pPr>
-              <w:pStyle w:val="TableContents"/>
-              <w:spacing w:before="0" w:after="200"/>
-              <w:rPr/>
-            </w:pPr>
-            <w:r>
-              <w:rPr/>
-            </w:r>
-          </w:p>
-        </w:tc>
-        <w:tc>
-          <w:tcPr>
-            <w:tcW w:w="518" w:type="dxa"/>
-            <w:tcBorders>
-              <w:top w:val="single" w:sz="2" w:space="0" w:color="000001"/>
-              <w:left w:val="single" w:sz="2" w:space="0" w:color="000001"/>
-              <w:bottom w:val="single" w:sz="2" w:space="0" w:color="000001"/>
-              <w:insideH w:val="single" w:sz="2" w:space="0" w:color="000001"/>
-            </w:tcBorders>
-            <w:shd w:fill="auto" w:val="clear"/>
-          </w:tcPr>
-          <w:p>
-            <w:pPr>
-              <w:pStyle w:val="TableContents"/>
-              <w:spacing w:before="0" w:after="200"/>
-              <w:rPr/>
-            </w:pPr>
-            <w:r>
-              <w:rPr/>
-            </w:r>
-          </w:p>
-        </w:tc>
-        <w:tc>
-          <w:tcPr>
-            <w:tcW w:w="2832" w:type="dxa"/>
-            <w:tcBorders>
-              <w:top w:val="single" w:sz="2" w:space="0" w:color="000001"/>
-              <w:left w:val="single" w:sz="2" w:space="0" w:color="000001"/>
-              <w:bottom w:val="single" w:sz="2" w:space="0" w:color="000001"/>
-              <w:insideH w:val="single" w:sz="2" w:space="0" w:color="000001"/>
-            </w:tcBorders>
-            <w:shd w:fill="auto" w:val="clear"/>
-          </w:tcPr>
-          <w:p>
-            <w:pPr>
-              <w:pStyle w:val="TableContents"/>
-              <w:spacing w:before="0" w:after="200"/>
-              <w:rPr/>
-            </w:pPr>
-            <w:r>
-              <w:rPr/>
-            </w:r>
-          </w:p>
-        </w:tc>
-        <w:tc>
-          <w:tcPr>
-            <w:tcW w:w="422" w:type="dxa"/>
-            <w:tcBorders>
-              <w:top w:val="single" w:sz="2" w:space="0" w:color="000001"/>
-              <w:left w:val="single" w:sz="2" w:space="0" w:color="000001"/>
-              <w:bottom w:val="single" w:sz="2" w:space="0" w:color="000001"/>
-              <w:insideH w:val="single" w:sz="2" w:space="0" w:color="000001"/>
-            </w:tcBorders>
-            <w:shd w:fill="auto" w:val="clear"/>
-          </w:tcPr>
-          <w:p>
-            <w:pPr>
-              <w:pStyle w:val="TableContents"/>
-              <w:spacing w:before="0" w:after="200"/>
-              <w:rPr/>
-            </w:pPr>
-            <w:r>
-              <w:rPr/>
-            </w:r>
-          </w:p>
-        </w:tc>
-        <w:tc>
-          <w:tcPr>
-            <w:tcW w:w="1250" w:type="dxa"/>
-            <w:tcBorders>
-              <w:top w:val="single" w:sz="2" w:space="0" w:color="000001"/>
-              <w:left w:val="single" w:sz="2" w:space="0" w:color="000001"/>
-              <w:bottom w:val="single" w:sz="2" w:space="0" w:color="000001"/>
-              <w:right w:val="single" w:sz="2" w:space="0" w:color="000001"/>
-              <w:insideH w:val="single" w:sz="2" w:space="0" w:color="000001"/>
-              <w:insideV w:val="single" w:sz="2" w:space="0" w:color="000001"/>
-            </w:tcBorders>
-            <w:shd w:fill="auto" w:val="clear"/>
-          </w:tcPr>
-          <w:p>
-            <w:pPr>
-              <w:pStyle w:val="TableContents"/>
-              <w:spacing w:before="0" w:after="200"/>
-              <w:rPr/>
-            </w:pPr>
-            <w:r>
-              <w:rPr/>
-            </w:r>
-          </w:p>
-        </w:tc>
-      </w:tr>
-      <w:tr>
-        <w:trPr/>
-        <w:tc>
-          <w:tcPr>
-            <w:tcW w:w="1514" w:type="dxa"/>
-            <w:tcBorders>
-              <w:top w:val="single" w:sz="2" w:space="0" w:color="000001"/>
-              <w:left w:val="single" w:sz="2" w:space="0" w:color="000001"/>
-              <w:bottom w:val="single" w:sz="2" w:space="0" w:color="000001"/>
-              <w:insideH w:val="single" w:sz="2" w:space="0" w:color="000001"/>
-            </w:tcBorders>
-            <w:shd w:fill="auto" w:val="clear"/>
-          </w:tcPr>
-          <w:p>
-            <w:pPr>
-              <w:pStyle w:val="TableContents"/>
-              <w:spacing w:before="0" w:after="200"/>
-              <w:jc w:val="left"/>
-              <w:rPr/>
-            </w:pPr>
-            <w:r>
-              <w:rPr>
-                <w:lang w:val="en-CA"/>
-              </w:rPr>
-              <w:t>{</w:t>
-            </w:r>
-            <w:r>
-              <w:rPr>
-                <w:lang w:val="en-US"/>
-              </w:rPr>
-              <w:t>smmtema3</w:t>
-            </w:r>
-            <w:r>
-              <w:rPr>
-                <w:lang w:val="en-CA"/>
-              </w:rPr>
-              <w:t>}</w:t>
-            </w:r>
-            <w:r>
-              <w:rPr>
-                <w:lang w:val="es-ES"/>
-              </w:rPr>
-              <w:t xml:space="preserve"> </w:t>
-            </w:r>
-            <w:r>
-              <w:rPr>
-                <w:sz w:val="18"/>
-                <w:szCs w:val="18"/>
-                <w:lang w:val="es-ES"/>
-              </w:rPr>
-              <w:t>(</w:t>
-            </w:r>
-            <w:r>
-              <w:rPr>
-                <w:sz w:val="18"/>
-                <w:szCs w:val="18"/>
-                <w:lang w:val="en-US"/>
-              </w:rPr>
-              <w:t>{smmmin3}</w:t>
-            </w:r>
-            <w:r>
-              <w:rPr>
-                <w:sz w:val="18"/>
-                <w:szCs w:val="18"/>
-                <w:lang w:val="es-ES"/>
-              </w:rPr>
-              <w:t xml:space="preserve"> mins.</w:t>
-            </w:r>
-            <w:r>
-              <w:rPr>
-                <w:sz w:val="18"/>
-                <w:szCs w:val="18"/>
-                <w:lang w:val="es-ES"/>
-              </w:rPr>
-              <w:t>)</w:t>
-            </w:r>
-          </w:p>
-        </w:tc>
-        <w:tc>
-          <w:tcPr>
-            <w:tcW w:w="2731" w:type="dxa"/>
-            <w:tcBorders>
-              <w:top w:val="single" w:sz="2" w:space="0" w:color="000001"/>
-              <w:left w:val="single" w:sz="2" w:space="0" w:color="000001"/>
-              <w:bottom w:val="single" w:sz="2" w:space="0" w:color="000001"/>
-              <w:insideH w:val="single" w:sz="2" w:space="0" w:color="000001"/>
-            </w:tcBorders>
-            <w:shd w:fill="auto" w:val="clear"/>
-          </w:tcPr>
-          <w:p>
-            <w:pPr>
-              <w:pStyle w:val="TableContents"/>
-              <w:spacing w:before="0" w:after="200"/>
-              <w:rPr/>
-            </w:pPr>
-            <w:r>
-              <w:rPr>
-                <w:lang w:val="en-CA"/>
-              </w:rPr>
-              <w:t>{smmcbes}</w:t>
-            </w:r>
-          </w:p>
-        </w:tc>
-        <w:tc>
-          <w:tcPr>
-            <w:tcW w:w="1140" w:type="dxa"/>
-            <w:tcBorders>
-              <w:top w:val="single" w:sz="2" w:space="0" w:color="000001"/>
-              <w:left w:val="single" w:sz="2" w:space="0" w:color="000001"/>
-              <w:bottom w:val="single" w:sz="2" w:space="0" w:color="000001"/>
-              <w:insideH w:val="single" w:sz="2" w:space="0" w:color="000001"/>
-            </w:tcBorders>
-            <w:shd w:fill="auto" w:val="clear"/>
-          </w:tcPr>
-          <w:p>
-            <w:pPr>
-              <w:pStyle w:val="TableContents"/>
-              <w:spacing w:before="0" w:after="200"/>
-              <w:jc w:val="center"/>
-              <w:rPr/>
-            </w:pPr>
-            <w:r>
-              <w:rPr>
-                <w:lang w:val="en-CA"/>
-              </w:rPr>
-              <w:t>{consejocb}</w:t>
-            </w:r>
-          </w:p>
-        </w:tc>
-        <w:tc>
-          <w:tcPr>
-            <w:tcW w:w="451" w:type="dxa"/>
-            <w:tcBorders>
-              <w:top w:val="single" w:sz="2" w:space="0" w:color="000001"/>
-              <w:left w:val="single" w:sz="2" w:space="0" w:color="000001"/>
-              <w:bottom w:val="single" w:sz="2" w:space="0" w:color="000001"/>
-              <w:insideH w:val="single" w:sz="2" w:space="0" w:color="000001"/>
-            </w:tcBorders>
-            <w:shd w:fill="auto" w:val="clear"/>
-          </w:tcPr>
-          <w:p>
-            <w:pPr>
-              <w:pStyle w:val="TableContents"/>
-              <w:spacing w:before="0" w:after="200"/>
-              <w:rPr/>
-            </w:pPr>
-            <w:r>
-              <w:rPr/>
-            </w:r>
-          </w:p>
-        </w:tc>
-        <w:tc>
-          <w:tcPr>
-            <w:tcW w:w="518" w:type="dxa"/>
-            <w:tcBorders>
-              <w:top w:val="single" w:sz="2" w:space="0" w:color="000001"/>
-              <w:left w:val="single" w:sz="2" w:space="0" w:color="000001"/>
-              <w:bottom w:val="single" w:sz="2" w:space="0" w:color="000001"/>
-              <w:insideH w:val="single" w:sz="2" w:space="0" w:color="000001"/>
-            </w:tcBorders>
-            <w:shd w:fill="auto" w:val="clear"/>
-          </w:tcPr>
-          <w:p>
-            <w:pPr>
-              <w:pStyle w:val="TableContents"/>
-              <w:spacing w:before="0" w:after="200"/>
-              <w:rPr/>
-            </w:pPr>
-            <w:r>
-              <w:rPr/>
-            </w:r>
-          </w:p>
-        </w:tc>
-        <w:tc>
-          <w:tcPr>
-            <w:tcW w:w="2832" w:type="dxa"/>
-            <w:tcBorders>
-              <w:top w:val="single" w:sz="2" w:space="0" w:color="000001"/>
-              <w:left w:val="single" w:sz="2" w:space="0" w:color="000001"/>
-              <w:bottom w:val="single" w:sz="2" w:space="0" w:color="000001"/>
-              <w:insideH w:val="single" w:sz="2" w:space="0" w:color="000001"/>
-            </w:tcBorders>
-            <w:shd w:fill="auto" w:val="clear"/>
-          </w:tcPr>
-          <w:p>
-            <w:pPr>
-              <w:pStyle w:val="TableContents"/>
-              <w:spacing w:before="0" w:after="200"/>
-              <w:rPr/>
-            </w:pPr>
-            <w:r>
-              <w:rPr/>
-            </w:r>
-          </w:p>
-        </w:tc>
-        <w:tc>
-          <w:tcPr>
-            <w:tcW w:w="422" w:type="dxa"/>
-            <w:tcBorders>
-              <w:top w:val="single" w:sz="2" w:space="0" w:color="000001"/>
-              <w:left w:val="single" w:sz="2" w:space="0" w:color="000001"/>
-              <w:bottom w:val="single" w:sz="2" w:space="0" w:color="000001"/>
-              <w:insideH w:val="single" w:sz="2" w:space="0" w:color="000001"/>
-            </w:tcBorders>
-            <w:shd w:fill="auto" w:val="clear"/>
-          </w:tcPr>
-          <w:p>
-            <w:pPr>
-              <w:pStyle w:val="TableContents"/>
-              <w:spacing w:before="0" w:after="200"/>
-              <w:rPr/>
-            </w:pPr>
-            <w:r>
-              <w:rPr/>
-            </w:r>
-          </w:p>
-        </w:tc>
-        <w:tc>
-          <w:tcPr>
-            <w:tcW w:w="1250" w:type="dxa"/>
-            <w:tcBorders>
-              <w:top w:val="single" w:sz="2" w:space="0" w:color="000001"/>
-              <w:left w:val="single" w:sz="2" w:space="0" w:color="000001"/>
-              <w:bottom w:val="single" w:sz="2" w:space="0" w:color="000001"/>
-              <w:right w:val="single" w:sz="2" w:space="0" w:color="000001"/>
-              <w:insideH w:val="single" w:sz="2" w:space="0" w:color="000001"/>
-              <w:insideV w:val="single" w:sz="2" w:space="0" w:color="000001"/>
-            </w:tcBorders>
-            <w:shd w:fill="auto" w:val="clear"/>
-          </w:tcPr>
-          <w:p>
-            <w:pPr>
-              <w:pStyle w:val="TableContents"/>
-              <w:spacing w:before="0" w:after="200"/>
-              <w:rPr/>
-            </w:pPr>
-            <w:r>
-              <w:rPr/>
-            </w:r>
-          </w:p>
-        </w:tc>
-      </w:tr>
-      <w:tr>
-        <w:trPr/>
-        <w:tc>
-          <w:tcPr>
-            <w:tcW w:w="1514" w:type="dxa"/>
-            <w:tcBorders>
-              <w:top w:val="single" w:sz="2" w:space="0" w:color="000001"/>
-              <w:left w:val="single" w:sz="2" w:space="0" w:color="000001"/>
-              <w:bottom w:val="single" w:sz="2" w:space="0" w:color="000001"/>
-              <w:insideH w:val="single" w:sz="2" w:space="0" w:color="000001"/>
-            </w:tcBorders>
-            <w:shd w:fill="auto" w:val="clear"/>
-          </w:tcPr>
-          <w:p>
-            <w:pPr>
-              <w:pStyle w:val="PreformattedText"/>
-              <w:spacing w:lineRule="auto" w:line="240" w:before="0" w:after="0"/>
-              <w:rPr>
-                <w:rFonts w:ascii="Consolas;Andale Mono WT;Andale Mono;Lucida Console;Lucida Sans Typewriter;DejaVu Sans Mono;Bitstream Vera Sans Mono;Liberation Mono;Nimbus Mono L;Monaco;Courier New;Courier;monospace" w:hAnsi="Consolas;Andale Mono WT;Andale Mono;Lucida Console;Lucida Sans Typewriter;DejaVu Sans Mono;Bitstream Vera Sans Mono;Liberation Mono;Nimbus Mono L;Monaco;Courier New;Courier;monospace"/>
-                <w:b w:val="false"/>
-                <w:b w:val="false"/>
-                <w:i w:val="false"/>
-                <w:i w:val="false"/>
-                <w:caps w:val="false"/>
-                <w:smallCaps w:val="false"/>
-                <w:color w:val="404040"/>
-                <w:spacing w:val="0"/>
-                <w:sz w:val="18"/>
-                <w:szCs w:val="36"/>
-                <w:lang w:val="es-ES"/>
-              </w:rPr>
-            </w:pPr>
-            <w:r>
-              <w:rPr>
-                <w:rFonts w:ascii="Consolas;Andale Mono WT;Andale Mono;Lucida Console;Lucida Sans Typewriter;DejaVu Sans Mono;Bitstream Vera Sans Mono;Liberation Mono;Nimbus Mono L;Monaco;Courier New;Courier;monospace" w:hAnsi="Consolas;Andale Mono WT;Andale Mono;Lucida Console;Lucida Sans Typewriter;DejaVu Sans Mono;Bitstream Vera Sans Mono;Liberation Mono;Nimbus Mono L;Monaco;Courier New;Courier;monospace"/>
-                <w:b w:val="false"/>
-                <w:i w:val="false"/>
-                <w:caps w:val="false"/>
-                <w:smallCaps w:val="false"/>
-                <w:color w:val="404040"/>
-                <w:spacing w:val="0"/>
-                <w:sz w:val="18"/>
-                <w:szCs w:val="36"/>
-                <w:lang w:val="es-ES"/>
-              </w:rPr>
-            </w:r>
-          </w:p>
-        </w:tc>
-        <w:tc>
-          <w:tcPr>
-            <w:tcW w:w="2731" w:type="dxa"/>
-            <w:tcBorders>
-              <w:top w:val="single" w:sz="2" w:space="0" w:color="000001"/>
-              <w:left w:val="single" w:sz="2" w:space="0" w:color="000001"/>
-              <w:bottom w:val="single" w:sz="2" w:space="0" w:color="000001"/>
-              <w:insideH w:val="single" w:sz="2" w:space="0" w:color="000001"/>
-            </w:tcBorders>
-            <w:shd w:fill="auto" w:val="clear"/>
-          </w:tcPr>
-          <w:p>
-            <w:pPr>
-              <w:pStyle w:val="TableContents"/>
-              <w:spacing w:before="0" w:after="200"/>
-              <w:rPr/>
-            </w:pPr>
-            <w:r>
-              <w:rPr/>
-            </w:r>
-          </w:p>
-        </w:tc>
-        <w:tc>
-          <w:tcPr>
-            <w:tcW w:w="1140" w:type="dxa"/>
-            <w:tcBorders>
-              <w:top w:val="single" w:sz="2" w:space="0" w:color="000001"/>
-              <w:left w:val="single" w:sz="2" w:space="0" w:color="000001"/>
-              <w:bottom w:val="single" w:sz="2" w:space="0" w:color="000001"/>
-              <w:insideH w:val="single" w:sz="2" w:space="0" w:color="000001"/>
-            </w:tcBorders>
-            <w:shd w:fill="auto" w:val="clear"/>
-          </w:tcPr>
-          <w:p>
-            <w:pPr>
-              <w:pStyle w:val="TableContents"/>
-              <w:spacing w:before="0" w:after="200"/>
-              <w:jc w:val="center"/>
-              <w:rPr/>
-            </w:pPr>
-            <w:r>
-              <w:rPr/>
-            </w:r>
-          </w:p>
-        </w:tc>
-        <w:tc>
-          <w:tcPr>
-            <w:tcW w:w="451" w:type="dxa"/>
-            <w:tcBorders>
-              <w:top w:val="single" w:sz="2" w:space="0" w:color="000001"/>
-              <w:left w:val="single" w:sz="2" w:space="0" w:color="000001"/>
-              <w:bottom w:val="single" w:sz="2" w:space="0" w:color="000001"/>
-              <w:insideH w:val="single" w:sz="2" w:space="0" w:color="000001"/>
-            </w:tcBorders>
-            <w:shd w:fill="auto" w:val="clear"/>
-          </w:tcPr>
-          <w:p>
-            <w:pPr>
-              <w:pStyle w:val="TableContents"/>
-              <w:spacing w:before="0" w:after="200"/>
-              <w:rPr/>
-            </w:pPr>
-            <w:r>
-              <w:rPr/>
-            </w:r>
-          </w:p>
-        </w:tc>
-        <w:tc>
-          <w:tcPr>
-            <w:tcW w:w="518" w:type="dxa"/>
-            <w:tcBorders>
-              <w:top w:val="single" w:sz="2" w:space="0" w:color="000001"/>
-              <w:left w:val="single" w:sz="2" w:space="0" w:color="000001"/>
-              <w:bottom w:val="single" w:sz="2" w:space="0" w:color="000001"/>
-              <w:insideH w:val="single" w:sz="2" w:space="0" w:color="000001"/>
-            </w:tcBorders>
-            <w:shd w:fill="auto" w:val="clear"/>
-          </w:tcPr>
-          <w:p>
-            <w:pPr>
-              <w:pStyle w:val="TableContents"/>
-              <w:spacing w:before="0" w:after="200"/>
-              <w:rPr/>
-            </w:pPr>
-            <w:r>
-              <w:rPr/>
-            </w:r>
-          </w:p>
-        </w:tc>
-        <w:tc>
-          <w:tcPr>
-            <w:tcW w:w="2832" w:type="dxa"/>
-            <w:tcBorders>
-              <w:top w:val="single" w:sz="2" w:space="0" w:color="000001"/>
-              <w:left w:val="single" w:sz="2" w:space="0" w:color="000001"/>
-              <w:bottom w:val="single" w:sz="2" w:space="0" w:color="000001"/>
-              <w:insideH w:val="single" w:sz="2" w:space="0" w:color="000001"/>
-            </w:tcBorders>
-            <w:shd w:fill="auto" w:val="clear"/>
-          </w:tcPr>
-          <w:p>
-            <w:pPr>
-              <w:pStyle w:val="TableContents"/>
-              <w:spacing w:before="0" w:after="200"/>
-              <w:rPr/>
-            </w:pPr>
-            <w:r>
-              <w:rPr/>
-            </w:r>
-          </w:p>
-        </w:tc>
-        <w:tc>
-          <w:tcPr>
-            <w:tcW w:w="422" w:type="dxa"/>
-            <w:tcBorders>
-              <w:top w:val="single" w:sz="2" w:space="0" w:color="000001"/>
-              <w:left w:val="single" w:sz="2" w:space="0" w:color="000001"/>
-              <w:bottom w:val="single" w:sz="2" w:space="0" w:color="000001"/>
-              <w:insideH w:val="single" w:sz="2" w:space="0" w:color="000001"/>
-            </w:tcBorders>
-            <w:shd w:fill="auto" w:val="clear"/>
-          </w:tcPr>
-          <w:p>
-            <w:pPr>
-              <w:pStyle w:val="TableContents"/>
-              <w:spacing w:before="0" w:after="200"/>
-              <w:rPr/>
-            </w:pPr>
-            <w:r>
-              <w:rPr/>
-            </w:r>
-          </w:p>
-        </w:tc>
-        <w:tc>
-          <w:tcPr>
-            <w:tcW w:w="1250" w:type="dxa"/>
-            <w:tcBorders>
-              <w:top w:val="single" w:sz="2" w:space="0" w:color="000001"/>
-              <w:left w:val="single" w:sz="2" w:space="0" w:color="000001"/>
-              <w:bottom w:val="single" w:sz="2" w:space="0" w:color="000001"/>
-              <w:right w:val="single" w:sz="2" w:space="0" w:color="000001"/>
-              <w:insideH w:val="single" w:sz="2" w:space="0" w:color="000001"/>
-              <w:insideV w:val="single" w:sz="2" w:space="0" w:color="000001"/>
-            </w:tcBorders>
-            <w:shd w:fill="auto" w:val="clear"/>
-          </w:tcPr>
-          <w:p>
-            <w:pPr>
-              <w:pStyle w:val="TableContents"/>
-              <w:spacing w:before="0" w:after="200"/>
-              <w:rPr/>
-            </w:pPr>
-            <w:r>
-              <w:rPr/>
-            </w:r>
-          </w:p>
-        </w:tc>
-      </w:tr>
-    </w:tbl>
-    <w:p>
-      <w:pPr>
-        <w:pStyle w:val="Normal"/>
-        <w:rPr>
-          <w:rFonts w:ascii="Consolas;Andale Mono WT;Andale Mono;Lucida Console;Lucida Sans Typewriter;DejaVu Sans Mono;Bitstream Vera Sans Mono;Liberation Mono;Nimbus Mono L;Monaco;Courier New;Courier;monospace" w:hAnsi="Consolas;Andale Mono WT;Andale Mono;Lucida Console;Lucida Sans Typewriter;DejaVu Sans Mono;Bitstream Vera Sans Mono;Liberation Mono;Nimbus Mono L;Monaco;Courier New;Courier;monospace"/>
-          <w:b w:val="false"/>
-          <w:b w:val="false"/>
-          <w:i w:val="false"/>
-          <w:i w:val="false"/>
-          <w:caps w:val="false"/>
-          <w:smallCaps w:val="false"/>
-          <w:color w:val="404040"/>
-          <w:spacing w:val="0"/>
-          <w:sz w:val="18"/>
-          <w:szCs w:val="36"/>
-          <w:lang w:val="es-HN"/>
-        </w:rPr>
-      </w:pPr>
-      <w:r>
-        <w:rPr>
-          <w:rFonts w:ascii="Consolas;Andale Mono WT;Andale Mono;Lucida Console;Lucida Sans Typewriter;DejaVu Sans Mono;Bitstream Vera Sans Mono;Liberation Mono;Nimbus Mono L;Monaco;Courier New;Courier;monospace" w:hAnsi="Consolas;Andale Mono WT;Andale Mono;Lucida Console;Lucida Sans Typewriter;DejaVu Sans Mono;Bitstream Vera Sans Mono;Liberation Mono;Nimbus Mono L;Monaco;Courier New;Courier;monospace"/>
-          <w:b w:val="false"/>
-          <w:i w:val="false"/>
-          <w:caps w:val="false"/>
-          <w:smallCaps w:val="false"/>
-          <w:color w:val="404040"/>
-          <w:spacing w:val="0"/>
-          <w:sz w:val="18"/>
-          <w:szCs w:val="36"/>
-          <w:lang w:val="es-HN"/>
-        </w:rPr>
-      </w:r>
-    </w:p>
-    <w:p>
-      <w:pPr>
-        <w:pStyle w:val="Normal"/>
-        <w:rPr>
-          <w:rFonts w:ascii="Consolas;Andale Mono WT;Andale Mono;Lucida Console;Lucida Sans Typewriter;DejaVu Sans Mono;Bitstream Vera Sans Mono;Liberation Mono;Nimbus Mono L;Monaco;Courier New;Courier;monospace" w:hAnsi="Consolas;Andale Mono WT;Andale Mono;Lucida Console;Lucida Sans Typewriter;DejaVu Sans Mono;Bitstream Vera Sans Mono;Liberation Mono;Nimbus Mono L;Monaco;Courier New;Courier;monospace"/>
-          <w:b w:val="false"/>
-          <w:b w:val="false"/>
-          <w:i w:val="false"/>
-          <w:i w:val="false"/>
-          <w:caps w:val="false"/>
-          <w:smallCaps w:val="false"/>
-          <w:color w:val="404040"/>
-          <w:spacing w:val="0"/>
-          <w:sz w:val="18"/>
-          <w:szCs w:val="36"/>
-          <w:lang w:val="es-HN"/>
-        </w:rPr>
-      </w:pPr>
-      <w:r>
-        <w:rPr>
-          <w:rFonts w:ascii="Consolas;Andale Mono WT;Andale Mono;Lucida Console;Lucida Sans Typewriter;DejaVu Sans Mono;Bitstream Vera Sans Mono;Liberation Mono;Nimbus Mono L;Monaco;Courier New;Courier;monospace" w:hAnsi="Consolas;Andale Mono WT;Andale Mono;Lucida Console;Lucida Sans Typewriter;DejaVu Sans Mono;Bitstream Vera Sans Mono;Liberation Mono;Nimbus Mono L;Monaco;Courier New;Courier;monospace"/>
-          <w:b w:val="false"/>
-          <w:i w:val="false"/>
-          <w:caps w:val="false"/>
-          <w:smallCaps w:val="false"/>
-          <w:color w:val="404040"/>
-          <w:spacing w:val="0"/>
-          <w:sz w:val="18"/>
-          <w:szCs w:val="36"/>
-          <w:lang w:val="es-HN"/>
-        </w:rPr>
-      </w:r>
-    </w:p>
-    <w:p>
-      <w:pPr>
-        <w:pStyle w:val="PreformattedText"/>
-        <w:spacing w:lineRule="auto" w:line="240" w:before="0" w:after="0"/>
-        <w:jc w:val="center"/>
-        <w:rPr>
-          <w:rFonts w:ascii="Consolas;Andale Mono WT;Andale Mono;Lucida Console;Lucida Sans Typewriter;DejaVu Sans Mono;Bitstream Vera Sans Mono;Liberation Mono;Nimbus Mono L;Monaco;Courier New;Courier;monospace" w:hAnsi="Consolas;Andale Mono WT;Andale Mono;Lucida Console;Lucida Sans Typewriter;DejaVu Sans Mono;Bitstream Vera Sans Mono;Liberation Mono;Nimbus Mono L;Monaco;Courier New;Courier;monospace"/>
-          <w:b w:val="false"/>
-          <w:b w:val="false"/>
-          <w:bCs w:val="false"/>
-          <w:i w:val="false"/>
-          <w:i w:val="false"/>
-          <w:caps w:val="false"/>
-          <w:smallCaps w:val="false"/>
-          <w:color w:val="404040"/>
-          <w:spacing w:val="0"/>
-          <w:sz w:val="18"/>
-          <w:szCs w:val="36"/>
-          <w:lang w:val="es-ES"/>
-        </w:rPr>
-      </w:pPr>
-      <w:r>
-        <w:rPr>
-          <w:rFonts w:ascii="Consolas;Andale Mono WT;Andale Mono;Lucida Console;Lucida Sans Typewriter;DejaVu Sans Mono;Bitstream Vera Sans Mono;Liberation Mono;Nimbus Mono L;Monaco;Courier New;Courier;monospace" w:hAnsi="Consolas;Andale Mono WT;Andale Mono;Lucida Console;Lucida Sans Typewriter;DejaVu Sans Mono;Bitstream Vera Sans Mono;Liberation Mono;Nimbus Mono L;Monaco;Courier New;Courier;monospace"/>
-          <w:b w:val="false"/>
-          <w:bCs w:val="false"/>
-          <w:i w:val="false"/>
-          <w:caps w:val="false"/>
-          <w:smallCaps w:val="false"/>
-          <w:color w:val="404040"/>
-          <w:spacing w:val="0"/>
-          <w:sz w:val="18"/>
-          <w:szCs w:val="36"/>
-          <w:lang w:val="es-ES"/>
-        </w:rPr>
-      </w:r>
-    </w:p>
-    <w:p>
-      <w:pPr>
-        <w:pStyle w:val="PreformattedText"/>
-        <w:spacing w:lineRule="auto" w:line="240" w:before="0" w:after="0"/>
-        <w:jc w:val="center"/>
-        <w:rPr/>
-      </w:pPr>
-      <w:r>
-        <w:rPr>
-          <w:rFonts w:ascii="Consolas;Andale Mono WT;Andale Mono;Lucida Console;Lucida Sans Typewriter;DejaVu Sans Mono;Bitstream Vera Sans Mono;Liberation Mono;Nimbus Mono L;Monaco;Courier New;Courier;monospace" w:hAnsi="Consolas;Andale Mono WT;Andale Mono;Lucida Console;Lucida Sans Typewriter;DejaVu Sans Mono;Bitstream Vera Sans Mono;Liberation Mono;Nimbus Mono L;Monaco;Courier New;Courier;monospace"/>
-          <w:b/>
-          <w:bCs w:val="false"/>
-          <w:i/>
-          <w:iCs w:val="false"/>
-          <w:caps w:val="false"/>
-          <w:smallCaps w:val="false"/>
-          <w:color w:val="404040"/>
-          <w:spacing w:val="0"/>
-          <w:sz w:val="18"/>
-          <w:szCs w:val="36"/>
-          <w:lang w:val="en-CA"/>
-        </w:rPr>
-        <w:t>{/sabasamblea}</w:t>
-      </w:r>
-      <w:r>
-        <w:br w:type="page"/>
-      </w:r>
-    </w:p>
-    <w:p>
-      <w:pPr>
-        <w:pStyle w:val="PreformattedText"/>
-        <w:spacing w:lineRule="auto" w:line="240" w:before="0" w:after="0"/>
-        <w:jc w:val="center"/>
-        <w:rPr/>
-      </w:pPr>
-      <w:r>
-        <w:rPr>
-          <w:rFonts w:ascii="Consolas;Andale Mono WT;Andale Mono;Lucida Console;Lucida Sans Typewriter;DejaVu Sans Mono;Bitstream Vera Sans Mono;Liberation Mono;Nimbus Mono L;Monaco;Courier New;Courier;monospace" w:hAnsi="Consolas;Andale Mono WT;Andale Mono;Lucida Console;Lucida Sans Typewriter;DejaVu Sans Mono;Bitstream Vera Sans Mono;Liberation Mono;Nimbus Mono L;Monaco;Courier New;Courier;monospace"/>
-          <w:b w:val="false"/>
-          <w:bCs w:val="false"/>
-          <w:i w:val="false"/>
-          <w:caps w:val="false"/>
-          <w:smallCaps w:val="false"/>
-          <w:color w:val="404040"/>
-          <w:spacing w:val="0"/>
-          <w:sz w:val="18"/>
-          <w:szCs w:val="36"/>
-          <w:lang w:val="es-ES"/>
-        </w:rPr>
-        <w:t>{/</w:t>
-      </w:r>
-      <w:r>
-        <w:rPr>
-          <w:rFonts w:ascii="Consolas;Andale Mono WT;Andale Mono;Lucida Console;Lucida Sans Typewriter;DejaVu Sans Mono;Bitstream Vera Sans Mono;Liberation Mono;Nimbus Mono L;Monaco;Courier New;Courier;monospace" w:hAnsi="Consolas;Andale Mono WT;Andale Mono;Lucida Console;Lucida Sans Typewriter;DejaVu Sans Mono;Bitstream Vera Sans Mono;Liberation Mono;Nimbus Mono L;Monaco;Courier New;Courier;monospace"/>
-          <w:b w:val="false"/>
-          <w:bCs w:val="false"/>
-          <w:i w:val="false"/>
-          <w:caps w:val="false"/>
-          <w:smallCaps w:val="false"/>
-          <w:color w:val="404040"/>
-          <w:spacing w:val="0"/>
-          <w:sz w:val="18"/>
-          <w:szCs w:val="36"/>
-          <w:lang w:val="en-CA"/>
-        </w:rPr>
-        <w:t>semanas</w:t>
-      </w:r>
-      <w:r>
-        <w:rPr>
-          <w:rFonts w:ascii="Consolas;Andale Mono WT;Andale Mono;Lucida Console;Lucida Sans Typewriter;DejaVu Sans Mono;Bitstream Vera Sans Mono;Liberation Mono;Nimbus Mono L;Monaco;Courier New;Courier;monospace" w:hAnsi="Consolas;Andale Mono WT;Andale Mono;Lucida Console;Lucida Sans Typewriter;DejaVu Sans Mono;Bitstream Vera Sans Mono;Liberation Mono;Nimbus Mono L;Monaco;Courier New;Courier;monospace"/>
-          <w:b w:val="false"/>
-          <w:bCs w:val="false"/>
-          <w:i w:val="false"/>
-          <w:caps w:val="false"/>
-          <w:smallCaps w:val="false"/>
-          <w:color w:val="404040"/>
-          <w:spacing w:val="0"/>
-          <w:sz w:val="18"/>
-          <w:szCs w:val="36"/>
-          <w:lang w:val="es-ES"/>
-        </w:rPr>
-        <w:t>}</w:t>
       </w:r>
     </w:p>
     <w:sectPr>
@@ -9999,6 +8549,204 @@
       <w:rFonts w:cs="Wingdings"/>
     </w:rPr>
   </w:style>
+  <w:style w:type="character" w:styleId="ListLabel436">
+    <w:name w:val="ListLabel 436"/>
+    <w:qFormat/>
+    <w:rPr>
+      <w:rFonts w:cs="Symbol"/>
+      <w:b/>
+      <w:color w:val="575A5D"/>
+      <w:sz w:val="16"/>
+    </w:rPr>
+  </w:style>
+  <w:style w:type="character" w:styleId="ListLabel437">
+    <w:name w:val="ListLabel 437"/>
+    <w:qFormat/>
+    <w:rPr>
+      <w:rFonts w:cs="Courier New"/>
+    </w:rPr>
+  </w:style>
+  <w:style w:type="character" w:styleId="ListLabel438">
+    <w:name w:val="ListLabel 438"/>
+    <w:qFormat/>
+    <w:rPr>
+      <w:rFonts w:cs="Wingdings"/>
+    </w:rPr>
+  </w:style>
+  <w:style w:type="character" w:styleId="ListLabel439">
+    <w:name w:val="ListLabel 439"/>
+    <w:qFormat/>
+    <w:rPr>
+      <w:rFonts w:cs="Symbol"/>
+    </w:rPr>
+  </w:style>
+  <w:style w:type="character" w:styleId="ListLabel440">
+    <w:name w:val="ListLabel 440"/>
+    <w:qFormat/>
+    <w:rPr>
+      <w:rFonts w:cs="Courier New"/>
+    </w:rPr>
+  </w:style>
+  <w:style w:type="character" w:styleId="ListLabel441">
+    <w:name w:val="ListLabel 441"/>
+    <w:qFormat/>
+    <w:rPr>
+      <w:rFonts w:cs="Wingdings"/>
+    </w:rPr>
+  </w:style>
+  <w:style w:type="character" w:styleId="ListLabel442">
+    <w:name w:val="ListLabel 442"/>
+    <w:qFormat/>
+    <w:rPr>
+      <w:rFonts w:cs="Symbol"/>
+    </w:rPr>
+  </w:style>
+  <w:style w:type="character" w:styleId="ListLabel443">
+    <w:name w:val="ListLabel 443"/>
+    <w:qFormat/>
+    <w:rPr>
+      <w:rFonts w:cs="Courier New"/>
+    </w:rPr>
+  </w:style>
+  <w:style w:type="character" w:styleId="ListLabel444">
+    <w:name w:val="ListLabel 444"/>
+    <w:qFormat/>
+    <w:rPr>
+      <w:rFonts w:cs="Wingdings"/>
+    </w:rPr>
+  </w:style>
+  <w:style w:type="character" w:styleId="ListLabel445">
+    <w:name w:val="ListLabel 445"/>
+    <w:qFormat/>
+    <w:rPr>
+      <w:rFonts w:cs="Symbol"/>
+      <w:b/>
+      <w:color w:val="BE8900"/>
+      <w:sz w:val="24"/>
+    </w:rPr>
+  </w:style>
+  <w:style w:type="character" w:styleId="ListLabel446">
+    <w:name w:val="ListLabel 446"/>
+    <w:qFormat/>
+    <w:rPr>
+      <w:rFonts w:cs="Courier New"/>
+    </w:rPr>
+  </w:style>
+  <w:style w:type="character" w:styleId="ListLabel447">
+    <w:name w:val="ListLabel 447"/>
+    <w:qFormat/>
+    <w:rPr>
+      <w:rFonts w:cs="Wingdings"/>
+    </w:rPr>
+  </w:style>
+  <w:style w:type="character" w:styleId="ListLabel448">
+    <w:name w:val="ListLabel 448"/>
+    <w:qFormat/>
+    <w:rPr>
+      <w:rFonts w:cs="Symbol"/>
+    </w:rPr>
+  </w:style>
+  <w:style w:type="character" w:styleId="ListLabel449">
+    <w:name w:val="ListLabel 449"/>
+    <w:qFormat/>
+    <w:rPr>
+      <w:rFonts w:cs="Courier New"/>
+    </w:rPr>
+  </w:style>
+  <w:style w:type="character" w:styleId="ListLabel450">
+    <w:name w:val="ListLabel 450"/>
+    <w:qFormat/>
+    <w:rPr>
+      <w:rFonts w:cs="Wingdings"/>
+    </w:rPr>
+  </w:style>
+  <w:style w:type="character" w:styleId="ListLabel451">
+    <w:name w:val="ListLabel 451"/>
+    <w:qFormat/>
+    <w:rPr>
+      <w:rFonts w:cs="Symbol"/>
+    </w:rPr>
+  </w:style>
+  <w:style w:type="character" w:styleId="ListLabel452">
+    <w:name w:val="ListLabel 452"/>
+    <w:qFormat/>
+    <w:rPr>
+      <w:rFonts w:cs="Courier New"/>
+    </w:rPr>
+  </w:style>
+  <w:style w:type="character" w:styleId="ListLabel453">
+    <w:name w:val="ListLabel 453"/>
+    <w:qFormat/>
+    <w:rPr>
+      <w:rFonts w:cs="Wingdings"/>
+    </w:rPr>
+  </w:style>
+  <w:style w:type="character" w:styleId="ListLabel454">
+    <w:name w:val="ListLabel 454"/>
+    <w:qFormat/>
+    <w:rPr>
+      <w:rFonts w:cs="Symbol"/>
+      <w:color w:val="7E0024"/>
+      <w:sz w:val="24"/>
+      <w:szCs w:val="22"/>
+    </w:rPr>
+  </w:style>
+  <w:style w:type="character" w:styleId="ListLabel455">
+    <w:name w:val="ListLabel 455"/>
+    <w:qFormat/>
+    <w:rPr>
+      <w:rFonts w:cs="Courier New"/>
+    </w:rPr>
+  </w:style>
+  <w:style w:type="character" w:styleId="ListLabel456">
+    <w:name w:val="ListLabel 456"/>
+    <w:qFormat/>
+    <w:rPr>
+      <w:rFonts w:cs="Wingdings"/>
+    </w:rPr>
+  </w:style>
+  <w:style w:type="character" w:styleId="ListLabel457">
+    <w:name w:val="ListLabel 457"/>
+    <w:qFormat/>
+    <w:rPr>
+      <w:rFonts w:cs="Symbol"/>
+    </w:rPr>
+  </w:style>
+  <w:style w:type="character" w:styleId="ListLabel458">
+    <w:name w:val="ListLabel 458"/>
+    <w:qFormat/>
+    <w:rPr>
+      <w:rFonts w:cs="Courier New"/>
+    </w:rPr>
+  </w:style>
+  <w:style w:type="character" w:styleId="ListLabel459">
+    <w:name w:val="ListLabel 459"/>
+    <w:qFormat/>
+    <w:rPr>
+      <w:rFonts w:cs="Wingdings"/>
+    </w:rPr>
+  </w:style>
+  <w:style w:type="character" w:styleId="ListLabel460">
+    <w:name w:val="ListLabel 460"/>
+    <w:qFormat/>
+    <w:rPr>
+      <w:rFonts w:cs="Symbol"/>
+    </w:rPr>
+  </w:style>
+  <w:style w:type="character" w:styleId="ListLabel461">
+    <w:name w:val="ListLabel 461"/>
+    <w:qFormat/>
+    <w:rPr>
+      <w:rFonts w:cs="Courier New"/>
+    </w:rPr>
+  </w:style>
+  <w:style w:type="character" w:styleId="ListLabel462">
+    <w:name w:val="ListLabel 462"/>
+    <w:qFormat/>
+    <w:rPr>
+      <w:rFonts w:cs="Wingdings"/>
+    </w:rPr>
+  </w:style>
   <w:style w:type="paragraph" w:styleId="Heading">
     <w:name w:val="Heading"/>
     <w:basedOn w:val="Normal"/>

</xml_diff>

<commit_message>
Fix dates sabado y domingo
</commit_message>
<xml_diff>
--- a/public/assets/templates/S-140-S-template.docx
+++ b/public/assets/templates/S-140-S-template.docx
@@ -71,7 +71,7 @@
         <w:tblInd w:w="-41" w:type="dxa"/>
         <w:tblCellMar>
           <w:top w:w="0" w:type="dxa"/>
-          <w:left w:w="38" w:type="dxa"/>
+          <w:left w:w="33" w:type="dxa"/>
           <w:bottom w:w="0" w:type="dxa"/>
           <w:right w:w="108" w:type="dxa"/>
         </w:tblCellMar>
@@ -111,7 +111,7 @@
                 <w:b/>
                 <w:lang w:val="en-CA"/>
               </w:rPr>
-              <w:t>{resfecha}</w:t>
+              <w:t>{fechasabado}</w:t>
             </w:r>
           </w:p>
         </w:tc>
@@ -202,7 +202,7 @@
         <w:tblInd w:w="-41" w:type="dxa"/>
         <w:tblCellMar>
           <w:top w:w="0" w:type="dxa"/>
-          <w:left w:w="38" w:type="dxa"/>
+          <w:left w:w="33" w:type="dxa"/>
           <w:bottom w:w="0" w:type="dxa"/>
           <w:right w:w="108" w:type="dxa"/>
         </w:tblCellMar>
@@ -243,7 +243,7 @@
                 <w:b/>
                 <w:lang w:val="en-CA"/>
               </w:rPr>
-              <w:t>{resfecha}</w:t>
+              <w:t>{fechasabado}</w:t>
             </w:r>
           </w:p>
         </w:tc>
@@ -477,7 +477,7 @@
         <w:tblInd w:w="-41" w:type="dxa"/>
         <w:tblCellMar>
           <w:top w:w="0" w:type="dxa"/>
-          <w:left w:w="38" w:type="dxa"/>
+          <w:left w:w="33" w:type="dxa"/>
           <w:bottom w:w="0" w:type="dxa"/>
           <w:right w:w="108" w:type="dxa"/>
         </w:tblCellMar>
@@ -722,7 +722,7 @@
         <w:tblInd w:w="-41" w:type="dxa"/>
         <w:tblCellMar>
           <w:top w:w="0" w:type="dxa"/>
-          <w:left w:w="38" w:type="dxa"/>
+          <w:left w:w="33" w:type="dxa"/>
           <w:bottom w:w="0" w:type="dxa"/>
           <w:right w:w="108" w:type="dxa"/>
         </w:tblCellMar>
@@ -1310,7 +1310,7 @@
         <w:tblInd w:w="-41" w:type="dxa"/>
         <w:tblCellMar>
           <w:top w:w="0" w:type="dxa"/>
-          <w:left w:w="38" w:type="dxa"/>
+          <w:left w:w="33" w:type="dxa"/>
           <w:bottom w:w="0" w:type="dxa"/>
           <w:right w:w="108" w:type="dxa"/>
         </w:tblCellMar>
@@ -1606,13 +1606,7 @@
               <w:rPr>
                 <w:lang w:val="en-US"/>
               </w:rPr>
-              <w:t>{</w:t>
-            </w:r>
-            <w:r>
-              <w:rPr>
-                <w:lang w:val="en-US"/>
-              </w:rPr>
-              <w:t>#</w:t>
+              <w:t>{#</w:t>
             </w:r>
             <w:r>
               <w:rPr>
@@ -1857,61 +1851,37 @@
               <w:rPr>
                 <w:lang w:val="en-US"/>
               </w:rPr>
-              <w:t>{</w:t>
+              <w:t>{#</w:t>
+            </w:r>
+            <w:r>
+              <w:rPr>
+                <w:lang w:val="en-CA"/>
+              </w:rPr>
+              <w:t>smmconsejo2</w:t>
             </w:r>
             <w:r>
               <w:rPr>
                 <w:lang w:val="en-US"/>
               </w:rPr>
-              <w:t>#</w:t>
-            </w:r>
-            <w:r>
-              <w:rPr>
-                <w:lang w:val="en-CA"/>
-              </w:rPr>
-              <w:t>smmconsejo</w:t>
-            </w:r>
-            <w:r>
-              <w:rPr>
-                <w:lang w:val="en-CA"/>
-              </w:rPr>
-              <w:t>2</w:t>
+              <w:t>}{</w:t>
+            </w:r>
+            <w:r>
+              <w:rPr>
+                <w:lang w:val="en-CA"/>
+              </w:rPr>
+              <w:t>smmconsejo2</w:t>
             </w:r>
             <w:r>
               <w:rPr>
                 <w:lang w:val="en-US"/>
               </w:rPr>
-              <w:t>}{</w:t>
-            </w:r>
-            <w:r>
-              <w:rPr>
-                <w:lang w:val="en-CA"/>
-              </w:rPr>
-              <w:t>smmconsejo</w:t>
-            </w:r>
-            <w:r>
-              <w:rPr>
-                <w:lang w:val="en-CA"/>
-              </w:rPr>
-              <w:t>2</w:t>
-            </w:r>
-            <w:r>
-              <w:rPr>
-                <w:lang w:val="en-US"/>
-              </w:rPr>
               <w:t>}{/</w:t>
             </w:r>
             <w:r>
               <w:rPr>
                 <w:lang w:val="en-CA"/>
               </w:rPr>
-              <w:t>smmconsejo</w:t>
-            </w:r>
-            <w:r>
-              <w:rPr>
-                <w:lang w:val="en-CA"/>
-              </w:rPr>
-              <w:t>2</w:t>
+              <w:t>smmconsejo2</w:t>
             </w:r>
             <w:r>
               <w:rPr>
@@ -2039,17 +2009,7 @@
                 <w:szCs w:val="18"/>
                 <w:lang w:val="en-CA"/>
               </w:rPr>
-              <w:t>smm</w:t>
-            </w:r>
-            <w:r>
-              <w:rPr>
-                <w:b/>
-                <w:color w:val="575A5D"/>
-                <w:sz w:val="18"/>
-                <w:szCs w:val="18"/>
-                <w:lang w:val="en-CA"/>
-              </w:rPr>
-              <w:t>4</w:t>
+              <w:t>smm4</w:t>
             </w:r>
             <w:r>
               <w:rPr>
@@ -2160,61 +2120,37 @@
               <w:rPr>
                 <w:lang w:val="en-US"/>
               </w:rPr>
-              <w:t>{</w:t>
+              <w:t>{#</w:t>
+            </w:r>
+            <w:r>
+              <w:rPr>
+                <w:lang w:val="en-CA"/>
+              </w:rPr>
+              <w:t>smmconsejo3</w:t>
             </w:r>
             <w:r>
               <w:rPr>
                 <w:lang w:val="en-US"/>
               </w:rPr>
-              <w:t>#</w:t>
-            </w:r>
-            <w:r>
-              <w:rPr>
-                <w:lang w:val="en-CA"/>
-              </w:rPr>
-              <w:t>smmconsejo</w:t>
-            </w:r>
-            <w:r>
-              <w:rPr>
-                <w:lang w:val="en-CA"/>
-              </w:rPr>
-              <w:t>3</w:t>
+              <w:t>}{</w:t>
+            </w:r>
+            <w:r>
+              <w:rPr>
+                <w:lang w:val="en-CA"/>
+              </w:rPr>
+              <w:t>smmconsejo3</w:t>
             </w:r>
             <w:r>
               <w:rPr>
                 <w:lang w:val="en-US"/>
               </w:rPr>
-              <w:t>}{</w:t>
-            </w:r>
-            <w:r>
-              <w:rPr>
-                <w:lang w:val="en-CA"/>
-              </w:rPr>
-              <w:t>smmconsejo</w:t>
-            </w:r>
-            <w:r>
-              <w:rPr>
-                <w:lang w:val="en-CA"/>
-              </w:rPr>
-              <w:t>3</w:t>
-            </w:r>
-            <w:r>
-              <w:rPr>
-                <w:lang w:val="en-US"/>
-              </w:rPr>
               <w:t>}{/</w:t>
             </w:r>
             <w:r>
               <w:rPr>
                 <w:lang w:val="en-CA"/>
               </w:rPr>
-              <w:t>smmconsejo</w:t>
-            </w:r>
-            <w:r>
-              <w:rPr>
-                <w:lang w:val="en-CA"/>
-              </w:rPr>
-              <w:t>3</w:t>
+              <w:t>smmconsejo3</w:t>
             </w:r>
             <w:r>
               <w:rPr>
@@ -2336,17 +2272,7 @@
                 <w:szCs w:val="18"/>
                 <w:lang w:val="en-CA"/>
               </w:rPr>
-              <w:t>smm</w:t>
-            </w:r>
-            <w:r>
-              <w:rPr>
-                <w:b/>
-                <w:color w:val="575A5D"/>
-                <w:sz w:val="18"/>
-                <w:szCs w:val="18"/>
-                <w:lang w:val="en-CA"/>
-              </w:rPr>
-              <w:t>4</w:t>
+              <w:t>smm4</w:t>
             </w:r>
             <w:r>
               <w:rPr>
@@ -2399,15 +2325,7 @@
             </w:pPr>
             <w:r>
               <w:rPr/>
-              <w:t>{smmtema</w:t>
-            </w:r>
-            <w:r>
-              <w:rPr/>
-              <w:t>4</w:t>
-            </w:r>
-            <w:r>
-              <w:rPr/>
-              <w:t xml:space="preserve">} </w:t>
+              <w:t xml:space="preserve">{smmtema4} </w:t>
             </w:r>
             <w:r>
               <w:rPr>
@@ -2418,29 +2336,7 @@
                 <w:szCs w:val="18"/>
                 <w:lang w:val="en-US" w:eastAsia="en-US" w:bidi="ar-SA"/>
               </w:rPr>
-              <w:t>({smmmin</w:t>
-            </w:r>
-            <w:r>
-              <w:rPr>
-                <w:rFonts w:eastAsia="Calibri" w:cs="" w:cstheme="minorBidi" w:eastAsiaTheme="minorHAnsi"/>
-                <w:color w:val="00000A"/>
-                <w:kern w:val="0"/>
-                <w:sz w:val="18"/>
-                <w:szCs w:val="18"/>
-                <w:lang w:val="en-US" w:eastAsia="en-US" w:bidi="ar-SA"/>
-              </w:rPr>
-              <w:t>4</w:t>
-            </w:r>
-            <w:r>
-              <w:rPr>
-                <w:rFonts w:eastAsia="Calibri" w:cs="" w:cstheme="minorBidi" w:eastAsiaTheme="minorHAnsi"/>
-                <w:color w:val="00000A"/>
-                <w:kern w:val="0"/>
-                <w:sz w:val="18"/>
-                <w:szCs w:val="18"/>
-                <w:lang w:val="en-US" w:eastAsia="en-US" w:bidi="ar-SA"/>
-              </w:rPr>
-              <w:t>} mins. o menos)</w:t>
+              <w:t>({smmmin4} mins. o menos)</w:t>
             </w:r>
           </w:p>
         </w:tc>
@@ -2470,61 +2366,37 @@
               <w:rPr>
                 <w:lang w:val="en-US"/>
               </w:rPr>
-              <w:t>{</w:t>
+              <w:t>{#</w:t>
+            </w:r>
+            <w:r>
+              <w:rPr>
+                <w:lang w:val="en-CA"/>
+              </w:rPr>
+              <w:t>smmconsejo4</w:t>
             </w:r>
             <w:r>
               <w:rPr>
                 <w:lang w:val="en-US"/>
               </w:rPr>
-              <w:t>#</w:t>
-            </w:r>
-            <w:r>
-              <w:rPr>
-                <w:lang w:val="en-CA"/>
-              </w:rPr>
-              <w:t>smmconsejo</w:t>
-            </w:r>
-            <w:r>
-              <w:rPr>
-                <w:lang w:val="en-CA"/>
-              </w:rPr>
-              <w:t>4</w:t>
+              <w:t>}{</w:t>
+            </w:r>
+            <w:r>
+              <w:rPr>
+                <w:lang w:val="en-CA"/>
+              </w:rPr>
+              <w:t>smmconsejo4</w:t>
             </w:r>
             <w:r>
               <w:rPr>
                 <w:lang w:val="en-US"/>
               </w:rPr>
-              <w:t>}{</w:t>
-            </w:r>
-            <w:r>
-              <w:rPr>
-                <w:lang w:val="en-CA"/>
-              </w:rPr>
-              <w:t>smmconsejo</w:t>
-            </w:r>
-            <w:r>
-              <w:rPr>
-                <w:lang w:val="en-CA"/>
-              </w:rPr>
-              <w:t>4</w:t>
-            </w:r>
-            <w:r>
-              <w:rPr>
-                <w:lang w:val="en-US"/>
-              </w:rPr>
               <w:t>}{/</w:t>
             </w:r>
             <w:r>
               <w:rPr>
                 <w:lang w:val="en-CA"/>
               </w:rPr>
-              <w:t>smmconsejo</w:t>
-            </w:r>
-            <w:r>
-              <w:rPr>
-                <w:lang w:val="en-CA"/>
-              </w:rPr>
-              <w:t>4</w:t>
+              <w:t>smmconsejo4</w:t>
             </w:r>
             <w:r>
               <w:rPr>
@@ -2553,13 +2425,13 @@
               <w:pStyle w:val="Normal"/>
               <w:spacing w:lineRule="auto" w:line="240" w:before="0" w:after="0"/>
               <w:rPr>
-                <w:rFonts w:asciiTheme="minorHAnsi" w:cstheme="minorBidi" w:eastAsiaTheme="minorHAnsi" w:hAnsiTheme="minorHAnsi"/>
+                <w:rFonts w:ascii="Calibri" w:hAnsi="Calibri" w:eastAsia="Calibri" w:cs="" w:asciiTheme="minorHAnsi" w:cstheme="minorBidi" w:eastAsiaTheme="minorHAnsi" w:hAnsiTheme="minorHAnsi"/>
                 <w:highlight w:val="yellow"/>
               </w:rPr>
             </w:pPr>
             <w:r>
               <w:rPr>
-                <w:rFonts w:asciiTheme="minorHAnsi" w:cstheme="minorBidi" w:eastAsiaTheme="minorHAnsi" w:hAnsiTheme="minorHAnsi"/>
+                <w:rFonts w:eastAsia="Calibri" w:cs="" w:cstheme="minorBidi" w:eastAsiaTheme="minorHAnsi"/>
                 <w:spacing w:val="-2"/>
                 <w:highlight w:val="yellow"/>
                 <w:lang w:val="en-CA"/>
@@ -2568,7 +2440,7 @@
             </w:r>
             <w:r>
               <w:rPr>
-                <w:rFonts w:asciiTheme="minorHAnsi" w:cstheme="minorBidi" w:eastAsiaTheme="minorHAnsi" w:hAnsiTheme="minorHAnsi"/>
+                <w:rFonts w:eastAsia="Calibri" w:cs="" w:cstheme="minorBidi" w:eastAsiaTheme="minorHAnsi"/>
                 <w:highlight w:val="yellow"/>
                 <w:lang w:val="en-CA"/>
               </w:rPr>
@@ -2576,7 +2448,7 @@
             </w:r>
             <w:r>
               <w:rPr>
-                <w:rFonts w:asciiTheme="minorHAnsi" w:cstheme="minorBidi" w:eastAsiaTheme="minorHAnsi" w:hAnsiTheme="minorHAnsi"/>
+                <w:rFonts w:eastAsia="Calibri" w:cs="" w:cstheme="minorBidi" w:eastAsiaTheme="minorHAnsi"/>
                 <w:highlight w:val="yellow"/>
                 <w:lang w:val="en-US"/>
               </w:rPr>
@@ -2588,14 +2460,14 @@
               <w:pStyle w:val="Normal"/>
               <w:spacing w:lineRule="auto" w:line="240" w:before="0" w:after="0"/>
               <w:rPr>
-                <w:rFonts w:asciiTheme="minorHAnsi" w:cstheme="minorBidi" w:eastAsiaTheme="minorHAnsi" w:hAnsiTheme="minorHAnsi"/>
+                <w:rFonts w:ascii="Calibri" w:hAnsi="Calibri" w:eastAsia="Calibri" w:cs="" w:asciiTheme="minorHAnsi" w:cstheme="minorBidi" w:eastAsiaTheme="minorHAnsi" w:hAnsiTheme="minorHAnsi"/>
                 <w:highlight w:val="yellow"/>
               </w:rPr>
             </w:pPr>
             <w:bookmarkStart w:id="4" w:name="__DdeLink__30475_30374781"/>
             <w:r>
               <w:rPr>
-                <w:rFonts w:asciiTheme="minorHAnsi" w:cstheme="minorBidi" w:eastAsiaTheme="minorHAnsi" w:hAnsiTheme="minorHAnsi"/>
+                <w:rFonts w:eastAsia="Calibri" w:cs="" w:cstheme="minorBidi" w:eastAsiaTheme="minorHAnsi"/>
                 <w:highlight w:val="yellow"/>
                 <w:lang w:val="en-CA"/>
               </w:rPr>
@@ -2604,7 +2476,7 @@
             <w:bookmarkEnd w:id="4"/>
             <w:r>
               <w:rPr>
-                <w:rFonts w:asciiTheme="minorHAnsi" w:cstheme="minorBidi" w:eastAsiaTheme="minorHAnsi" w:hAnsiTheme="minorHAnsi"/>
+                <w:rFonts w:eastAsia="Calibri" w:cs="" w:cstheme="minorBidi" w:eastAsiaTheme="minorHAnsi"/>
                 <w:highlight w:val="yellow"/>
                 <w:lang w:val="en-CA"/>
               </w:rPr>
@@ -2612,7 +2484,7 @@
             </w:r>
             <w:r>
               <w:rPr>
-                <w:rFonts w:asciiTheme="minorHAnsi" w:cstheme="minorBidi" w:eastAsiaTheme="minorHAnsi" w:hAnsiTheme="minorHAnsi"/>
+                <w:rFonts w:eastAsia="Calibri" w:cs="" w:cstheme="minorBidi" w:eastAsiaTheme="minorHAnsi"/>
                 <w:spacing w:val="-2"/>
                 <w:highlight w:val="yellow"/>
                 <w:lang w:val="en-CA"/>
@@ -2666,7 +2538,7 @@
         <w:tblInd w:w="-28" w:type="dxa"/>
         <w:tblCellMar>
           <w:top w:w="0" w:type="dxa"/>
-          <w:left w:w="38" w:type="dxa"/>
+          <w:left w:w="33" w:type="dxa"/>
           <w:bottom w:w="0" w:type="dxa"/>
           <w:right w:w="108" w:type="dxa"/>
         </w:tblCellMar>
@@ -2677,8 +2549,8 @@
         <w:gridCol w:w="5061"/>
         <w:gridCol w:w="1179"/>
         <w:gridCol w:w="2"/>
-        <w:gridCol w:w="8"/>
-        <w:gridCol w:w="3"/>
+        <w:gridCol w:w="9"/>
+        <w:gridCol w:w="2"/>
         <w:gridCol w:w="3333"/>
       </w:tblGrid>
       <w:tr>
@@ -2761,7 +2633,7 @@
         </w:tc>
         <w:tc>
           <w:tcPr>
-            <w:tcW w:w="6250" w:type="dxa"/>
+            <w:tcW w:w="6251" w:type="dxa"/>
             <w:gridSpan w:val="4"/>
             <w:tcBorders>
               <w:top w:val="nil"/>
@@ -2808,7 +2680,7 @@
         </w:tc>
         <w:tc>
           <w:tcPr>
-            <w:tcW w:w="3336" w:type="dxa"/>
+            <w:tcW w:w="3335" w:type="dxa"/>
             <w:gridSpan w:val="2"/>
             <w:tcBorders>
               <w:top w:val="nil"/>
@@ -4208,7 +4080,7 @@
           <w:szCs w:val="36"/>
           <w:lang w:val="es-CO"/>
         </w:rPr>
-        <w:t>{domfecha}</w:t>
+        <w:t>{fechadomingo}</w:t>
       </w:r>
       <w:r>
         <w:rPr>
@@ -8747,6 +8619,204 @@
       <w:rFonts w:cs="Wingdings"/>
     </w:rPr>
   </w:style>
+  <w:style w:type="character" w:styleId="ListLabel463">
+    <w:name w:val="ListLabel 463"/>
+    <w:qFormat/>
+    <w:rPr>
+      <w:rFonts w:cs="Symbol"/>
+      <w:b/>
+      <w:color w:val="575A5D"/>
+      <w:sz w:val="16"/>
+    </w:rPr>
+  </w:style>
+  <w:style w:type="character" w:styleId="ListLabel464">
+    <w:name w:val="ListLabel 464"/>
+    <w:qFormat/>
+    <w:rPr>
+      <w:rFonts w:cs="Courier New"/>
+    </w:rPr>
+  </w:style>
+  <w:style w:type="character" w:styleId="ListLabel465">
+    <w:name w:val="ListLabel 465"/>
+    <w:qFormat/>
+    <w:rPr>
+      <w:rFonts w:cs="Wingdings"/>
+    </w:rPr>
+  </w:style>
+  <w:style w:type="character" w:styleId="ListLabel466">
+    <w:name w:val="ListLabel 466"/>
+    <w:qFormat/>
+    <w:rPr>
+      <w:rFonts w:cs="Symbol"/>
+    </w:rPr>
+  </w:style>
+  <w:style w:type="character" w:styleId="ListLabel467">
+    <w:name w:val="ListLabel 467"/>
+    <w:qFormat/>
+    <w:rPr>
+      <w:rFonts w:cs="Courier New"/>
+    </w:rPr>
+  </w:style>
+  <w:style w:type="character" w:styleId="ListLabel468">
+    <w:name w:val="ListLabel 468"/>
+    <w:qFormat/>
+    <w:rPr>
+      <w:rFonts w:cs="Wingdings"/>
+    </w:rPr>
+  </w:style>
+  <w:style w:type="character" w:styleId="ListLabel469">
+    <w:name w:val="ListLabel 469"/>
+    <w:qFormat/>
+    <w:rPr>
+      <w:rFonts w:cs="Symbol"/>
+    </w:rPr>
+  </w:style>
+  <w:style w:type="character" w:styleId="ListLabel470">
+    <w:name w:val="ListLabel 470"/>
+    <w:qFormat/>
+    <w:rPr>
+      <w:rFonts w:cs="Courier New"/>
+    </w:rPr>
+  </w:style>
+  <w:style w:type="character" w:styleId="ListLabel471">
+    <w:name w:val="ListLabel 471"/>
+    <w:qFormat/>
+    <w:rPr>
+      <w:rFonts w:cs="Wingdings"/>
+    </w:rPr>
+  </w:style>
+  <w:style w:type="character" w:styleId="ListLabel472">
+    <w:name w:val="ListLabel 472"/>
+    <w:qFormat/>
+    <w:rPr>
+      <w:rFonts w:cs="Symbol"/>
+      <w:b/>
+      <w:color w:val="BE8900"/>
+      <w:sz w:val="24"/>
+    </w:rPr>
+  </w:style>
+  <w:style w:type="character" w:styleId="ListLabel473">
+    <w:name w:val="ListLabel 473"/>
+    <w:qFormat/>
+    <w:rPr>
+      <w:rFonts w:cs="Courier New"/>
+    </w:rPr>
+  </w:style>
+  <w:style w:type="character" w:styleId="ListLabel474">
+    <w:name w:val="ListLabel 474"/>
+    <w:qFormat/>
+    <w:rPr>
+      <w:rFonts w:cs="Wingdings"/>
+    </w:rPr>
+  </w:style>
+  <w:style w:type="character" w:styleId="ListLabel475">
+    <w:name w:val="ListLabel 475"/>
+    <w:qFormat/>
+    <w:rPr>
+      <w:rFonts w:cs="Symbol"/>
+    </w:rPr>
+  </w:style>
+  <w:style w:type="character" w:styleId="ListLabel476">
+    <w:name w:val="ListLabel 476"/>
+    <w:qFormat/>
+    <w:rPr>
+      <w:rFonts w:cs="Courier New"/>
+    </w:rPr>
+  </w:style>
+  <w:style w:type="character" w:styleId="ListLabel477">
+    <w:name w:val="ListLabel 477"/>
+    <w:qFormat/>
+    <w:rPr>
+      <w:rFonts w:cs="Wingdings"/>
+    </w:rPr>
+  </w:style>
+  <w:style w:type="character" w:styleId="ListLabel478">
+    <w:name w:val="ListLabel 478"/>
+    <w:qFormat/>
+    <w:rPr>
+      <w:rFonts w:cs="Symbol"/>
+    </w:rPr>
+  </w:style>
+  <w:style w:type="character" w:styleId="ListLabel479">
+    <w:name w:val="ListLabel 479"/>
+    <w:qFormat/>
+    <w:rPr>
+      <w:rFonts w:cs="Courier New"/>
+    </w:rPr>
+  </w:style>
+  <w:style w:type="character" w:styleId="ListLabel480">
+    <w:name w:val="ListLabel 480"/>
+    <w:qFormat/>
+    <w:rPr>
+      <w:rFonts w:cs="Wingdings"/>
+    </w:rPr>
+  </w:style>
+  <w:style w:type="character" w:styleId="ListLabel481">
+    <w:name w:val="ListLabel 481"/>
+    <w:qFormat/>
+    <w:rPr>
+      <w:rFonts w:cs="Symbol"/>
+      <w:color w:val="7E0024"/>
+      <w:sz w:val="24"/>
+      <w:szCs w:val="22"/>
+    </w:rPr>
+  </w:style>
+  <w:style w:type="character" w:styleId="ListLabel482">
+    <w:name w:val="ListLabel 482"/>
+    <w:qFormat/>
+    <w:rPr>
+      <w:rFonts w:cs="Courier New"/>
+    </w:rPr>
+  </w:style>
+  <w:style w:type="character" w:styleId="ListLabel483">
+    <w:name w:val="ListLabel 483"/>
+    <w:qFormat/>
+    <w:rPr>
+      <w:rFonts w:cs="Wingdings"/>
+    </w:rPr>
+  </w:style>
+  <w:style w:type="character" w:styleId="ListLabel484">
+    <w:name w:val="ListLabel 484"/>
+    <w:qFormat/>
+    <w:rPr>
+      <w:rFonts w:cs="Symbol"/>
+    </w:rPr>
+  </w:style>
+  <w:style w:type="character" w:styleId="ListLabel485">
+    <w:name w:val="ListLabel 485"/>
+    <w:qFormat/>
+    <w:rPr>
+      <w:rFonts w:cs="Courier New"/>
+    </w:rPr>
+  </w:style>
+  <w:style w:type="character" w:styleId="ListLabel486">
+    <w:name w:val="ListLabel 486"/>
+    <w:qFormat/>
+    <w:rPr>
+      <w:rFonts w:cs="Wingdings"/>
+    </w:rPr>
+  </w:style>
+  <w:style w:type="character" w:styleId="ListLabel487">
+    <w:name w:val="ListLabel 487"/>
+    <w:qFormat/>
+    <w:rPr>
+      <w:rFonts w:cs="Symbol"/>
+    </w:rPr>
+  </w:style>
+  <w:style w:type="character" w:styleId="ListLabel488">
+    <w:name w:val="ListLabel 488"/>
+    <w:qFormat/>
+    <w:rPr>
+      <w:rFonts w:cs="Courier New"/>
+    </w:rPr>
+  </w:style>
+  <w:style w:type="character" w:styleId="ListLabel489">
+    <w:name w:val="ListLabel 489"/>
+    <w:qFormat/>
+    <w:rPr>
+      <w:rFonts w:cs="Wingdings"/>
+    </w:rPr>
+  </w:style>
   <w:style w:type="paragraph" w:styleId="Heading">
     <w:name w:val="Heading"/>
     <w:basedOn w:val="Normal"/>

</xml_diff>

<commit_message>
Hide Seamos mejores maestros parts if minutes = 0
</commit_message>
<xml_diff>
--- a/public/assets/templates/S-140-S-template.docx
+++ b/public/assets/templates/S-140-S-template.docx
@@ -1491,6 +1491,26 @@
                 <w:color w:val="575A5D"/>
                 <w:sz w:val="18"/>
                 <w:szCs w:val="18"/>
+                <w:lang w:val="en-US"/>
+              </w:rPr>
+              <w:t>#</w:t>
+            </w:r>
+            <w:r>
+              <w:rPr>
+                <w:b/>
+                <w:color w:val="575A5D"/>
+                <w:sz w:val="18"/>
+                <w:szCs w:val="18"/>
+                <w:lang w:val="en-US"/>
+              </w:rPr>
+              <w:t>smmtema1} {</w:t>
+            </w:r>
+            <w:r>
+              <w:rPr>
+                <w:b/>
+                <w:color w:val="575A5D"/>
+                <w:sz w:val="18"/>
+                <w:szCs w:val="18"/>
                 <w:lang w:val="en-CA"/>
               </w:rPr>
               <w:t>smm1h1</w:t>
@@ -1564,12 +1584,14 @@
               <w:contextualSpacing/>
               <w:rPr/>
             </w:pPr>
+            <w:bookmarkStart w:id="1" w:name="__DdeLink__18531_264639454"/>
             <w:r>
               <w:rPr>
                 <w:lang w:val="en-US"/>
               </w:rPr>
               <w:t xml:space="preserve">{smmtema1} </w:t>
             </w:r>
+            <w:bookmarkEnd w:id="1"/>
             <w:r>
               <w:rPr>
                 <w:sz w:val="18"/>
@@ -1690,6 +1712,12 @@
                 <w:lang w:val="en-CA"/>
               </w:rPr>
               <w:t>{smmprimeraayu}{/smmprimeraayu}</w:t>
+            </w:r>
+            <w:r>
+              <w:rPr>
+                <w:lang w:val="en-US"/>
+              </w:rPr>
+              <w:t xml:space="preserve">{/smmtema1} </w:t>
             </w:r>
           </w:p>
         </w:tc>
@@ -1729,6 +1757,26 @@
                 <w:lang w:val="en-US"/>
               </w:rPr>
               <w:t>{</w:t>
+            </w:r>
+            <w:r>
+              <w:rPr>
+                <w:b/>
+                <w:color w:val="575A5D"/>
+                <w:sz w:val="18"/>
+                <w:szCs w:val="18"/>
+                <w:lang w:val="en-US"/>
+              </w:rPr>
+              <w:t>#</w:t>
+            </w:r>
+            <w:r>
+              <w:rPr>
+                <w:b/>
+                <w:color w:val="575A5D"/>
+                <w:sz w:val="18"/>
+                <w:szCs w:val="18"/>
+                <w:lang w:val="en-US"/>
+              </w:rPr>
+              <w:t>smmtema2}{</w:t>
             </w:r>
             <w:r>
               <w:rPr>
@@ -1930,19 +1978,25 @@
               <w:spacing w:lineRule="auto" w:line="240" w:before="0" w:after="0"/>
               <w:rPr/>
             </w:pPr>
-            <w:bookmarkStart w:id="1" w:name="__DdeLink__7533_3037478"/>
+            <w:bookmarkStart w:id="2" w:name="__DdeLink__7533_3037478"/>
             <w:r>
               <w:rPr>
                 <w:lang w:val="en-CA"/>
               </w:rPr>
               <w:t>{smmrevisitaayu}</w:t>
             </w:r>
-            <w:bookmarkEnd w:id="1"/>
+            <w:bookmarkEnd w:id="2"/>
             <w:r>
               <w:rPr>
                 <w:lang w:val="en-CA"/>
               </w:rPr>
               <w:t>{/smmrevisitaayu}</w:t>
+            </w:r>
+            <w:r>
+              <w:rPr>
+                <w:lang w:val="en-US"/>
+              </w:rPr>
+              <w:t>{/smmtema2}</w:t>
             </w:r>
           </w:p>
         </w:tc>
@@ -1980,6 +2034,26 @@
                 <w:lang w:val="en-US"/>
               </w:rPr>
               <w:t>{</w:t>
+            </w:r>
+            <w:r>
+              <w:rPr>
+                <w:b/>
+                <w:color w:val="575A5D"/>
+                <w:sz w:val="18"/>
+                <w:szCs w:val="18"/>
+                <w:lang w:val="en-US"/>
+              </w:rPr>
+              <w:t>#</w:t>
+            </w:r>
+            <w:r>
+              <w:rPr>
+                <w:b/>
+                <w:color w:val="575A5D"/>
+                <w:sz w:val="18"/>
+                <w:szCs w:val="18"/>
+                <w:lang w:val="en-US"/>
+              </w:rPr>
+              <w:t>smmtema3}{</w:t>
             </w:r>
             <w:r>
               <w:rPr>
@@ -2074,7 +2148,7 @@
               </w:rPr>
               <w:t>(</w:t>
             </w:r>
-            <w:bookmarkStart w:id="2" w:name="__DdeLink__5469_3215283531"/>
+            <w:bookmarkStart w:id="3" w:name="__DdeLink__5469_3215283531"/>
             <w:r>
               <w:rPr>
                 <w:sz w:val="18"/>
@@ -2083,7 +2157,7 @@
               </w:rPr>
               <w:t>{smmmin3}</w:t>
             </w:r>
-            <w:bookmarkEnd w:id="2"/>
+            <w:bookmarkEnd w:id="3"/>
             <w:r>
               <w:rPr>
                 <w:sz w:val="18"/>
@@ -2206,14 +2280,14 @@
               <w:spacing w:lineRule="auto" w:line="240" w:before="0" w:after="0"/>
               <w:rPr/>
             </w:pPr>
-            <w:bookmarkStart w:id="3" w:name="__DdeLink__30475_3037478"/>
+            <w:bookmarkStart w:id="4" w:name="__DdeLink__30475_3037478"/>
             <w:r>
               <w:rPr>
                 <w:lang w:val="en-CA"/>
               </w:rPr>
               <w:t>{smmcbayu}</w:t>
             </w:r>
-            <w:bookmarkEnd w:id="3"/>
+            <w:bookmarkEnd w:id="4"/>
             <w:r>
               <w:rPr>
                 <w:lang w:val="en-CA"/>
@@ -2226,6 +2300,13 @@
                 <w:lang w:val="en-CA"/>
               </w:rPr>
               <w:t>{/escurso}{^escurso}{smmcbes}{/escurso}</w:t>
+            </w:r>
+            <w:r>
+              <w:rPr>
+                <w:spacing w:val="-2"/>
+                <w:lang w:val="en-US"/>
+              </w:rPr>
+              <w:t>{/smmtema3}</w:t>
             </w:r>
           </w:p>
         </w:tc>
@@ -2263,6 +2344,26 @@
                 <w:lang w:val="en-US"/>
               </w:rPr>
               <w:t>{</w:t>
+            </w:r>
+            <w:r>
+              <w:rPr>
+                <w:b/>
+                <w:color w:val="575A5D"/>
+                <w:sz w:val="18"/>
+                <w:szCs w:val="18"/>
+                <w:lang w:val="en-US"/>
+              </w:rPr>
+              <w:t>#</w:t>
+            </w:r>
+            <w:r>
+              <w:rPr>
+                <w:b/>
+                <w:color w:val="575A5D"/>
+                <w:sz w:val="18"/>
+                <w:szCs w:val="18"/>
+                <w:lang w:val="en-US"/>
+              </w:rPr>
+              <w:t>smmtema4}{</w:t>
             </w:r>
             <w:r>
               <w:rPr>
@@ -2459,12 +2560,9 @@
             <w:pPr>
               <w:pStyle w:val="Normal"/>
               <w:spacing w:lineRule="auto" w:line="240" w:before="0" w:after="0"/>
-              <w:rPr>
-                <w:rFonts w:ascii="Calibri" w:hAnsi="Calibri" w:eastAsia="Calibri" w:cs="" w:asciiTheme="minorHAnsi" w:cstheme="minorBidi" w:eastAsiaTheme="minorHAnsi" w:hAnsiTheme="minorHAnsi"/>
-                <w:highlight w:val="yellow"/>
-              </w:rPr>
+              <w:rPr/>
             </w:pPr>
-            <w:bookmarkStart w:id="4" w:name="__DdeLink__30475_30374781"/>
+            <w:bookmarkStart w:id="5" w:name="__DdeLink__30475_30374781"/>
             <w:r>
               <w:rPr>
                 <w:rFonts w:eastAsia="Calibri" w:cs="" w:cstheme="minorBidi" w:eastAsiaTheme="minorHAnsi"/>
@@ -2473,7 +2571,7 @@
               </w:rPr>
               <w:t>{smmcbayu}</w:t>
             </w:r>
-            <w:bookmarkEnd w:id="4"/>
+            <w:bookmarkEnd w:id="5"/>
             <w:r>
               <w:rPr>
                 <w:rFonts w:eastAsia="Calibri" w:cs="" w:cstheme="minorBidi" w:eastAsiaTheme="minorHAnsi"/>
@@ -2489,7 +2587,7 @@
                 <w:highlight w:val="yellow"/>
                 <w:lang w:val="en-CA"/>
               </w:rPr>
-              <w:t>{/escurso}{^escurso}{smmcbes}{/escurso}</w:t>
+              <w:t>{/escurso}{^escurso}{smmcbes}{/escurso}{/smmtema4}</w:t>
             </w:r>
           </w:p>
         </w:tc>
@@ -3034,7 +3132,7 @@
               </w:rPr>
               <w:t>{nvcorador2}</w:t>
             </w:r>
-            <w:bookmarkStart w:id="5" w:name="__DdeLink__41307_2188469055"/>
+            <w:bookmarkStart w:id="6" w:name="__DdeLink__41307_2188469055"/>
             <w:r>
               <w:rPr>
                 <w:rFonts w:ascii="Consolas;Andale Mono WT;Andale Mono;Lucida Console;Lucida Sans Typewriter;DejaVu Sans Mono;Bitstream Vera Sans Mono;Liberation Mono;Nimbus Mono L;Monaco;Courier New;Courier;monospace" w:hAnsi="Consolas;Andale Mono WT;Andale Mono;Lucida Console;Lucida Sans Typewriter;DejaVu Sans Mono;Bitstream Vera Sans Mono;Liberation Mono;Nimbus Mono L;Monaco;Courier New;Courier;monospace"/>
@@ -3064,7 +3162,7 @@
               </w:rPr>
               <w:t>nvcorador2</w:t>
             </w:r>
-            <w:bookmarkEnd w:id="5"/>
+            <w:bookmarkEnd w:id="6"/>
             <w:r>
               <w:rPr>
                 <w:rFonts w:ascii="Consolas;Andale Mono WT;Andale Mono;Lucida Console;Lucida Sans Typewriter;DejaVu Sans Mono;Bitstream Vera Sans Mono;Liberation Mono;Nimbus Mono L;Monaco;Courier New;Courier;monospace" w:hAnsi="Consolas;Andale Mono WT;Andale Mono;Lucida Console;Lucida Sans Typewriter;DejaVu Sans Mono;Bitstream Vera Sans Mono;Liberation Mono;Nimbus Mono L;Monaco;Courier New;Courier;monospace"/>

</xml_diff>

<commit_message>
Fix up hours for maestros part
</commit_message>
<xml_diff>
--- a/public/assets/templates/S-140-S-template.docx
+++ b/public/assets/templates/S-140-S-template.docx
@@ -510,6 +510,7 @@
             <w:pPr>
               <w:pStyle w:val="Normal"/>
               <w:spacing w:lineRule="auto" w:line="240" w:before="0" w:after="0"/>
+              <w:jc w:val="center"/>
               <w:rPr>
                 <w:lang w:val="en-CA"/>
               </w:rPr>
@@ -625,6 +626,7 @@
             <w:pPr>
               <w:pStyle w:val="Normal"/>
               <w:spacing w:lineRule="auto" w:line="240" w:before="0" w:after="0"/>
+              <w:jc w:val="center"/>
               <w:rPr>
                 <w:lang w:val="en-CA"/>
               </w:rPr>
@@ -873,6 +875,7 @@
             <w:pPr>
               <w:pStyle w:val="Normal"/>
               <w:spacing w:lineRule="auto" w:line="240" w:before="0" w:after="0"/>
+              <w:jc w:val="center"/>
               <w:rPr>
                 <w:lang w:val="en-CA"/>
               </w:rPr>
@@ -993,6 +996,7 @@
             <w:pPr>
               <w:pStyle w:val="Normal"/>
               <w:spacing w:lineRule="auto" w:line="240" w:before="0" w:after="0"/>
+              <w:jc w:val="center"/>
               <w:rPr>
                 <w:lang w:val="en-CA"/>
               </w:rPr>
@@ -1115,6 +1119,7 @@
             <w:pPr>
               <w:pStyle w:val="Normal"/>
               <w:spacing w:lineRule="auto" w:line="240" w:before="0" w:after="0"/>
+              <w:jc w:val="center"/>
               <w:rPr>
                 <w:lang w:val="en-CA"/>
               </w:rPr>
@@ -1305,9 +1310,9 @@
     <w:tbl>
       <w:tblPr>
         <w:tblStyle w:val="Tablaconcuadrcula"/>
-        <w:tblW w:w="10775" w:type="dxa"/>
+        <w:tblW w:w="10718" w:type="dxa"/>
         <w:jc w:val="left"/>
-        <w:tblInd w:w="-41" w:type="dxa"/>
+        <w:tblInd w:w="16" w:type="dxa"/>
         <w:tblCellMar>
           <w:top w:w="0" w:type="dxa"/>
           <w:left w:w="33" w:type="dxa"/>
@@ -1317,12 +1322,10 @@
         <w:tblLook w:firstRow="1" w:noVBand="1" w:lastRow="0" w:firstColumn="1" w:lastColumn="0" w:noHBand="0" w:val="04a0"/>
       </w:tblPr>
       <w:tblGrid>
-        <w:gridCol w:w="963"/>
-        <w:gridCol w:w="4050"/>
-        <w:gridCol w:w="2"/>
-        <w:gridCol w:w="1041"/>
-        <w:gridCol w:w="1"/>
-        <w:gridCol w:w="4717"/>
+        <w:gridCol w:w="900"/>
+        <w:gridCol w:w="4056"/>
+        <w:gridCol w:w="1044"/>
+        <w:gridCol w:w="4718"/>
       </w:tblGrid>
       <w:tr>
         <w:trPr>
@@ -1330,7 +1333,7 @@
         </w:trPr>
         <w:tc>
           <w:tcPr>
-            <w:tcW w:w="5013" w:type="dxa"/>
+            <w:tcW w:w="4956" w:type="dxa"/>
             <w:gridSpan w:val="2"/>
             <w:tcBorders>
               <w:top w:val="single" w:sz="8" w:space="0" w:color="000001"/>
@@ -1363,8 +1366,7 @@
         </w:tc>
         <w:tc>
           <w:tcPr>
-            <w:tcW w:w="1043" w:type="dxa"/>
-            <w:gridSpan w:val="2"/>
+            <w:tcW w:w="1044" w:type="dxa"/>
             <w:tcBorders>
               <w:top w:val="single" w:sz="8" w:space="0" w:color="000001"/>
               <w:left w:val="single" w:sz="8" w:space="0" w:color="000001"/>
@@ -1406,7 +1408,6 @@
         <w:tc>
           <w:tcPr>
             <w:tcW w:w="4718" w:type="dxa"/>
-            <w:gridSpan w:val="2"/>
             <w:tcBorders>
               <w:top w:val="single" w:sz="8" w:space="0" w:color="000001"/>
               <w:left w:val="single" w:sz="8" w:space="0" w:color="000001"/>
@@ -1455,7 +1456,7 @@
         </w:trPr>
         <w:tc>
           <w:tcPr>
-            <w:tcW w:w="963" w:type="dxa"/>
+            <w:tcW w:w="900" w:type="dxa"/>
             <w:tcBorders>
               <w:top w:val="nil"/>
               <w:left w:val="single" w:sz="8" w:space="0" w:color="000001"/>
@@ -1471,9 +1472,8 @@
             <w:pPr>
               <w:pStyle w:val="Normal"/>
               <w:spacing w:lineRule="auto" w:line="240" w:before="0" w:after="0"/>
-              <w:rPr>
-                <w:lang w:val="en-CA"/>
-              </w:rPr>
+              <w:jc w:val="center"/>
+              <w:rPr/>
             </w:pPr>
             <w:r>
               <w:rPr>
@@ -1531,9 +1531,9 @@
                 <w:color w:val="575A5D"/>
                 <w:sz w:val="18"/>
                 <w:szCs w:val="18"/>
-                <w:lang w:val="en-CA"/>
-              </w:rPr>
-              <w:t>smm2</w:t>
+                <w:lang w:val="en-US"/>
+              </w:rPr>
+              <w:t>^smmmin2</w:t>
             </w:r>
             <w:r>
               <w:rPr>
@@ -1543,7 +1543,125 @@
                 <w:szCs w:val="18"/>
                 <w:lang w:val="en-US"/>
               </w:rPr>
+              <w:t>}{</w:t>
+            </w:r>
+            <w:r>
+              <w:rPr>
+                <w:b/>
+                <w:color w:val="575A5D"/>
+                <w:sz w:val="18"/>
+                <w:szCs w:val="18"/>
+                <w:lang w:val="en-CA"/>
+              </w:rPr>
+              <w:t>nvc1h1}{/</w:t>
+            </w:r>
+            <w:r>
+              <w:rPr>
+                <w:b/>
+                <w:color w:val="575A5D"/>
+                <w:sz w:val="18"/>
+                <w:szCs w:val="18"/>
+                <w:lang w:val="en-US"/>
+              </w:rPr>
+              <w:t>smmmin2</w:t>
+            </w:r>
+            <w:r>
+              <w:rPr>
+                <w:b/>
+                <w:color w:val="575A5D"/>
+                <w:sz w:val="18"/>
+                <w:szCs w:val="18"/>
+                <w:lang w:val="en-CA"/>
+              </w:rPr>
+              <w:t>}</w:t>
+            </w:r>
+            <w:r>
+              <w:rPr>
+                <w:b/>
+                <w:color w:val="575A5D"/>
+                <w:sz w:val="18"/>
+                <w:szCs w:val="18"/>
+                <w:lang w:val="en-US"/>
+              </w:rPr>
+              <w:t>{</w:t>
+            </w:r>
+            <w:r>
+              <w:rPr>
+                <w:b/>
+                <w:color w:val="575A5D"/>
+                <w:sz w:val="18"/>
+                <w:szCs w:val="18"/>
+                <w:lang w:val="en-US"/>
+              </w:rPr>
+              <w:t>#smmmin2</w:t>
+            </w:r>
+            <w:r>
+              <w:rPr>
+                <w:b/>
+                <w:color w:val="575A5D"/>
+                <w:sz w:val="18"/>
+                <w:szCs w:val="18"/>
+                <w:lang w:val="en-US"/>
+              </w:rPr>
+              <w:t>}{</w:t>
+            </w:r>
+            <w:r>
+              <w:rPr>
+                <w:b/>
+                <w:color w:val="575A5D"/>
+                <w:sz w:val="18"/>
+                <w:szCs w:val="18"/>
+                <w:lang w:val="en-CA"/>
+              </w:rPr>
+              <w:t>smm2</w:t>
+            </w:r>
+            <w:r>
+              <w:rPr>
+                <w:b/>
+                <w:color w:val="575A5D"/>
+                <w:sz w:val="18"/>
+                <w:szCs w:val="18"/>
+                <w:lang w:val="en-US"/>
+              </w:rPr>
               <w:t>h1</w:t>
+            </w:r>
+            <w:r>
+              <w:rPr>
+                <w:b/>
+                <w:color w:val="575A5D"/>
+                <w:sz w:val="18"/>
+                <w:szCs w:val="18"/>
+                <w:lang w:val="en-CA"/>
+              </w:rPr>
+              <w:t>}</w:t>
+            </w:r>
+          </w:p>
+          <w:p>
+            <w:pPr>
+              <w:pStyle w:val="Normal"/>
+              <w:spacing w:lineRule="auto" w:line="240" w:before="0" w:after="0"/>
+              <w:jc w:val="center"/>
+              <w:rPr/>
+            </w:pPr>
+            <w:r>
+              <w:rPr>
+                <w:b/>
+                <w:color w:val="575A5D"/>
+                <w:sz w:val="18"/>
+                <w:szCs w:val="18"/>
+                <w:lang w:val="en-CA"/>
+              </w:rPr>
+              <w:t>{/</w:t>
+            </w:r>
+            <w:r>
+              <w:rPr>
+                <w:b/>
+                <w:color w:val="575A5D"/>
+                <w:sz w:val="18"/>
+                <w:szCs w:val="18"/>
+                <w:lang w:val="en-US"/>
+              </w:rPr>
+              <w:t>smmmin2</w:t>
             </w:r>
             <w:r>
               <w:rPr>
@@ -1559,8 +1677,7 @@
         </w:tc>
         <w:tc>
           <w:tcPr>
-            <w:tcW w:w="4052" w:type="dxa"/>
-            <w:gridSpan w:val="2"/>
+            <w:tcW w:w="4056" w:type="dxa"/>
             <w:tcBorders>
               <w:top w:val="nil"/>
               <w:left w:val="single" w:sz="8" w:space="0" w:color="000001"/>
@@ -1584,14 +1701,12 @@
               <w:contextualSpacing/>
               <w:rPr/>
             </w:pPr>
-            <w:bookmarkStart w:id="1" w:name="__DdeLink__18531_264639454"/>
             <w:r>
               <w:rPr>
                 <w:lang w:val="en-US"/>
               </w:rPr>
               <w:t xml:space="preserve">{smmtema1} </w:t>
             </w:r>
-            <w:bookmarkEnd w:id="1"/>
             <w:r>
               <w:rPr>
                 <w:sz w:val="18"/>
@@ -1604,8 +1719,7 @@
         </w:tc>
         <w:tc>
           <w:tcPr>
-            <w:tcW w:w="1042" w:type="dxa"/>
-            <w:gridSpan w:val="2"/>
+            <w:tcW w:w="1044" w:type="dxa"/>
             <w:tcBorders>
               <w:top w:val="nil"/>
               <w:left w:val="single" w:sz="8" w:space="0" w:color="000001"/>
@@ -1670,7 +1784,7 @@
         </w:tc>
         <w:tc>
           <w:tcPr>
-            <w:tcW w:w="4717" w:type="dxa"/>
+            <w:tcW w:w="4718" w:type="dxa"/>
             <w:tcBorders>
               <w:top w:val="nil"/>
               <w:left w:val="single" w:sz="8" w:space="0" w:color="000001"/>
@@ -1728,7 +1842,7 @@
         </w:trPr>
         <w:tc>
           <w:tcPr>
-            <w:tcW w:w="963" w:type="dxa"/>
+            <w:tcW w:w="900" w:type="dxa"/>
             <w:tcBorders>
               <w:top w:val="nil"/>
               <w:left w:val="single" w:sz="8" w:space="0" w:color="000001"/>
@@ -1744,9 +1858,8 @@
             <w:pPr>
               <w:pStyle w:val="Normal"/>
               <w:spacing w:lineRule="auto" w:line="240" w:before="0" w:after="0"/>
-              <w:rPr>
-                <w:lang w:val="en-CA"/>
-              </w:rPr>
+              <w:jc w:val="center"/>
+              <w:rPr/>
             </w:pPr>
             <w:r>
               <w:rPr>
@@ -1804,9 +1917,9 @@
                 <w:color w:val="575A5D"/>
                 <w:sz w:val="18"/>
                 <w:szCs w:val="18"/>
-                <w:lang w:val="en-CA"/>
-              </w:rPr>
-              <w:t>smm3</w:t>
+                <w:lang w:val="en-US"/>
+              </w:rPr>
+              <w:t>^smmmin3</w:t>
             </w:r>
             <w:r>
               <w:rPr>
@@ -1816,7 +1929,107 @@
                 <w:szCs w:val="18"/>
                 <w:lang w:val="en-US"/>
               </w:rPr>
+              <w:t>}{</w:t>
+            </w:r>
+            <w:r>
+              <w:rPr>
+                <w:b/>
+                <w:color w:val="575A5D"/>
+                <w:sz w:val="18"/>
+                <w:szCs w:val="18"/>
+                <w:lang w:val="en-CA"/>
+              </w:rPr>
+              <w:t>nvc1h1}{/</w:t>
+            </w:r>
+            <w:r>
+              <w:rPr>
+                <w:b/>
+                <w:color w:val="575A5D"/>
+                <w:sz w:val="18"/>
+                <w:szCs w:val="18"/>
+                <w:lang w:val="en-US"/>
+              </w:rPr>
+              <w:t>smmmin3</w:t>
+            </w:r>
+            <w:r>
+              <w:rPr>
+                <w:b/>
+                <w:color w:val="575A5D"/>
+                <w:sz w:val="18"/>
+                <w:szCs w:val="18"/>
+                <w:lang w:val="en-CA"/>
+              </w:rPr>
+              <w:t>}</w:t>
+            </w:r>
+            <w:r>
+              <w:rPr>
+                <w:b/>
+                <w:color w:val="575A5D"/>
+                <w:sz w:val="18"/>
+                <w:szCs w:val="18"/>
+                <w:lang w:val="en-US"/>
+              </w:rPr>
+              <w:t>{</w:t>
+            </w:r>
+            <w:r>
+              <w:rPr>
+                <w:b/>
+                <w:color w:val="575A5D"/>
+                <w:sz w:val="18"/>
+                <w:szCs w:val="18"/>
+                <w:lang w:val="en-US"/>
+              </w:rPr>
+              <w:t>#smmmin3</w:t>
+            </w:r>
+            <w:r>
+              <w:rPr>
+                <w:b/>
+                <w:color w:val="575A5D"/>
+                <w:sz w:val="18"/>
+                <w:szCs w:val="18"/>
+                <w:lang w:val="en-US"/>
+              </w:rPr>
+              <w:t>}{</w:t>
+            </w:r>
+            <w:r>
+              <w:rPr>
+                <w:b/>
+                <w:color w:val="575A5D"/>
+                <w:sz w:val="18"/>
+                <w:szCs w:val="18"/>
+                <w:lang w:val="en-CA"/>
+              </w:rPr>
+              <w:t>smm3</w:t>
+            </w:r>
+            <w:r>
+              <w:rPr>
+                <w:b/>
+                <w:color w:val="575A5D"/>
+                <w:sz w:val="18"/>
+                <w:szCs w:val="18"/>
+                <w:lang w:val="en-US"/>
+              </w:rPr>
               <w:t>h1</w:t>
+            </w:r>
+            <w:r>
+              <w:rPr>
+                <w:b/>
+                <w:color w:val="575A5D"/>
+                <w:sz w:val="18"/>
+                <w:szCs w:val="18"/>
+                <w:lang w:val="en-CA"/>
+              </w:rPr>
+              <w:t>}{/</w:t>
+            </w:r>
+            <w:r>
+              <w:rPr>
+                <w:b/>
+                <w:color w:val="575A5D"/>
+                <w:sz w:val="18"/>
+                <w:szCs w:val="18"/>
+                <w:lang w:val="en-US"/>
+              </w:rPr>
+              <w:t>smmmin3</w:t>
             </w:r>
             <w:r>
               <w:rPr>
@@ -1832,8 +2045,7 @@
         </w:tc>
         <w:tc>
           <w:tcPr>
-            <w:tcW w:w="4052" w:type="dxa"/>
-            <w:gridSpan w:val="2"/>
+            <w:tcW w:w="4056" w:type="dxa"/>
             <w:tcBorders>
               <w:top w:val="nil"/>
               <w:left w:val="single" w:sz="8" w:space="0" w:color="000001"/>
@@ -1875,8 +2087,7 @@
         </w:tc>
         <w:tc>
           <w:tcPr>
-            <w:tcW w:w="1042" w:type="dxa"/>
-            <w:gridSpan w:val="2"/>
+            <w:tcW w:w="1044" w:type="dxa"/>
             <w:tcBorders>
               <w:top w:val="nil"/>
               <w:left w:val="single" w:sz="8" w:space="0" w:color="000001"/>
@@ -1941,7 +2152,7 @@
         </w:tc>
         <w:tc>
           <w:tcPr>
-            <w:tcW w:w="4717" w:type="dxa"/>
+            <w:tcW w:w="4718" w:type="dxa"/>
             <w:tcBorders>
               <w:top w:val="nil"/>
               <w:left w:val="single" w:sz="8" w:space="0" w:color="000001"/>
@@ -1978,14 +2189,14 @@
               <w:spacing w:lineRule="auto" w:line="240" w:before="0" w:after="0"/>
               <w:rPr/>
             </w:pPr>
-            <w:bookmarkStart w:id="2" w:name="__DdeLink__7533_3037478"/>
+            <w:bookmarkStart w:id="1" w:name="__DdeLink__7533_3037478"/>
             <w:r>
               <w:rPr>
                 <w:lang w:val="en-CA"/>
               </w:rPr>
               <w:t>{smmrevisitaayu}</w:t>
             </w:r>
-            <w:bookmarkEnd w:id="2"/>
+            <w:bookmarkEnd w:id="1"/>
             <w:r>
               <w:rPr>
                 <w:lang w:val="en-CA"/>
@@ -2003,11 +2214,11 @@
       </w:tr>
       <w:tr>
         <w:trPr>
-          <w:trHeight w:val="288" w:hRule="atLeast"/>
+          <w:trHeight w:val="444" w:hRule="atLeast"/>
         </w:trPr>
         <w:tc>
           <w:tcPr>
-            <w:tcW w:w="963" w:type="dxa"/>
+            <w:tcW w:w="900" w:type="dxa"/>
             <w:tcBorders>
               <w:top w:val="nil"/>
               <w:left w:val="single" w:sz="8" w:space="0" w:color="000001"/>
@@ -2023,6 +2234,7 @@
             <w:pPr>
               <w:pStyle w:val="Normal"/>
               <w:spacing w:lineRule="auto" w:line="240" w:before="0" w:after="0"/>
+              <w:jc w:val="center"/>
               <w:rPr/>
             </w:pPr>
             <w:r>
@@ -2081,9 +2293,21 @@
                 <w:color w:val="575A5D"/>
                 <w:sz w:val="18"/>
                 <w:szCs w:val="18"/>
-                <w:lang w:val="en-CA"/>
-              </w:rPr>
-              <w:t>smm4</w:t>
+                <w:lang w:val="en-US"/>
+              </w:rPr>
+              <w:t>^</w:t>
+            </w:r>
+            <w:r>
+              <w:rPr>
+                <w:rFonts w:eastAsia="Calibri" w:cs="" w:cstheme="minorBidi" w:eastAsiaTheme="minorHAnsi"/>
+                <w:b/>
+                <w:color w:val="00000A"/>
+                <w:kern w:val="0"/>
+                <w:sz w:val="18"/>
+                <w:szCs w:val="18"/>
+                <w:lang w:val="en-US" w:eastAsia="en-US" w:bidi="ar-SA"/>
+              </w:rPr>
+              <w:t>smmmin4</w:t>
             </w:r>
             <w:r>
               <w:rPr>
@@ -2093,7 +2317,123 @@
                 <w:szCs w:val="18"/>
                 <w:lang w:val="en-US"/>
               </w:rPr>
+              <w:t>}{</w:t>
+            </w:r>
+            <w:r>
+              <w:rPr>
+                <w:b/>
+                <w:color w:val="575A5D"/>
+                <w:sz w:val="18"/>
+                <w:szCs w:val="18"/>
+                <w:lang w:val="en-CA"/>
+              </w:rPr>
+              <w:t>nvc1h1}{/</w:t>
+            </w:r>
+            <w:r>
+              <w:rPr>
+                <w:rFonts w:eastAsia="Calibri" w:cs="" w:cstheme="minorBidi" w:eastAsiaTheme="minorHAnsi"/>
+                <w:b/>
+                <w:color w:val="00000A"/>
+                <w:kern w:val="0"/>
+                <w:sz w:val="18"/>
+                <w:szCs w:val="18"/>
+                <w:lang w:val="en-US" w:eastAsia="en-US" w:bidi="ar-SA"/>
+              </w:rPr>
+              <w:t>smmmin4</w:t>
+            </w:r>
+            <w:r>
+              <w:rPr>
+                <w:b/>
+                <w:color w:val="575A5D"/>
+                <w:sz w:val="18"/>
+                <w:szCs w:val="18"/>
+                <w:lang w:val="en-CA"/>
+              </w:rPr>
+              <w:t>}</w:t>
+            </w:r>
+            <w:r>
+              <w:rPr>
+                <w:b/>
+                <w:color w:val="575A5D"/>
+                <w:sz w:val="18"/>
+                <w:szCs w:val="18"/>
+                <w:lang w:val="en-US"/>
+              </w:rPr>
+              <w:t>{</w:t>
+            </w:r>
+            <w:r>
+              <w:rPr>
+                <w:b/>
+                <w:color w:val="575A5D"/>
+                <w:sz w:val="18"/>
+                <w:szCs w:val="18"/>
+                <w:lang w:val="en-US"/>
+              </w:rPr>
+              <w:t>#</w:t>
+            </w:r>
+            <w:r>
+              <w:rPr>
+                <w:rFonts w:eastAsia="Calibri" w:cs="" w:cstheme="minorBidi" w:eastAsiaTheme="minorHAnsi"/>
+                <w:b/>
+                <w:color w:val="00000A"/>
+                <w:kern w:val="0"/>
+                <w:sz w:val="18"/>
+                <w:szCs w:val="18"/>
+                <w:lang w:val="en-US" w:eastAsia="en-US" w:bidi="ar-SA"/>
+              </w:rPr>
+              <w:t>smmmin4</w:t>
+            </w:r>
+            <w:r>
+              <w:rPr>
+                <w:b/>
+                <w:color w:val="575A5D"/>
+                <w:sz w:val="18"/>
+                <w:szCs w:val="18"/>
+                <w:lang w:val="en-US"/>
+              </w:rPr>
+              <w:t>}{</w:t>
+            </w:r>
+            <w:r>
+              <w:rPr>
+                <w:b/>
+                <w:color w:val="575A5D"/>
+                <w:sz w:val="18"/>
+                <w:szCs w:val="18"/>
+                <w:lang w:val="en-CA"/>
+              </w:rPr>
+              <w:t>smm4</w:t>
+            </w:r>
+            <w:r>
+              <w:rPr>
+                <w:b/>
+                <w:color w:val="575A5D"/>
+                <w:sz w:val="18"/>
+                <w:szCs w:val="18"/>
+                <w:lang w:val="en-US"/>
+              </w:rPr>
               <w:t>h1</w:t>
+            </w:r>
+            <w:r>
+              <w:rPr>
+                <w:b/>
+                <w:color w:val="575A5D"/>
+                <w:sz w:val="18"/>
+                <w:szCs w:val="18"/>
+                <w:lang w:val="en-CA"/>
+              </w:rPr>
+              <w:t>}{/</w:t>
+            </w:r>
+            <w:r>
+              <w:rPr>
+                <w:rFonts w:eastAsia="Calibri" w:cs="" w:cstheme="minorBidi" w:eastAsiaTheme="minorHAnsi"/>
+                <w:b/>
+                <w:color w:val="00000A"/>
+                <w:kern w:val="0"/>
+                <w:sz w:val="18"/>
+                <w:szCs w:val="18"/>
+                <w:lang w:val="en-US" w:eastAsia="en-US" w:bidi="ar-SA"/>
+              </w:rPr>
+              <w:t>smmmin4</w:t>
             </w:r>
             <w:r>
               <w:rPr>
@@ -2109,8 +2449,295 @@
         </w:tc>
         <w:tc>
           <w:tcPr>
-            <w:tcW w:w="4052" w:type="dxa"/>
-            <w:gridSpan w:val="2"/>
+            <w:tcW w:w="4056" w:type="dxa"/>
+            <w:tcBorders>
+              <w:top w:val="nil"/>
+              <w:left w:val="single" w:sz="8" w:space="0" w:color="000001"/>
+              <w:bottom w:val="single" w:sz="8" w:space="0" w:color="000001"/>
+              <w:right w:val="nil"/>
+              <w:insideH w:val="single" w:sz="8" w:space="0" w:color="000001"/>
+              <w:insideV w:val="nil"/>
+            </w:tcBorders>
+            <w:shd w:fill="auto" w:val="clear"/>
+            <w:vAlign w:val="center"/>
+          </w:tcPr>
+          <w:p>
+            <w:pPr>
+              <w:pStyle w:val="ListParagraph"/>
+              <w:numPr>
+                <w:ilvl w:val="0"/>
+                <w:numId w:val="2"/>
+              </w:numPr>
+              <w:spacing w:lineRule="auto" w:line="240" w:before="0" w:after="0"/>
+              <w:contextualSpacing/>
+              <w:rPr/>
+            </w:pPr>
+            <w:r>
+              <w:rPr>
+                <w:lang w:val="en-US"/>
+              </w:rPr>
+              <w:t xml:space="preserve">{smmtema3} </w:t>
+            </w:r>
+            <w:r>
+              <w:rPr>
+                <w:sz w:val="18"/>
+                <w:szCs w:val="18"/>
+                <w:lang w:val="en-US"/>
+              </w:rPr>
+              <w:t>(</w:t>
+            </w:r>
+            <w:bookmarkStart w:id="2" w:name="__DdeLink__5469_32152835311"/>
+            <w:r>
+              <w:rPr>
+                <w:sz w:val="18"/>
+                <w:szCs w:val="18"/>
+                <w:lang w:val="en-US"/>
+              </w:rPr>
+              <w:t>{smmmin3}</w:t>
+            </w:r>
+            <w:bookmarkEnd w:id="2"/>
+            <w:r>
+              <w:rPr>
+                <w:sz w:val="18"/>
+                <w:szCs w:val="18"/>
+                <w:lang w:val="en-US"/>
+              </w:rPr>
+              <w:t> mins. o menos)</w:t>
+            </w:r>
+          </w:p>
+        </w:tc>
+        <w:tc>
+          <w:tcPr>
+            <w:tcW w:w="1044" w:type="dxa"/>
+            <w:tcBorders>
+              <w:top w:val="nil"/>
+              <w:left w:val="single" w:sz="8" w:space="0" w:color="000001"/>
+              <w:bottom w:val="single" w:sz="8" w:space="0" w:color="000001"/>
+              <w:right w:val="nil"/>
+              <w:insideH w:val="single" w:sz="8" w:space="0" w:color="000001"/>
+              <w:insideV w:val="nil"/>
+            </w:tcBorders>
+            <w:shd w:fill="auto" w:val="clear"/>
+            <w:vAlign w:val="center"/>
+          </w:tcPr>
+          <w:p>
+            <w:pPr>
+              <w:pStyle w:val="Normal"/>
+              <w:spacing w:lineRule="auto" w:line="240" w:before="0" w:after="0"/>
+              <w:jc w:val="center"/>
+              <w:rPr/>
+            </w:pPr>
+            <w:r>
+              <w:rPr>
+                <w:lang w:val="en-US"/>
+              </w:rPr>
+              <w:t>{#</w:t>
+            </w:r>
+            <w:r>
+              <w:rPr>
+                <w:lang w:val="en-CA"/>
+              </w:rPr>
+              <w:t>smmconsejo3</w:t>
+            </w:r>
+            <w:r>
+              <w:rPr>
+                <w:lang w:val="en-US"/>
+              </w:rPr>
+              <w:t>}{</w:t>
+            </w:r>
+            <w:r>
+              <w:rPr>
+                <w:lang w:val="en-CA"/>
+              </w:rPr>
+              <w:t>smmconsejo3</w:t>
+            </w:r>
+            <w:r>
+              <w:rPr>
+                <w:lang w:val="en-US"/>
+              </w:rPr>
+              <w:t>}{/</w:t>
+            </w:r>
+            <w:r>
+              <w:rPr>
+                <w:lang w:val="en-CA"/>
+              </w:rPr>
+              <w:t>smmconsejo3</w:t>
+            </w:r>
+            <w:r>
+              <w:rPr>
+                <w:lang w:val="en-US"/>
+              </w:rPr>
+              <w:t>}</w:t>
+            </w:r>
+          </w:p>
+        </w:tc>
+        <w:tc>
+          <w:tcPr>
+            <w:tcW w:w="4718" w:type="dxa"/>
+            <w:tcBorders>
+              <w:top w:val="nil"/>
+              <w:left w:val="single" w:sz="8" w:space="0" w:color="000001"/>
+              <w:bottom w:val="single" w:sz="8" w:space="0" w:color="000001"/>
+              <w:right w:val="single" w:sz="8" w:space="0" w:color="000001"/>
+              <w:insideH w:val="single" w:sz="8" w:space="0" w:color="000001"/>
+              <w:insideV w:val="single" w:sz="8" w:space="0" w:color="000001"/>
+            </w:tcBorders>
+            <w:shd w:fill="auto" w:val="clear"/>
+            <w:vAlign w:val="center"/>
+          </w:tcPr>
+          <w:p>
+            <w:pPr>
+              <w:pStyle w:val="Normal"/>
+              <w:spacing w:lineRule="auto" w:line="240" w:before="0" w:after="0"/>
+              <w:rPr/>
+            </w:pPr>
+            <w:r>
+              <w:rPr>
+                <w:spacing w:val="-2"/>
+                <w:lang w:val="en-CA"/>
+              </w:rPr>
+              <w:t>{#escurso}</w:t>
+            </w:r>
+            <w:r>
+              <w:rPr>
+                <w:lang w:val="en-CA"/>
+              </w:rPr>
+              <w:t>{smmcbes}{#smmcbayu}</w:t>
+            </w:r>
+            <w:r>
+              <w:rPr>
+                <w:lang w:val="en-US"/>
+              </w:rPr>
+              <w:t>/</w:t>
+            </w:r>
+          </w:p>
+          <w:p>
+            <w:pPr>
+              <w:pStyle w:val="Normal"/>
+              <w:spacing w:lineRule="auto" w:line="240" w:before="0" w:after="0"/>
+              <w:rPr/>
+            </w:pPr>
+            <w:bookmarkStart w:id="3" w:name="__DdeLink__30475_30374782"/>
+            <w:r>
+              <w:rPr>
+                <w:lang w:val="en-CA"/>
+              </w:rPr>
+              <w:t>{smmcbayu}</w:t>
+            </w:r>
+            <w:bookmarkEnd w:id="3"/>
+            <w:r>
+              <w:rPr>
+                <w:lang w:val="en-CA"/>
+              </w:rPr>
+              <w:t>{/smmcbayu}</w:t>
+            </w:r>
+            <w:r>
+              <w:rPr>
+                <w:spacing w:val="-2"/>
+                <w:lang w:val="en-CA"/>
+              </w:rPr>
+              <w:t>{/escurso}{^escurso}{smmcbes}{/escurso}</w:t>
+            </w:r>
+            <w:r>
+              <w:rPr>
+                <w:spacing w:val="-2"/>
+                <w:lang w:val="en-US"/>
+              </w:rPr>
+              <w:t>{/smmtema3}</w:t>
+            </w:r>
+          </w:p>
+        </w:tc>
+      </w:tr>
+      <w:tr>
+        <w:trPr>
+          <w:trHeight w:val="585" w:hRule="atLeast"/>
+        </w:trPr>
+        <w:tc>
+          <w:tcPr>
+            <w:tcW w:w="900" w:type="dxa"/>
+            <w:tcBorders>
+              <w:top w:val="nil"/>
+              <w:left w:val="single" w:sz="8" w:space="0" w:color="000001"/>
+              <w:bottom w:val="single" w:sz="8" w:space="0" w:color="000001"/>
+              <w:right w:val="nil"/>
+              <w:insideH w:val="single" w:sz="8" w:space="0" w:color="000001"/>
+              <w:insideV w:val="nil"/>
+            </w:tcBorders>
+            <w:shd w:fill="auto" w:val="clear"/>
+            <w:vAlign w:val="center"/>
+          </w:tcPr>
+          <w:p>
+            <w:pPr>
+              <w:pStyle w:val="Normal"/>
+              <w:spacing w:lineRule="auto" w:line="240" w:before="0" w:after="0"/>
+              <w:jc w:val="center"/>
+              <w:rPr/>
+            </w:pPr>
+            <w:r>
+              <w:rPr>
+                <w:b/>
+                <w:color w:val="575A5D"/>
+                <w:sz w:val="18"/>
+                <w:szCs w:val="18"/>
+                <w:lang w:val="en-US"/>
+              </w:rPr>
+              <w:t>{</w:t>
+            </w:r>
+            <w:r>
+              <w:rPr>
+                <w:b/>
+                <w:color w:val="575A5D"/>
+                <w:sz w:val="18"/>
+                <w:szCs w:val="18"/>
+                <w:lang w:val="en-US"/>
+              </w:rPr>
+              <w:t>#</w:t>
+            </w:r>
+            <w:r>
+              <w:rPr>
+                <w:b/>
+                <w:color w:val="575A5D"/>
+                <w:sz w:val="18"/>
+                <w:szCs w:val="18"/>
+                <w:lang w:val="en-US"/>
+              </w:rPr>
+              <w:t>smmtema4}{</w:t>
+            </w:r>
+            <w:r>
+              <w:rPr>
+                <w:b/>
+                <w:color w:val="575A5D"/>
+                <w:sz w:val="18"/>
+                <w:szCs w:val="18"/>
+                <w:lang w:val="en-CA"/>
+              </w:rPr>
+              <w:t>smm4</w:t>
+            </w:r>
+            <w:r>
+              <w:rPr>
+                <w:b/>
+                <w:color w:val="575A5D"/>
+                <w:sz w:val="18"/>
+                <w:szCs w:val="18"/>
+                <w:lang w:val="en-US"/>
+              </w:rPr>
+              <w:t>h1}-{</w:t>
+            </w:r>
+            <w:r>
+              <w:rPr>
+                <w:b/>
+                <w:color w:val="575A5D"/>
+                <w:sz w:val="18"/>
+                <w:szCs w:val="18"/>
+                <w:lang w:val="en-CA"/>
+              </w:rPr>
+              <w:t>nvc1h1}</w:t>
+            </w:r>
+          </w:p>
+        </w:tc>
+        <w:tc>
+          <w:tcPr>
+            <w:tcW w:w="4056" w:type="dxa"/>
             <w:tcBorders>
               <w:top w:val="nil"/>
               <w:left w:val="single" w:sz="8" w:space="0" w:color="000001"/>
@@ -2135,43 +2762,25 @@
               <w:rPr/>
             </w:pPr>
             <w:r>
-              <w:rPr>
-                <w:lang w:val="en-US"/>
-              </w:rPr>
-              <w:t xml:space="preserve">{smmtema3} </w:t>
-            </w:r>
-            <w:r>
-              <w:rPr>
+              <w:rPr/>
+              <w:t xml:space="preserve">{smmtema4} </w:t>
+            </w:r>
+            <w:r>
+              <w:rPr>
+                <w:rFonts w:eastAsia="Calibri" w:cs="" w:cstheme="minorBidi" w:eastAsiaTheme="minorHAnsi"/>
+                <w:color w:val="00000A"/>
+                <w:kern w:val="0"/>
                 <w:sz w:val="18"/>
                 <w:szCs w:val="18"/>
-                <w:lang w:val="en-US"/>
-              </w:rPr>
-              <w:t>(</w:t>
-            </w:r>
-            <w:bookmarkStart w:id="3" w:name="__DdeLink__5469_3215283531"/>
-            <w:r>
-              <w:rPr>
-                <w:sz w:val="18"/>
-                <w:szCs w:val="18"/>
-                <w:lang w:val="en-US"/>
-              </w:rPr>
-              <w:t>{smmmin3}</w:t>
-            </w:r>
-            <w:bookmarkEnd w:id="3"/>
-            <w:r>
-              <w:rPr>
-                <w:sz w:val="18"/>
-                <w:szCs w:val="18"/>
-                <w:lang w:val="en-US"/>
-              </w:rPr>
-              <w:t> mins. o menos)</w:t>
+                <w:lang w:val="en-US" w:eastAsia="en-US" w:bidi="ar-SA"/>
+              </w:rPr>
+              <w:t>({smmmin4} mins. o menos)</w:t>
             </w:r>
           </w:p>
         </w:tc>
         <w:tc>
           <w:tcPr>
-            <w:tcW w:w="1042" w:type="dxa"/>
-            <w:gridSpan w:val="2"/>
+            <w:tcW w:w="1044" w:type="dxa"/>
             <w:tcBorders>
               <w:top w:val="nil"/>
               <w:left w:val="single" w:sz="8" w:space="0" w:color="000001"/>
@@ -2200,7 +2809,7 @@
               <w:rPr>
                 <w:lang w:val="en-CA"/>
               </w:rPr>
-              <w:t>smmconsejo3</w:t>
+              <w:t>smmconsejo4</w:t>
             </w:r>
             <w:r>
               <w:rPr>
@@ -2212,7 +2821,7 @@
               <w:rPr>
                 <w:lang w:val="en-CA"/>
               </w:rPr>
-              <w:t>smmconsejo3</w:t>
+              <w:t>smmconsejo4</w:t>
             </w:r>
             <w:r>
               <w:rPr>
@@ -2224,7 +2833,7 @@
               <w:rPr>
                 <w:lang w:val="en-CA"/>
               </w:rPr>
-              <w:t>smmconsejo3</w:t>
+              <w:t>smmconsejo4</w:t>
             </w:r>
             <w:r>
               <w:rPr>
@@ -2236,7 +2845,7 @@
         </w:tc>
         <w:tc>
           <w:tcPr>
-            <w:tcW w:w="4717" w:type="dxa"/>
+            <w:tcW w:w="4718" w:type="dxa"/>
             <w:tcBorders>
               <w:top w:val="nil"/>
               <w:left w:val="single" w:sz="8" w:space="0" w:color="000001"/>
@@ -2252,23 +2861,32 @@
             <w:pPr>
               <w:pStyle w:val="Normal"/>
               <w:spacing w:lineRule="auto" w:line="240" w:before="0" w:after="0"/>
-              <w:rPr/>
+              <w:rPr>
+                <w:rFonts w:ascii="Calibri" w:hAnsi="Calibri" w:eastAsia="Calibri" w:cs="" w:asciiTheme="minorHAnsi" w:cstheme="minorBidi" w:eastAsiaTheme="minorHAnsi" w:hAnsiTheme="minorHAnsi"/>
+                <w:highlight w:val="yellow"/>
+              </w:rPr>
             </w:pPr>
             <w:r>
               <w:rPr>
+                <w:rFonts w:eastAsia="Calibri" w:cs="" w:cstheme="minorBidi" w:eastAsiaTheme="minorHAnsi"/>
                 <w:spacing w:val="-2"/>
+                <w:highlight w:val="yellow"/>
                 <w:lang w:val="en-CA"/>
               </w:rPr>
               <w:t>{#escurso}</w:t>
             </w:r>
             <w:r>
               <w:rPr>
+                <w:rFonts w:eastAsia="Calibri" w:cs="" w:cstheme="minorBidi" w:eastAsiaTheme="minorHAnsi"/>
+                <w:highlight w:val="yellow"/>
                 <w:lang w:val="en-CA"/>
               </w:rPr>
               <w:t>{smmcbes}{#smmcbayu}</w:t>
             </w:r>
             <w:r>
               <w:rPr>
+                <w:rFonts w:eastAsia="Calibri" w:cs="" w:cstheme="minorBidi" w:eastAsiaTheme="minorHAnsi"/>
+                <w:highlight w:val="yellow"/>
                 <w:lang w:val="en-US"/>
               </w:rPr>
               <w:t>/</w:t>
@@ -2280,298 +2898,16 @@
               <w:spacing w:lineRule="auto" w:line="240" w:before="0" w:after="0"/>
               <w:rPr/>
             </w:pPr>
-            <w:bookmarkStart w:id="4" w:name="__DdeLink__30475_3037478"/>
-            <w:r>
-              <w:rPr>
-                <w:lang w:val="en-CA"/>
-              </w:rPr>
-              <w:t>{smmcbayu}</w:t>
-            </w:r>
-            <w:bookmarkEnd w:id="4"/>
-            <w:r>
-              <w:rPr>
-                <w:lang w:val="en-CA"/>
-              </w:rPr>
-              <w:t>{/smmcbayu}</w:t>
-            </w:r>
-            <w:r>
-              <w:rPr>
-                <w:spacing w:val="-2"/>
-                <w:lang w:val="en-CA"/>
-              </w:rPr>
-              <w:t>{/escurso}{^escurso}{smmcbes}{/escurso}</w:t>
-            </w:r>
-            <w:r>
-              <w:rPr>
-                <w:spacing w:val="-2"/>
-                <w:lang w:val="en-US"/>
-              </w:rPr>
-              <w:t>{/smmtema3}</w:t>
-            </w:r>
-          </w:p>
-        </w:tc>
-      </w:tr>
-      <w:tr>
-        <w:trPr>
-          <w:trHeight w:val="585" w:hRule="atLeast"/>
-        </w:trPr>
-        <w:tc>
-          <w:tcPr>
-            <w:tcW w:w="963" w:type="dxa"/>
-            <w:tcBorders>
-              <w:top w:val="nil"/>
-              <w:left w:val="single" w:sz="8" w:space="0" w:color="000001"/>
-              <w:bottom w:val="single" w:sz="8" w:space="0" w:color="000001"/>
-              <w:right w:val="nil"/>
-              <w:insideH w:val="single" w:sz="8" w:space="0" w:color="000001"/>
-              <w:insideV w:val="nil"/>
-            </w:tcBorders>
-            <w:shd w:fill="auto" w:val="clear"/>
-            <w:vAlign w:val="center"/>
-          </w:tcPr>
-          <w:p>
-            <w:pPr>
-              <w:pStyle w:val="Normal"/>
-              <w:spacing w:lineRule="auto" w:line="240" w:before="0" w:after="0"/>
-              <w:rPr/>
-            </w:pPr>
-            <w:r>
-              <w:rPr>
-                <w:b/>
-                <w:color w:val="575A5D"/>
-                <w:sz w:val="18"/>
-                <w:szCs w:val="18"/>
-                <w:lang w:val="en-US"/>
-              </w:rPr>
-              <w:t>{</w:t>
-            </w:r>
-            <w:r>
-              <w:rPr>
-                <w:b/>
-                <w:color w:val="575A5D"/>
-                <w:sz w:val="18"/>
-                <w:szCs w:val="18"/>
-                <w:lang w:val="en-US"/>
-              </w:rPr>
-              <w:t>#</w:t>
-            </w:r>
-            <w:r>
-              <w:rPr>
-                <w:b/>
-                <w:color w:val="575A5D"/>
-                <w:sz w:val="18"/>
-                <w:szCs w:val="18"/>
-                <w:lang w:val="en-US"/>
-              </w:rPr>
-              <w:t>smmtema4}{</w:t>
-            </w:r>
-            <w:r>
-              <w:rPr>
-                <w:b/>
-                <w:color w:val="575A5D"/>
-                <w:sz w:val="18"/>
-                <w:szCs w:val="18"/>
-                <w:lang w:val="en-CA"/>
-              </w:rPr>
-              <w:t>smm4</w:t>
-            </w:r>
-            <w:r>
-              <w:rPr>
-                <w:b/>
-                <w:color w:val="575A5D"/>
-                <w:sz w:val="18"/>
-                <w:szCs w:val="18"/>
-                <w:lang w:val="en-US"/>
-              </w:rPr>
-              <w:t>h1}-{</w:t>
-            </w:r>
-            <w:r>
-              <w:rPr>
-                <w:b/>
-                <w:color w:val="575A5D"/>
-                <w:sz w:val="18"/>
-                <w:szCs w:val="18"/>
-                <w:lang w:val="en-CA"/>
-              </w:rPr>
-              <w:t>nvc1h1}</w:t>
-            </w:r>
-          </w:p>
-        </w:tc>
-        <w:tc>
-          <w:tcPr>
-            <w:tcW w:w="4052" w:type="dxa"/>
-            <w:gridSpan w:val="2"/>
-            <w:tcBorders>
-              <w:top w:val="nil"/>
-              <w:left w:val="single" w:sz="8" w:space="0" w:color="000001"/>
-              <w:bottom w:val="single" w:sz="8" w:space="0" w:color="000001"/>
-              <w:right w:val="nil"/>
-              <w:insideH w:val="single" w:sz="8" w:space="0" w:color="000001"/>
-              <w:insideV w:val="nil"/>
-            </w:tcBorders>
-            <w:shd w:fill="auto" w:val="clear"/>
-            <w:vAlign w:val="center"/>
-          </w:tcPr>
-          <w:p>
-            <w:pPr>
-              <w:pStyle w:val="ListParagraph"/>
-              <w:numPr>
-                <w:ilvl w:val="0"/>
-                <w:numId w:val="2"/>
-              </w:numPr>
-              <w:spacing w:lineRule="auto" w:line="240" w:before="0" w:after="0"/>
-              <w:ind w:left="144" w:hanging="144"/>
-              <w:contextualSpacing/>
-              <w:rPr/>
-            </w:pPr>
-            <w:r>
-              <w:rPr/>
-              <w:t xml:space="preserve">{smmtema4} </w:t>
-            </w:r>
-            <w:r>
-              <w:rPr>
-                <w:rFonts w:eastAsia="Calibri" w:cs="" w:cstheme="minorBidi" w:eastAsiaTheme="minorHAnsi"/>
-                <w:color w:val="00000A"/>
-                <w:kern w:val="0"/>
-                <w:sz w:val="18"/>
-                <w:szCs w:val="18"/>
-                <w:lang w:val="en-US" w:eastAsia="en-US" w:bidi="ar-SA"/>
-              </w:rPr>
-              <w:t>({smmmin4} mins. o menos)</w:t>
-            </w:r>
-          </w:p>
-        </w:tc>
-        <w:tc>
-          <w:tcPr>
-            <w:tcW w:w="1042" w:type="dxa"/>
-            <w:gridSpan w:val="2"/>
-            <w:tcBorders>
-              <w:top w:val="nil"/>
-              <w:left w:val="single" w:sz="8" w:space="0" w:color="000001"/>
-              <w:bottom w:val="single" w:sz="8" w:space="0" w:color="000001"/>
-              <w:right w:val="nil"/>
-              <w:insideH w:val="single" w:sz="8" w:space="0" w:color="000001"/>
-              <w:insideV w:val="nil"/>
-            </w:tcBorders>
-            <w:shd w:fill="auto" w:val="clear"/>
-            <w:vAlign w:val="center"/>
-          </w:tcPr>
-          <w:p>
-            <w:pPr>
-              <w:pStyle w:val="Normal"/>
-              <w:spacing w:lineRule="auto" w:line="240" w:before="0" w:after="0"/>
-              <w:jc w:val="center"/>
-              <w:rPr/>
-            </w:pPr>
-            <w:r>
-              <w:rPr>
-                <w:lang w:val="en-US"/>
-              </w:rPr>
-              <w:t>{#</w:t>
-            </w:r>
-            <w:r>
-              <w:rPr>
-                <w:lang w:val="en-CA"/>
-              </w:rPr>
-              <w:t>smmconsejo4</w:t>
-            </w:r>
-            <w:r>
-              <w:rPr>
-                <w:lang w:val="en-US"/>
-              </w:rPr>
-              <w:t>}{</w:t>
-            </w:r>
-            <w:r>
-              <w:rPr>
-                <w:lang w:val="en-CA"/>
-              </w:rPr>
-              <w:t>smmconsejo4</w:t>
-            </w:r>
-            <w:r>
-              <w:rPr>
-                <w:lang w:val="en-US"/>
-              </w:rPr>
-              <w:t>}{/</w:t>
-            </w:r>
-            <w:r>
-              <w:rPr>
-                <w:lang w:val="en-CA"/>
-              </w:rPr>
-              <w:t>smmconsejo4</w:t>
-            </w:r>
-            <w:r>
-              <w:rPr>
-                <w:lang w:val="en-US"/>
-              </w:rPr>
-              <w:t>}</w:t>
-            </w:r>
-          </w:p>
-        </w:tc>
-        <w:tc>
-          <w:tcPr>
-            <w:tcW w:w="4717" w:type="dxa"/>
-            <w:tcBorders>
-              <w:top w:val="nil"/>
-              <w:left w:val="single" w:sz="8" w:space="0" w:color="000001"/>
-              <w:bottom w:val="single" w:sz="8" w:space="0" w:color="000001"/>
-              <w:right w:val="single" w:sz="8" w:space="0" w:color="000001"/>
-              <w:insideH w:val="single" w:sz="8" w:space="0" w:color="000001"/>
-              <w:insideV w:val="single" w:sz="8" w:space="0" w:color="000001"/>
-            </w:tcBorders>
-            <w:shd w:fill="auto" w:val="clear"/>
-            <w:vAlign w:val="center"/>
-          </w:tcPr>
-          <w:p>
-            <w:pPr>
-              <w:pStyle w:val="Normal"/>
-              <w:spacing w:lineRule="auto" w:line="240" w:before="0" w:after="0"/>
-              <w:rPr>
-                <w:rFonts w:ascii="Calibri" w:hAnsi="Calibri" w:eastAsia="Calibri" w:cs="" w:asciiTheme="minorHAnsi" w:cstheme="minorBidi" w:eastAsiaTheme="minorHAnsi" w:hAnsiTheme="minorHAnsi"/>
-                <w:highlight w:val="yellow"/>
-              </w:rPr>
-            </w:pPr>
-            <w:r>
-              <w:rPr>
-                <w:rFonts w:eastAsia="Calibri" w:cs="" w:cstheme="minorBidi" w:eastAsiaTheme="minorHAnsi"/>
-                <w:spacing w:val="-2"/>
-                <w:highlight w:val="yellow"/>
-                <w:lang w:val="en-CA"/>
-              </w:rPr>
-              <w:t>{#escurso}</w:t>
-            </w:r>
+            <w:bookmarkStart w:id="4" w:name="__DdeLink__30475_30374781"/>
             <w:r>
               <w:rPr>
                 <w:rFonts w:eastAsia="Calibri" w:cs="" w:cstheme="minorBidi" w:eastAsiaTheme="minorHAnsi"/>
                 <w:highlight w:val="yellow"/>
                 <w:lang w:val="en-CA"/>
               </w:rPr>
-              <w:t>{smmcbes}{#smmcbayu}</w:t>
-            </w:r>
-            <w:r>
-              <w:rPr>
-                <w:rFonts w:eastAsia="Calibri" w:cs="" w:cstheme="minorBidi" w:eastAsiaTheme="minorHAnsi"/>
-                <w:highlight w:val="yellow"/>
-                <w:lang w:val="en-US"/>
-              </w:rPr>
-              <w:t>/</w:t>
-            </w:r>
-          </w:p>
-          <w:p>
-            <w:pPr>
-              <w:pStyle w:val="Normal"/>
-              <w:spacing w:lineRule="auto" w:line="240" w:before="0" w:after="0"/>
-              <w:rPr/>
-            </w:pPr>
-            <w:bookmarkStart w:id="5" w:name="__DdeLink__30475_30374781"/>
-            <w:r>
-              <w:rPr>
-                <w:rFonts w:eastAsia="Calibri" w:cs="" w:cstheme="minorBidi" w:eastAsiaTheme="minorHAnsi"/>
-                <w:highlight w:val="yellow"/>
-                <w:lang w:val="en-CA"/>
-              </w:rPr>
               <w:t>{smmcbayu}</w:t>
             </w:r>
-            <w:bookmarkEnd w:id="5"/>
+            <w:bookmarkEnd w:id="4"/>
             <w:r>
               <w:rPr>
                 <w:rFonts w:eastAsia="Calibri" w:cs="" w:cstheme="minorBidi" w:eastAsiaTheme="minorHAnsi"/>
@@ -2631,7 +2967,7 @@
     <w:tbl>
       <w:tblPr>
         <w:tblStyle w:val="Tablaconcuadrcula"/>
-        <w:tblW w:w="10770" w:type="dxa"/>
+        <w:tblW w:w="10769" w:type="dxa"/>
         <w:jc w:val="left"/>
         <w:tblInd w:w="-28" w:type="dxa"/>
         <w:tblCellMar>
@@ -2713,6 +3049,7 @@
             <w:pPr>
               <w:pStyle w:val="Normal"/>
               <w:spacing w:lineRule="auto" w:line="240" w:before="0" w:after="0"/>
+              <w:jc w:val="center"/>
               <w:rPr>
                 <w:lang w:val="en-CA"/>
               </w:rPr>
@@ -2830,6 +3167,7 @@
             <w:pPr>
               <w:pStyle w:val="Normal"/>
               <w:spacing w:lineRule="auto" w:line="240" w:before="0" w:after="0"/>
+              <w:jc w:val="center"/>
               <w:rPr>
                 <w:lang w:val="en-CA"/>
               </w:rPr>
@@ -2971,6 +3309,7 @@
             <w:pPr>
               <w:pStyle w:val="Normal"/>
               <w:spacing w:lineRule="auto" w:line="240" w:before="0" w:after="0"/>
+              <w:jc w:val="center"/>
               <w:rPr>
                 <w:lang w:val="en-CA"/>
               </w:rPr>
@@ -3132,7 +3471,7 @@
               </w:rPr>
               <w:t>{nvcorador2}</w:t>
             </w:r>
-            <w:bookmarkStart w:id="6" w:name="__DdeLink__41307_2188469055"/>
+            <w:bookmarkStart w:id="5" w:name="__DdeLink__41307_2188469055"/>
             <w:r>
               <w:rPr>
                 <w:rFonts w:ascii="Consolas;Andale Mono WT;Andale Mono;Lucida Console;Lucida Sans Typewriter;DejaVu Sans Mono;Bitstream Vera Sans Mono;Liberation Mono;Nimbus Mono L;Monaco;Courier New;Courier;monospace" w:hAnsi="Consolas;Andale Mono WT;Andale Mono;Lucida Console;Lucida Sans Typewriter;DejaVu Sans Mono;Bitstream Vera Sans Mono;Liberation Mono;Nimbus Mono L;Monaco;Courier New;Courier;monospace"/>
@@ -3162,7 +3501,7 @@
               </w:rPr>
               <w:t>nvcorador2</w:t>
             </w:r>
-            <w:bookmarkEnd w:id="6"/>
+            <w:bookmarkEnd w:id="5"/>
             <w:r>
               <w:rPr>
                 <w:rFonts w:ascii="Consolas;Andale Mono WT;Andale Mono;Lucida Console;Lucida Sans Typewriter;DejaVu Sans Mono;Bitstream Vera Sans Mono;Liberation Mono;Nimbus Mono L;Monaco;Courier New;Courier;monospace" w:hAnsi="Consolas;Andale Mono WT;Andale Mono;Lucida Console;Lucida Sans Typewriter;DejaVu Sans Mono;Bitstream Vera Sans Mono;Liberation Mono;Nimbus Mono L;Monaco;Courier New;Courier;monospace"/>
@@ -3202,6 +3541,7 @@
             <w:pPr>
               <w:pStyle w:val="Normal"/>
               <w:spacing w:lineRule="auto" w:line="240" w:before="0" w:after="0"/>
+              <w:jc w:val="center"/>
               <w:rPr>
                 <w:lang w:val="en-CA"/>
               </w:rPr>
@@ -3396,6 +3736,7 @@
             <w:pPr>
               <w:pStyle w:val="Normal"/>
               <w:spacing w:lineRule="auto" w:line="240" w:before="0" w:after="0"/>
+              <w:jc w:val="center"/>
               <w:rPr>
                 <w:lang w:val="en-CA"/>
               </w:rPr>
@@ -3519,6 +3860,7 @@
             <w:pPr>
               <w:pStyle w:val="Normal"/>
               <w:spacing w:lineRule="auto" w:line="240" w:before="0" w:after="0"/>
+              <w:jc w:val="center"/>
               <w:rPr>
                 <w:lang w:val="en-CA"/>
               </w:rPr>
@@ -3626,6 +3968,34 @@
           </w:p>
         </w:tc>
       </w:tr>
+    </w:tbl>
+    <w:p>
+      <w:pPr>
+        <w:pStyle w:val="TextBody"/>
+        <w:rPr/>
+      </w:pPr>
+      <w:r>
+        <w:rPr/>
+      </w:r>
+    </w:p>
+    <w:tbl>
+      <w:tblPr>
+        <w:tblStyle w:val="Tablaconcuadrcula"/>
+        <w:tblW w:w="10769" w:type="dxa"/>
+        <w:jc w:val="left"/>
+        <w:tblInd w:w="-28" w:type="dxa"/>
+        <w:tblCellMar>
+          <w:top w:w="0" w:type="dxa"/>
+          <w:left w:w="33" w:type="dxa"/>
+          <w:bottom w:w="0" w:type="dxa"/>
+          <w:right w:w="108" w:type="dxa"/>
+        </w:tblCellMar>
+        <w:tblLook w:firstRow="1" w:noVBand="1" w:lastRow="0" w:firstColumn="1" w:lastColumn="0" w:noHBand="0" w:val="04a0"/>
+      </w:tblPr>
+      <w:tblGrid>
+        <w:gridCol w:w="1183"/>
+        <w:gridCol w:w="9586"/>
+      </w:tblGrid>
       <w:tr>
         <w:trPr>
           <w:trHeight w:val="288" w:hRule="atLeast"/>
@@ -3634,7 +4004,7 @@
           <w:tcPr>
             <w:tcW w:w="1183" w:type="dxa"/>
             <w:tcBorders>
-              <w:top w:val="nil"/>
+              <w:top w:val="single" w:sz="8" w:space="0" w:color="000001"/>
               <w:left w:val="single" w:sz="8" w:space="0" w:color="000001"/>
               <w:bottom w:val="single" w:sz="8" w:space="0" w:color="000001"/>
               <w:right w:val="nil"/>
@@ -3684,9 +4054,8 @@
         <w:tc>
           <w:tcPr>
             <w:tcW w:w="9586" w:type="dxa"/>
-            <w:gridSpan w:val="6"/>
             <w:tcBorders>
-              <w:top w:val="nil"/>
+              <w:top w:val="single" w:sz="8" w:space="0" w:color="000001"/>
               <w:left w:val="single" w:sz="8" w:space="0" w:color="000001"/>
               <w:bottom w:val="single" w:sz="8" w:space="0" w:color="000001"/>
               <w:right w:val="single" w:sz="8" w:space="0" w:color="000001"/>
@@ -3774,7 +4143,6 @@
         <w:tc>
           <w:tcPr>
             <w:tcW w:w="9586" w:type="dxa"/>
-            <w:gridSpan w:val="6"/>
             <w:tcBorders>
               <w:top w:val="nil"/>
               <w:left w:val="single" w:sz="8" w:space="0" w:color="000001"/>
@@ -3870,7 +4238,6 @@
         <w:tc>
           <w:tcPr>
             <w:tcW w:w="9586" w:type="dxa"/>
-            <w:gridSpan w:val="6"/>
             <w:tcBorders>
               <w:top w:val="nil"/>
               <w:left w:val="single" w:sz="8" w:space="0" w:color="000001"/>
@@ -3965,7 +4332,6 @@
         <w:tc>
           <w:tcPr>
             <w:tcW w:w="9586" w:type="dxa"/>
-            <w:gridSpan w:val="6"/>
             <w:tcBorders>
               <w:top w:val="nil"/>
               <w:left w:val="single" w:sz="8" w:space="0" w:color="000001"/>

</xml_diff>

<commit_message>
Setting up estudiantes y discuros mejor maestros
</commit_message>
<xml_diff>
--- a/public/assets/templates/S-140-S-template.docx
+++ b/public/assets/templates/S-140-S-template.docx
@@ -1806,7 +1806,7 @@
               <w:rPr>
                 <w:lang w:val="en-CA"/>
               </w:rPr>
-              <w:t>{smmprimeraes}{#smmprimeraayu}</w:t>
+              <w:t>{smm1esname}{#smmtieneayudante1}</w:t>
             </w:r>
             <w:r>
               <w:rPr>
@@ -1825,7 +1825,7 @@
               <w:rPr>
                 <w:lang w:val="en-CA"/>
               </w:rPr>
-              <w:t>{smmprimeraayu}{/smmprimeraayu}</w:t>
+              <w:t>{smm1ayuname}{/smmtieneayudante1}</w:t>
             </w:r>
             <w:r>
               <w:rPr>
@@ -2081,25 +2081,7 @@
                 <w:szCs w:val="18"/>
                 <w:lang w:val="en-US"/>
               </w:rPr>
-              <w:t>({smmmin2</w:t>
-            </w:r>
-            <w:bookmarkStart w:id="1" w:name="__DdeLink__43603_264639454"/>
-            <w:r>
-              <w:rPr>
-                <w:sz w:val="18"/>
-                <w:szCs w:val="18"/>
-                <w:lang w:val="en-US"/>
-              </w:rPr>
-              <w:t>}</w:t>
-            </w:r>
-            <w:bookmarkEnd w:id="1"/>
-            <w:r>
-              <w:rPr>
-                <w:sz w:val="18"/>
-                <w:szCs w:val="18"/>
-                <w:lang w:val="en-US"/>
-              </w:rPr>
-              <w:t> mins. o menos)</w:t>
+              <w:t>({smmmin2} mins. o menos)</w:t>
             </w:r>
           </w:p>
         </w:tc>
@@ -2192,7 +2174,19 @@
               <w:rPr>
                 <w:lang w:val="en-CA"/>
               </w:rPr>
-              <w:t>{smmrevisitaes}{#smmrevisitaayu}</w:t>
+              <w:t>{smm2esname}{#smmtieneayudante</w:t>
+            </w:r>
+            <w:r>
+              <w:rPr>
+                <w:lang w:val="en-CA"/>
+              </w:rPr>
+              <w:t>2</w:t>
+            </w:r>
+            <w:r>
+              <w:rPr>
+                <w:lang w:val="en-CA"/>
+              </w:rPr>
+              <w:t>}</w:t>
             </w:r>
             <w:r>
               <w:rPr>
@@ -2207,26 +2201,52 @@
               <w:spacing w:lineRule="auto" w:line="240" w:before="0" w:after="0"/>
               <w:rPr/>
             </w:pPr>
-            <w:bookmarkStart w:id="2" w:name="__DdeLink__7533_3037478"/>
-            <w:r>
-              <w:rPr>
-                <w:lang w:val="en-CA"/>
-              </w:rPr>
-              <w:t>{smmrevisitaayu}</w:t>
+            <w:bookmarkStart w:id="1" w:name="__DdeLink__7533_3037478"/>
+            <w:r>
+              <w:rPr>
+                <w:lang w:val="en-CA"/>
+              </w:rPr>
+              <w:t>{smm</w:t>
+            </w:r>
+            <w:r>
+              <w:rPr>
+                <w:lang w:val="en-CA"/>
+              </w:rPr>
+              <w:t>2</w:t>
+            </w:r>
+            <w:r>
+              <w:rPr>
+                <w:lang w:val="en-CA"/>
+              </w:rPr>
+              <w:t>ayuname}</w:t>
+            </w:r>
+            <w:bookmarkEnd w:id="1"/>
+            <w:r>
+              <w:rPr>
+                <w:lang w:val="en-CA"/>
+              </w:rPr>
+              <w:t>{/smmtieneayudante</w:t>
+            </w:r>
+            <w:r>
+              <w:rPr>
+                <w:lang w:val="en-CA"/>
+              </w:rPr>
+              <w:t>2</w:t>
+            </w:r>
+            <w:r>
+              <w:rPr>
+                <w:lang w:val="en-CA"/>
+              </w:rPr>
+              <w:t>}</w:t>
+            </w:r>
+            <w:bookmarkStart w:id="2" w:name="__DdeLink__50919_264639454"/>
+            <w:r>
+              <w:rPr>
+                <w:lang w:val="en-US"/>
+              </w:rPr>
+              <w:t>{/smmtema2}</w:t>
             </w:r>
             <w:bookmarkEnd w:id="2"/>
-            <w:r>
-              <w:rPr>
-                <w:lang w:val="en-CA"/>
-              </w:rPr>
-              <w:t>{/smmrevisitaayu}</w:t>
-            </w:r>
-            <w:r>
-              <w:rPr>
-                <w:lang w:val="en-US"/>
-              </w:rPr>
-              <w:t>{/smmtema2}</w:t>
-            </w:r>
           </w:p>
         </w:tc>
       </w:tr>
@@ -2663,16 +2683,21 @@
             </w:pPr>
             <w:r>
               <w:rPr>
-                <w:spacing w:val="-2"/>
-                <w:lang w:val="en-CA"/>
-              </w:rPr>
-              <w:t>{#escurso}</w:t>
-            </w:r>
-            <w:r>
-              <w:rPr>
-                <w:lang w:val="en-CA"/>
-              </w:rPr>
-              <w:t>{smmcbes}{#smmcbayu}</w:t>
+                <w:lang w:val="en-CA"/>
+              </w:rPr>
+              <w:t>{smm3esname}{#smmtieneayudante</w:t>
+            </w:r>
+            <w:r>
+              <w:rPr>
+                <w:lang w:val="en-CA"/>
+              </w:rPr>
+              <w:t>3</w:t>
+            </w:r>
+            <w:r>
+              <w:rPr>
+                <w:lang w:val="en-CA"/>
+              </w:rPr>
+              <w:t>}</w:t>
             </w:r>
             <w:r>
               <w:rPr>
@@ -2692,28 +2717,44 @@
               <w:rPr>
                 <w:lang w:val="en-CA"/>
               </w:rPr>
-              <w:t>{smmcbayu}</w:t>
+              <w:t>{smm3ayuname}</w:t>
             </w:r>
             <w:bookmarkEnd w:id="3"/>
             <w:r>
               <w:rPr>
                 <w:lang w:val="en-CA"/>
               </w:rPr>
-              <w:t>{/smmcbayu}</w:t>
-            </w:r>
-            <w:r>
-              <w:rPr>
-                <w:spacing w:val="-2"/>
-                <w:lang w:val="en-CA"/>
-              </w:rPr>
-              <w:t>{/escurso}{^escurso}{smmcbes}{/escurso}</w:t>
-            </w:r>
-            <w:r>
-              <w:rPr>
-                <w:spacing w:val="-2"/>
+              <w:t>{/smmtieneayudante</w:t>
+            </w:r>
+            <w:r>
+              <w:rPr>
+                <w:lang w:val="en-CA"/>
+              </w:rPr>
+              <w:t>3</w:t>
+            </w:r>
+            <w:r>
+              <w:rPr>
+                <w:lang w:val="en-CA"/>
+              </w:rPr>
+              <w:t>}</w:t>
+            </w:r>
+            <w:r>
+              <w:rPr>
                 <w:lang w:val="en-US"/>
               </w:rPr>
-              <w:t>{/smmtema3}</w:t>
+              <w:t>{/smmtema</w:t>
+            </w:r>
+            <w:r>
+              <w:rPr>
+                <w:lang w:val="en-US"/>
+              </w:rPr>
+              <w:t>3</w:t>
+            </w:r>
+            <w:r>
+              <w:rPr>
+                <w:lang w:val="en-US"/>
+              </w:rPr>
+              <w:t>}</w:t>
             </w:r>
           </w:p>
         </w:tc>
@@ -2931,27 +2972,47 @@
             <w:pPr>
               <w:pStyle w:val="Normal"/>
               <w:spacing w:lineRule="auto" w:line="240" w:before="0" w:after="0"/>
-              <w:rPr>
-                <w:rFonts w:ascii="Calibri" w:hAnsi="Calibri" w:eastAsia="Calibri" w:cs="" w:asciiTheme="minorHAnsi" w:cstheme="minorBidi" w:eastAsiaTheme="minorHAnsi" w:hAnsiTheme="minorHAnsi"/>
-                <w:highlight w:val="yellow"/>
-              </w:rPr>
+              <w:rPr/>
             </w:pPr>
-            <w:r>
-              <w:rPr>
-                <w:rFonts w:eastAsia="Calibri" w:cs="" w:cstheme="minorBidi" w:eastAsiaTheme="minorHAnsi"/>
-                <w:spacing w:val="-2"/>
-                <w:highlight w:val="yellow"/>
-                <w:lang w:val="en-CA"/>
-              </w:rPr>
-              <w:t>{#escurso}</w:t>
-            </w:r>
             <w:r>
               <w:rPr>
                 <w:rFonts w:eastAsia="Calibri" w:cs="" w:cstheme="minorBidi" w:eastAsiaTheme="minorHAnsi"/>
                 <w:highlight w:val="yellow"/>
                 <w:lang w:val="en-CA"/>
               </w:rPr>
-              <w:t>{smmcbes}{#smmcbayu}</w:t>
+              <w:t>{smm</w:t>
+            </w:r>
+            <w:r>
+              <w:rPr>
+                <w:rFonts w:eastAsia="Calibri" w:cs="" w:cstheme="minorBidi" w:eastAsiaTheme="minorHAnsi"/>
+                <w:highlight w:val="yellow"/>
+                <w:lang w:val="en-CA"/>
+              </w:rPr>
+              <w:t>4</w:t>
+            </w:r>
+            <w:r>
+              <w:rPr>
+                <w:rFonts w:eastAsia="Calibri" w:cs="" w:cstheme="minorBidi" w:eastAsiaTheme="minorHAnsi"/>
+                <w:highlight w:val="yellow"/>
+                <w:lang w:val="en-CA"/>
+              </w:rPr>
+              <w:t>esname}{#smmtieneayudante</w:t>
+            </w:r>
+            <w:r>
+              <w:rPr>
+                <w:rFonts w:eastAsia="Calibri" w:cs="" w:cstheme="minorBidi" w:eastAsiaTheme="minorHAnsi"/>
+                <w:highlight w:val="yellow"/>
+                <w:lang w:val="en-CA"/>
+              </w:rPr>
+              <w:t>4</w:t>
+            </w:r>
+            <w:r>
+              <w:rPr>
+                <w:rFonts w:eastAsia="Calibri" w:cs="" w:cstheme="minorBidi" w:eastAsiaTheme="minorHAnsi"/>
+                <w:highlight w:val="yellow"/>
+                <w:lang w:val="en-CA"/>
+              </w:rPr>
+              <w:t>}</w:t>
             </w:r>
             <w:r>
               <w:rPr>
@@ -2975,25 +3036,72 @@
                 <w:highlight w:val="yellow"/>
                 <w:lang w:val="en-CA"/>
               </w:rPr>
-              <w:t>{smmcbayu}</w:t>
-            </w:r>
-            <w:bookmarkEnd w:id="4"/>
+              <w:t>{smm</w:t>
+            </w:r>
             <w:r>
               <w:rPr>
                 <w:rFonts w:eastAsia="Calibri" w:cs="" w:cstheme="minorBidi" w:eastAsiaTheme="minorHAnsi"/>
                 <w:highlight w:val="yellow"/>
                 <w:lang w:val="en-CA"/>
               </w:rPr>
-              <w:t>{/smmcbayu}</w:t>
+              <w:t>4</w:t>
             </w:r>
             <w:r>
               <w:rPr>
                 <w:rFonts w:eastAsia="Calibri" w:cs="" w:cstheme="minorBidi" w:eastAsiaTheme="minorHAnsi"/>
-                <w:spacing w:val="-2"/>
                 <w:highlight w:val="yellow"/>
                 <w:lang w:val="en-CA"/>
               </w:rPr>
-              <w:t>{/escurso}{^escurso}{smmcbes}{/escurso}{/smmtema4}</w:t>
+              <w:t>ayuname}</w:t>
+            </w:r>
+            <w:bookmarkEnd w:id="4"/>
+            <w:r>
+              <w:rPr>
+                <w:rFonts w:eastAsia="Calibri" w:cs="" w:cstheme="minorBidi" w:eastAsiaTheme="minorHAnsi"/>
+                <w:highlight w:val="yellow"/>
+                <w:lang w:val="en-CA"/>
+              </w:rPr>
+              <w:t>{/smmtieneayudante</w:t>
+            </w:r>
+            <w:r>
+              <w:rPr>
+                <w:rFonts w:eastAsia="Calibri" w:cs="" w:cstheme="minorBidi" w:eastAsiaTheme="minorHAnsi"/>
+                <w:highlight w:val="yellow"/>
+                <w:lang w:val="en-CA"/>
+              </w:rPr>
+              <w:t>4</w:t>
+            </w:r>
+            <w:r>
+              <w:rPr>
+                <w:rFonts w:eastAsia="Calibri" w:cs="" w:cstheme="minorBidi" w:eastAsiaTheme="minorHAnsi"/>
+                <w:highlight w:val="yellow"/>
+                <w:lang w:val="en-CA"/>
+              </w:rPr>
+              <w:t>}</w:t>
+            </w:r>
+            <w:r>
+              <w:rPr>
+                <w:rFonts w:eastAsia="Calibri" w:cs="" w:cstheme="minorBidi" w:eastAsiaTheme="minorHAnsi"/>
+                <w:highlight w:val="yellow"/>
+                <w:lang w:val="en-US"/>
+              </w:rPr>
+              <w:t>{/smmtema</w:t>
+            </w:r>
+            <w:r>
+              <w:rPr>
+                <w:rFonts w:eastAsia="Calibri" w:cs="" w:cstheme="minorBidi" w:eastAsiaTheme="minorHAnsi"/>
+                <w:highlight w:val="yellow"/>
+                <w:lang w:val="en-US"/>
+              </w:rPr>
+              <w:t>4</w:t>
+            </w:r>
+            <w:r>
+              <w:rPr>
+                <w:rFonts w:eastAsia="Calibri" w:cs="" w:cstheme="minorBidi" w:eastAsiaTheme="minorHAnsi"/>
+                <w:highlight w:val="yellow"/>
+                <w:lang w:val="en-US"/>
+              </w:rPr>
+              <w:t>}</w:t>
             </w:r>
           </w:p>
         </w:tc>

</xml_diff>

<commit_message>
Fix template so that it doesn't add extra pages
</commit_message>
<xml_diff>
--- a/public/assets/templates/S-140-S-template.docx
+++ b/public/assets/templates/S-140-S-template.docx
@@ -4036,13 +4036,7 @@
             <w:pPr>
               <w:pStyle w:val="PreformattedText"/>
               <w:spacing w:lineRule="auto" w:line="240" w:before="0" w:after="0"/>
-              <w:rPr>
-                <w:rFonts w:ascii="Calibri" w:hAnsi="Calibri" w:eastAsia="Calibri" w:cs="" w:asciiTheme="minorHAnsi" w:cstheme="minorBidi" w:eastAsiaTheme="minorHAnsi" w:hAnsiTheme="minorHAnsi"/>
-                <w:color w:val="00000A"/>
-                <w:sz w:val="22"/>
-                <w:szCs w:val="22"/>
-                <w:lang w:val="en-CA" w:eastAsia="en-US" w:bidi="ar-SA"/>
-              </w:rPr>
+              <w:rPr/>
             </w:pPr>
             <w:r>
               <w:rPr>
@@ -4057,7 +4051,7 @@
                 <w:szCs w:val="22"/>
                 <w:lang w:val="en-CA" w:eastAsia="en-US" w:bidi="ar-SA"/>
               </w:rPr>
-              <w:t xml:space="preserve">{camara}   </w:t>
+              <w:t>{camara}</w:t>
             </w:r>
           </w:p>
         </w:tc>
@@ -4185,7 +4179,7 @@
       <w:pPr>
         <w:pStyle w:val="PreformattedText"/>
         <w:spacing w:lineRule="auto" w:line="240" w:before="0" w:after="0"/>
-        <w:jc w:val="center"/>
+        <w:jc w:val="left"/>
         <w:rPr/>
       </w:pPr>
       <w:r>
@@ -4203,6 +4197,7 @@
           <w:spacing w:val="0"/>
           <w:sz w:val="18"/>
           <w:szCs w:val="36"/>
+          <w:u w:val="single"/>
           <w:lang w:val="es-ES"/>
         </w:rPr>
         <w:t>{/</w:t>
@@ -4219,6 +4214,7 @@
           <w:spacing w:val="0"/>
           <w:sz w:val="18"/>
           <w:szCs w:val="36"/>
+          <w:u w:val="single"/>
           <w:lang w:val="en-CA"/>
         </w:rPr>
         <w:t>semanas</w:t>
@@ -4235,10 +4231,19 @@
           <w:spacing w:val="0"/>
           <w:sz w:val="18"/>
           <w:szCs w:val="36"/>
+          <w:u w:val="single"/>
           <w:lang w:val="es-ES"/>
         </w:rPr>
         <w:t>}</w:t>
       </w:r>
+    </w:p>
+    <w:p>
+      <w:pPr>
+        <w:pStyle w:val="PreformattedText"/>
+        <w:spacing w:lineRule="auto" w:line="240" w:before="0" w:after="0"/>
+        <w:jc w:val="center"/>
+        <w:rPr/>
+      </w:pPr>
       <w:r>
         <w:rPr>
           <w:sz w:val="28"/>
@@ -4729,7 +4734,7 @@
           <w:szCs w:val="36"/>
           <w:lang w:val="es-ES"/>
         </w:rPr>
-        <w:t xml:space="preserve">} </w:t>
+        <w:t>}</w:t>
       </w:r>
     </w:p>
     <w:sectPr>

</xml_diff>

<commit_message>
Adding elc versiculos and narrador
</commit_message>
<xml_diff>
--- a/public/assets/templates/S-140-S-template.docx
+++ b/public/assets/templates/S-140-S-template.docx
@@ -4174,6 +4174,160 @@
         </w:tc>
       </w:tr>
     </w:tbl>
+    <w:p>
+      <w:pPr>
+        <w:pStyle w:val="PreformattedText"/>
+        <w:spacing w:lineRule="auto" w:line="240" w:before="0" w:after="0"/>
+        <w:rPr>
+          <w:rFonts w:ascii="Consolas;Andale Mono WT;Andale Mono;Lucida Console;Lucida Sans Typewriter;DejaVu Sans Mono;Bitstream Vera Sans Mono;Liberation Mono;Nimbus Mono L;Monaco;Courier New;Courier;monospace" w:hAnsi="Consolas;Andale Mono WT;Andale Mono;Lucida Console;Lucida Sans Typewriter;DejaVu Sans Mono;Bitstream Vera Sans Mono;Liberation Mono;Nimbus Mono L;Monaco;Courier New;Courier;monospace"/>
+          <w:b/>
+          <w:b/>
+          <w:i/>
+          <w:i/>
+          <w:iCs w:val="false"/>
+          <w:caps w:val="false"/>
+          <w:smallCaps w:val="false"/>
+          <w:color w:val="404040"/>
+          <w:spacing w:val="0"/>
+          <w:sz w:val="18"/>
+          <w:szCs w:val="36"/>
+          <w:lang w:val="en-CA"/>
+        </w:rPr>
+      </w:pPr>
+      <w:r>
+        <w:rPr/>
+      </w:r>
+    </w:p>
+    <w:p>
+      <w:pPr>
+        <w:pStyle w:val="PreformattedText"/>
+        <w:spacing w:lineRule="auto" w:line="240" w:before="0" w:after="0"/>
+        <w:rPr/>
+      </w:pPr>
+      <w:r>
+        <w:rPr>
+          <w:lang w:val="es-ES"/>
+        </w:rPr>
+        <w:t xml:space="preserve">Lectura </w:t>
+      </w:r>
+      <w:r>
+        <w:rPr>
+          <w:lang w:val="es-ES"/>
+        </w:rPr>
+        <w:t>de la</w:t>
+      </w:r>
+      <w:r>
+        <w:rPr>
+          <w:lang w:val="es-ES"/>
+        </w:rPr>
+        <w:t xml:space="preserve"> Biblia </w:t>
+      </w:r>
+      <w:r>
+        <w:rPr>
+          <w:lang w:val="es-ES"/>
+        </w:rPr>
+        <w:t>del</w:t>
+      </w:r>
+      <w:r>
+        <w:rPr>
+          <w:lang w:val="es-ES"/>
+        </w:rPr>
+        <w:t xml:space="preserve"> </w:t>
+      </w:r>
+      <w:r>
+        <w:rPr>
+          <w:rStyle w:val="StrongEmphasis"/>
+          <w:lang w:val="es-ES"/>
+        </w:rPr>
+        <w:t>Estudio bíblico de la congregación</w:t>
+      </w:r>
+      <w:r>
+        <w:rPr>
+          <w:lang w:val="es-ES"/>
+        </w:rPr>
+        <w:t xml:space="preserve"> </w:t>
+      </w:r>
+    </w:p>
+    <w:p>
+      <w:pPr>
+        <w:pStyle w:val="PreformattedText"/>
+        <w:spacing w:lineRule="auto" w:line="240" w:before="0" w:after="0"/>
+        <w:rPr/>
+      </w:pPr>
+      <w:r>
+        <w:rPr>
+          <w:lang w:val="es-ES"/>
+        </w:rPr>
+        <w:t>{elcversiculos}</w:t>
+      </w:r>
+    </w:p>
+    <w:p>
+      <w:pPr>
+        <w:pStyle w:val="PreformattedText"/>
+        <w:spacing w:lineRule="auto" w:line="240" w:before="0" w:after="0"/>
+        <w:rPr/>
+      </w:pPr>
+      <w:r>
+        <w:rPr>
+          <w:lang w:val="es-ES"/>
+        </w:rPr>
+        <w:t xml:space="preserve">Narrador: </w:t>
+      </w:r>
+      <w:r>
+        <w:rPr>
+          <w:lang w:val="es-ES"/>
+        </w:rPr>
+        <w:t>{elcnarradorname}</w:t>
+      </w:r>
+    </w:p>
+    <w:p>
+      <w:pPr>
+        <w:pStyle w:val="PreformattedText"/>
+        <w:spacing w:lineRule="auto" w:line="240" w:before="0" w:after="0"/>
+        <w:rPr>
+          <w:rFonts w:ascii="Consolas;Andale Mono WT;Andale Mono;Lucida Console;Lucida Sans Typewriter;DejaVu Sans Mono;Bitstream Vera Sans Mono;Liberation Mono;Nimbus Mono L;Monaco;Courier New;Courier;monospace" w:hAnsi="Consolas;Andale Mono WT;Andale Mono;Lucida Console;Lucida Sans Typewriter;DejaVu Sans Mono;Bitstream Vera Sans Mono;Liberation Mono;Nimbus Mono L;Monaco;Courier New;Courier;monospace"/>
+          <w:b/>
+          <w:b/>
+          <w:i/>
+          <w:i/>
+          <w:iCs w:val="false"/>
+          <w:caps w:val="false"/>
+          <w:smallCaps w:val="false"/>
+          <w:color w:val="404040"/>
+          <w:spacing w:val="0"/>
+          <w:sz w:val="18"/>
+          <w:szCs w:val="36"/>
+          <w:lang w:val="es-ES"/>
+        </w:rPr>
+      </w:pPr>
+      <w:r>
+        <w:rPr/>
+      </w:r>
+    </w:p>
+    <w:p>
+      <w:pPr>
+        <w:pStyle w:val="PreformattedText"/>
+        <w:spacing w:lineRule="auto" w:line="240" w:before="0" w:after="0"/>
+        <w:rPr>
+          <w:rFonts w:ascii="Consolas;Andale Mono WT;Andale Mono;Lucida Console;Lucida Sans Typewriter;DejaVu Sans Mono;Bitstream Vera Sans Mono;Liberation Mono;Nimbus Mono L;Monaco;Courier New;Courier;monospace" w:hAnsi="Consolas;Andale Mono WT;Andale Mono;Lucida Console;Lucida Sans Typewriter;DejaVu Sans Mono;Bitstream Vera Sans Mono;Liberation Mono;Nimbus Mono L;Monaco;Courier New;Courier;monospace"/>
+          <w:b/>
+          <w:b/>
+          <w:i/>
+          <w:i/>
+          <w:iCs w:val="false"/>
+          <w:caps w:val="false"/>
+          <w:smallCaps w:val="false"/>
+          <w:color w:val="404040"/>
+          <w:spacing w:val="0"/>
+          <w:sz w:val="18"/>
+          <w:szCs w:val="36"/>
+          <w:lang w:val="en-CA"/>
+        </w:rPr>
+      </w:pPr>
+      <w:r>
+        <w:rPr/>
+      </w:r>
+    </w:p>
     <w:p>
       <w:pPr>
         <w:pStyle w:val="PreformattedText"/>
@@ -9289,6 +9443,14 @@
       <w:rFonts w:cs="Wingdings"/>
     </w:rPr>
   </w:style>
+  <w:style w:type="character" w:styleId="StrongEmphasis">
+    <w:name w:val="Strong Emphasis"/>
+    <w:qFormat/>
+    <w:rPr>
+      <w:b/>
+      <w:bCs/>
+    </w:rPr>
+  </w:style>
   <w:style w:type="paragraph" w:styleId="Heading">
     <w:name w:val="Heading"/>
     <w:basedOn w:val="Normal"/>

</xml_diff>

<commit_message>
Fix up ELC personajes
</commit_message>
<xml_diff>
--- a/public/assets/templates/S-140-S-template.docx
+++ b/public/assets/templates/S-140-S-template.docx
@@ -4284,24 +4284,63 @@
       <w:pPr>
         <w:pStyle w:val="PreformattedText"/>
         <w:spacing w:lineRule="auto" w:line="240" w:before="0" w:after="0"/>
+        <w:rPr/>
+      </w:pPr>
+      <w:r>
         <w:rPr>
-          <w:rFonts w:ascii="Consolas;Andale Mono WT;Andale Mono;Lucida Console;Lucida Sans Typewriter;DejaVu Sans Mono;Bitstream Vera Sans Mono;Liberation Mono;Nimbus Mono L;Monaco;Courier New;Courier;monospace" w:hAnsi="Consolas;Andale Mono WT;Andale Mono;Lucida Console;Lucida Sans Typewriter;DejaVu Sans Mono;Bitstream Vera Sans Mono;Liberation Mono;Nimbus Mono L;Monaco;Courier New;Courier;monospace"/>
-          <w:b/>
-          <w:b/>
-          <w:i/>
-          <w:i/>
+          <w:rFonts w:eastAsia="Calibri" w:cs="" w:cstheme="minorBidi" w:eastAsiaTheme="minorHAnsi"/>
+          <w:b w:val="false"/>
+          <w:bCs w:val="false"/>
+          <w:i w:val="false"/>
           <w:iCs w:val="false"/>
           <w:caps w:val="false"/>
           <w:smallCaps w:val="false"/>
-          <w:color w:val="404040"/>
+          <w:color w:val="00000A"/>
           <w:spacing w:val="0"/>
-          <w:sz w:val="18"/>
-          <w:szCs w:val="36"/>
-          <w:lang w:val="es-ES"/>
+          <w:kern w:val="0"/>
+          <w:sz w:val="22"/>
+          <w:szCs w:val="22"/>
+          <w:lang w:val="es-ES" w:eastAsia="en-US" w:bidi="ar-SA"/>
+        </w:rPr>
+        <w:t>{#elcpersonajes}{.}</w:t>
+      </w:r>
+    </w:p>
+    <w:p>
+      <w:pPr>
+        <w:pStyle w:val="PreformattedText"/>
+        <w:spacing w:lineRule="auto" w:line="240" w:before="0" w:after="0"/>
+        <w:rPr>
+          <w:rFonts w:ascii="Calibri" w:hAnsi="Calibri" w:eastAsia="Calibri" w:cs="" w:asciiTheme="minorHAnsi" w:cstheme="minorBidi" w:eastAsiaTheme="minorHAnsi" w:hAnsiTheme="minorHAnsi"/>
+          <w:b w:val="false"/>
+          <w:b w:val="false"/>
+          <w:bCs w:val="false"/>
+          <w:i w:val="false"/>
+          <w:i w:val="false"/>
+          <w:iCs w:val="false"/>
+          <w:color w:val="00000A"/>
+          <w:kern w:val="0"/>
+          <w:sz w:val="22"/>
+          <w:szCs w:val="22"/>
+          <w:lang w:val="es-ES" w:eastAsia="en-US" w:bidi="ar-SA"/>
         </w:rPr>
       </w:pPr>
       <w:r>
-        <w:rPr/>
+        <w:rPr>
+          <w:rFonts w:eastAsia="Calibri" w:cs="" w:cstheme="minorBidi" w:eastAsiaTheme="minorHAnsi"/>
+          <w:b w:val="false"/>
+          <w:bCs w:val="false"/>
+          <w:i w:val="false"/>
+          <w:iCs w:val="false"/>
+          <w:caps w:val="false"/>
+          <w:smallCaps w:val="false"/>
+          <w:color w:val="00000A"/>
+          <w:spacing w:val="0"/>
+          <w:kern w:val="0"/>
+          <w:sz w:val="22"/>
+          <w:szCs w:val="22"/>
+          <w:lang w:val="es-ES" w:eastAsia="en-US" w:bidi="ar-SA"/>
+        </w:rPr>
+        <w:t>{/elcpersonajes}</w:t>
       </w:r>
     </w:p>
     <w:p>

</xml_diff>

<commit_message>
Rename domcancion 1 and 2 to 2 and 3
</commit_message>
<xml_diff>
--- a/public/assets/templates/S-140-S-template.docx
+++ b/public/assets/templates/S-140-S-template.docx
@@ -71,7 +71,7 @@
         <w:tblInd w:w="-41" w:type="dxa"/>
         <w:tblCellMar>
           <w:top w:w="0" w:type="dxa"/>
-          <w:left w:w="28" w:type="dxa"/>
+          <w:left w:w="23" w:type="dxa"/>
           <w:bottom w:w="0" w:type="dxa"/>
           <w:right w:w="108" w:type="dxa"/>
         </w:tblCellMar>
@@ -202,7 +202,7 @@
         <w:tblInd w:w="-41" w:type="dxa"/>
         <w:tblCellMar>
           <w:top w:w="0" w:type="dxa"/>
-          <w:left w:w="28" w:type="dxa"/>
+          <w:left w:w="23" w:type="dxa"/>
           <w:bottom w:w="0" w:type="dxa"/>
           <w:right w:w="108" w:type="dxa"/>
         </w:tblCellMar>
@@ -477,7 +477,7 @@
         <w:tblInd w:w="-41" w:type="dxa"/>
         <w:tblCellMar>
           <w:top w:w="0" w:type="dxa"/>
-          <w:left w:w="28" w:type="dxa"/>
+          <w:left w:w="23" w:type="dxa"/>
           <w:bottom w:w="0" w:type="dxa"/>
           <w:right w:w="108" w:type="dxa"/>
         </w:tblCellMar>
@@ -724,7 +724,7 @@
         <w:tblInd w:w="-41" w:type="dxa"/>
         <w:tblCellMar>
           <w:top w:w="0" w:type="dxa"/>
-          <w:left w:w="28" w:type="dxa"/>
+          <w:left w:w="23" w:type="dxa"/>
           <w:bottom w:w="0" w:type="dxa"/>
           <w:right w:w="108" w:type="dxa"/>
         </w:tblCellMar>
@@ -1337,7 +1337,7 @@
         <w:tblInd w:w="16" w:type="dxa"/>
         <w:tblCellMar>
           <w:top w:w="0" w:type="dxa"/>
-          <w:left w:w="28" w:type="dxa"/>
+          <w:left w:w="23" w:type="dxa"/>
           <w:bottom w:w="0" w:type="dxa"/>
           <w:right w:w="108" w:type="dxa"/>
         </w:tblCellMar>
@@ -1346,8 +1346,8 @@
       <w:tblGrid>
         <w:gridCol w:w="900"/>
         <w:gridCol w:w="4056"/>
-        <w:gridCol w:w="1043"/>
-        <w:gridCol w:w="4718"/>
+        <w:gridCol w:w="1042"/>
+        <w:gridCol w:w="4719"/>
       </w:tblGrid>
       <w:tr>
         <w:trPr>
@@ -1388,7 +1388,7 @@
         </w:tc>
         <w:tc>
           <w:tcPr>
-            <w:tcW w:w="1043" w:type="dxa"/>
+            <w:tcW w:w="1042" w:type="dxa"/>
             <w:tcBorders>
               <w:top w:val="single" w:sz="8" w:space="0" w:color="000001"/>
               <w:left w:val="single" w:sz="8" w:space="0" w:color="000001"/>
@@ -1429,7 +1429,7 @@
         </w:tc>
         <w:tc>
           <w:tcPr>
-            <w:tcW w:w="4718" w:type="dxa"/>
+            <w:tcW w:w="4719" w:type="dxa"/>
             <w:tcBorders>
               <w:top w:val="single" w:sz="8" w:space="0" w:color="000001"/>
               <w:left w:val="single" w:sz="8" w:space="0" w:color="000001"/>
@@ -1681,7 +1681,7 @@
         </w:tc>
         <w:tc>
           <w:tcPr>
-            <w:tcW w:w="1043" w:type="dxa"/>
+            <w:tcW w:w="1042" w:type="dxa"/>
             <w:tcBorders>
               <w:top w:val="nil"/>
               <w:left w:val="single" w:sz="8" w:space="0" w:color="000001"/>
@@ -1746,7 +1746,7 @@
         </w:tc>
         <w:tc>
           <w:tcPr>
-            <w:tcW w:w="4718" w:type="dxa"/>
+            <w:tcW w:w="4719" w:type="dxa"/>
             <w:tcBorders>
               <w:top w:val="nil"/>
               <w:left w:val="single" w:sz="8" w:space="0" w:color="000001"/>
@@ -1989,7 +1989,7 @@
         </w:tc>
         <w:tc>
           <w:tcPr>
-            <w:tcW w:w="1043" w:type="dxa"/>
+            <w:tcW w:w="1042" w:type="dxa"/>
             <w:tcBorders>
               <w:top w:val="nil"/>
               <w:left w:val="single" w:sz="8" w:space="0" w:color="000001"/>
@@ -2054,7 +2054,7 @@
         </w:tc>
         <w:tc>
           <w:tcPr>
-            <w:tcW w:w="4718" w:type="dxa"/>
+            <w:tcW w:w="4719" w:type="dxa"/>
             <w:tcBorders>
               <w:top w:val="nil"/>
               <w:left w:val="single" w:sz="8" w:space="0" w:color="000001"/>
@@ -2366,7 +2366,7 @@
         </w:tc>
         <w:tc>
           <w:tcPr>
-            <w:tcW w:w="1043" w:type="dxa"/>
+            <w:tcW w:w="1042" w:type="dxa"/>
             <w:tcBorders>
               <w:top w:val="nil"/>
               <w:left w:val="single" w:sz="8" w:space="0" w:color="000001"/>
@@ -2431,7 +2431,7 @@
         </w:tc>
         <w:tc>
           <w:tcPr>
-            <w:tcW w:w="4718" w:type="dxa"/>
+            <w:tcW w:w="4719" w:type="dxa"/>
             <w:tcBorders>
               <w:top w:val="nil"/>
               <w:left w:val="single" w:sz="8" w:space="0" w:color="000001"/>
@@ -2603,7 +2603,7 @@
         </w:tc>
         <w:tc>
           <w:tcPr>
-            <w:tcW w:w="1043" w:type="dxa"/>
+            <w:tcW w:w="1042" w:type="dxa"/>
             <w:tcBorders>
               <w:top w:val="nil"/>
               <w:left w:val="single" w:sz="8" w:space="0" w:color="000001"/>
@@ -2668,7 +2668,7 @@
         </w:tc>
         <w:tc>
           <w:tcPr>
-            <w:tcW w:w="4718" w:type="dxa"/>
+            <w:tcW w:w="4719" w:type="dxa"/>
             <w:tcBorders>
               <w:top w:val="nil"/>
               <w:left w:val="single" w:sz="8" w:space="0" w:color="000001"/>
@@ -2777,7 +2777,7 @@
         <w:tblInd w:w="-28" w:type="dxa"/>
         <w:tblCellMar>
           <w:top w:w="0" w:type="dxa"/>
-          <w:left w:w="28" w:type="dxa"/>
+          <w:left w:w="23" w:type="dxa"/>
           <w:bottom w:w="0" w:type="dxa"/>
           <w:right w:w="108" w:type="dxa"/>
         </w:tblCellMar>
@@ -2787,10 +2787,10 @@
         <w:gridCol w:w="1183"/>
         <w:gridCol w:w="5060"/>
         <w:gridCol w:w="1180"/>
-        <w:gridCol w:w="2"/>
-        <w:gridCol w:w="9"/>
         <w:gridCol w:w="3"/>
-        <w:gridCol w:w="3331"/>
+        <w:gridCol w:w="8"/>
+        <w:gridCol w:w="4"/>
+        <w:gridCol w:w="3330"/>
       </w:tblGrid>
       <w:tr>
         <w:trPr>
@@ -2991,7 +2991,7 @@
         </w:tc>
         <w:tc>
           <w:tcPr>
-            <w:tcW w:w="6242" w:type="dxa"/>
+            <w:tcW w:w="6243" w:type="dxa"/>
             <w:gridSpan w:val="3"/>
             <w:tcBorders>
               <w:top w:val="nil"/>
@@ -3062,7 +3062,7 @@
         </w:tc>
         <w:tc>
           <w:tcPr>
-            <w:tcW w:w="3343" w:type="dxa"/>
+            <w:tcW w:w="3342" w:type="dxa"/>
             <w:gridSpan w:val="3"/>
             <w:tcBorders>
               <w:top w:val="nil"/>
@@ -3178,7 +3178,7 @@
         </w:tc>
         <w:tc>
           <w:tcPr>
-            <w:tcW w:w="6242" w:type="dxa"/>
+            <w:tcW w:w="6243" w:type="dxa"/>
             <w:gridSpan w:val="3"/>
             <w:tcBorders>
               <w:top w:val="nil"/>
@@ -3249,7 +3249,7 @@
         </w:tc>
         <w:tc>
           <w:tcPr>
-            <w:tcW w:w="3343" w:type="dxa"/>
+            <w:tcW w:w="3342" w:type="dxa"/>
             <w:gridSpan w:val="3"/>
             <w:tcBorders>
               <w:top w:val="nil"/>
@@ -3417,7 +3417,7 @@
         </w:tc>
         <w:tc>
           <w:tcPr>
-            <w:tcW w:w="1194" w:type="dxa"/>
+            <w:tcW w:w="1195" w:type="dxa"/>
             <w:gridSpan w:val="4"/>
             <w:tcBorders>
               <w:top w:val="nil"/>
@@ -3471,7 +3471,7 @@
         </w:tc>
         <w:tc>
           <w:tcPr>
-            <w:tcW w:w="3331" w:type="dxa"/>
+            <w:tcW w:w="3330" w:type="dxa"/>
             <w:tcBorders>
               <w:top w:val="nil"/>
               <w:left w:val="single" w:sz="8" w:space="0" w:color="000001"/>
@@ -3560,7 +3560,7 @@
         </w:tc>
         <w:tc>
           <w:tcPr>
-            <w:tcW w:w="6242" w:type="dxa"/>
+            <w:tcW w:w="6243" w:type="dxa"/>
             <w:gridSpan w:val="3"/>
             <w:tcBorders>
               <w:top w:val="nil"/>
@@ -3613,7 +3613,7 @@
         </w:tc>
         <w:tc>
           <w:tcPr>
-            <w:tcW w:w="3343" w:type="dxa"/>
+            <w:tcW w:w="3342" w:type="dxa"/>
             <w:gridSpan w:val="3"/>
             <w:tcBorders>
               <w:top w:val="nil"/>
@@ -3791,7 +3791,7 @@
         <w:tblInd w:w="-28" w:type="dxa"/>
         <w:tblCellMar>
           <w:top w:w="0" w:type="dxa"/>
-          <w:left w:w="28" w:type="dxa"/>
+          <w:left w:w="23" w:type="dxa"/>
           <w:bottom w:w="0" w:type="dxa"/>
           <w:right w:w="108" w:type="dxa"/>
         </w:tblCellMar>
@@ -4195,7 +4195,19 @@
         </w:rPr>
       </w:pPr>
       <w:r>
-        <w:rPr/>
+        <w:rPr>
+          <w:rFonts w:ascii="Consolas;Andale Mono WT;Andale Mono;Lucida Console;Lucida Sans Typewriter;DejaVu Sans Mono;Bitstream Vera Sans Mono;Liberation Mono;Nimbus Mono L;Monaco;Courier New;Courier;monospace" w:hAnsi="Consolas;Andale Mono WT;Andale Mono;Lucida Console;Lucida Sans Typewriter;DejaVu Sans Mono;Bitstream Vera Sans Mono;Liberation Mono;Nimbus Mono L;Monaco;Courier New;Courier;monospace"/>
+          <w:b/>
+          <w:i/>
+          <w:iCs w:val="false"/>
+          <w:caps w:val="false"/>
+          <w:smallCaps w:val="false"/>
+          <w:color w:val="404040"/>
+          <w:spacing w:val="0"/>
+          <w:sz w:val="18"/>
+          <w:szCs w:val="36"/>
+          <w:lang w:val="en-CA"/>
+        </w:rPr>
       </w:r>
     </w:p>
     <w:p>
@@ -4208,31 +4220,7 @@
         <w:rPr>
           <w:lang w:val="es-ES"/>
         </w:rPr>
-        <w:t xml:space="preserve">Lectura </w:t>
-      </w:r>
-      <w:r>
-        <w:rPr>
-          <w:lang w:val="es-ES"/>
-        </w:rPr>
-        <w:t>de la</w:t>
-      </w:r>
-      <w:r>
-        <w:rPr>
-          <w:lang w:val="es-ES"/>
-        </w:rPr>
-        <w:t xml:space="preserve"> Biblia </w:t>
-      </w:r>
-      <w:r>
-        <w:rPr>
-          <w:lang w:val="es-ES"/>
-        </w:rPr>
-        <w:t>del</w:t>
-      </w:r>
-      <w:r>
-        <w:rPr>
-          <w:lang w:val="es-ES"/>
-        </w:rPr>
-        <w:t xml:space="preserve"> </w:t>
+        <w:t xml:space="preserve">Lectura de la Biblia del </w:t>
       </w:r>
       <w:r>
         <w:rPr>
@@ -4271,13 +4259,7 @@
         <w:rPr>
           <w:lang w:val="es-ES"/>
         </w:rPr>
-        <w:t xml:space="preserve">Narrador: </w:t>
-      </w:r>
-      <w:r>
-        <w:rPr>
-          <w:lang w:val="es-ES"/>
-        </w:rPr>
-        <w:t>{elcnarradorname}</w:t>
+        <w:t>Narrador: {elcnarradorname}</w:t>
       </w:r>
     </w:p>
     <w:p>
@@ -4364,7 +4346,19 @@
         </w:rPr>
       </w:pPr>
       <w:r>
-        <w:rPr/>
+        <w:rPr>
+          <w:rFonts w:ascii="Consolas;Andale Mono WT;Andale Mono;Lucida Console;Lucida Sans Typewriter;DejaVu Sans Mono;Bitstream Vera Sans Mono;Liberation Mono;Nimbus Mono L;Monaco;Courier New;Courier;monospace" w:hAnsi="Consolas;Andale Mono WT;Andale Mono;Lucida Console;Lucida Sans Typewriter;DejaVu Sans Mono;Bitstream Vera Sans Mono;Liberation Mono;Nimbus Mono L;Monaco;Courier New;Courier;monospace"/>
+          <w:b/>
+          <w:i/>
+          <w:iCs w:val="false"/>
+          <w:caps w:val="false"/>
+          <w:smallCaps w:val="false"/>
+          <w:color w:val="404040"/>
+          <w:spacing w:val="0"/>
+          <w:sz w:val="18"/>
+          <w:szCs w:val="36"/>
+          <w:lang w:val="en-CA"/>
+        </w:rPr>
       </w:r>
     </w:p>
     <w:p>
@@ -4670,7 +4664,39 @@
           <w:szCs w:val="36"/>
           <w:lang w:val="en-CA"/>
         </w:rPr>
-        <w:t>{domrespcancion1},</w:t>
+        <w:t>{domrespcancion</w:t>
+      </w:r>
+      <w:r>
+        <w:rPr>
+          <w:rFonts w:ascii="Consolas;Andale Mono WT;Andale Mono;Lucida Console;Lucida Sans Typewriter;DejaVu Sans Mono;Bitstream Vera Sans Mono;Liberation Mono;Nimbus Mono L;Monaco;Courier New;Courier;monospace" w:hAnsi="Consolas;Andale Mono WT;Andale Mono;Lucida Console;Lucida Sans Typewriter;DejaVu Sans Mono;Bitstream Vera Sans Mono;Liberation Mono;Nimbus Mono L;Monaco;Courier New;Courier;monospace"/>
+          <w:b/>
+          <w:i w:val="false"/>
+          <w:iCs w:val="false"/>
+          <w:caps w:val="false"/>
+          <w:smallCaps w:val="false"/>
+          <w:color w:val="404040"/>
+          <w:spacing w:val="0"/>
+          <w:sz w:val="18"/>
+          <w:szCs w:val="36"/>
+          <w:lang w:val="en-CA"/>
+        </w:rPr>
+        <w:t>2</w:t>
+      </w:r>
+      <w:r>
+        <w:rPr>
+          <w:rFonts w:ascii="Consolas;Andale Mono WT;Andale Mono;Lucida Console;Lucida Sans Typewriter;DejaVu Sans Mono;Bitstream Vera Sans Mono;Liberation Mono;Nimbus Mono L;Monaco;Courier New;Courier;monospace" w:hAnsi="Consolas;Andale Mono WT;Andale Mono;Lucida Console;Lucida Sans Typewriter;DejaVu Sans Mono;Bitstream Vera Sans Mono;Liberation Mono;Nimbus Mono L;Monaco;Courier New;Courier;monospace"/>
+          <w:b/>
+          <w:i w:val="false"/>
+          <w:iCs w:val="false"/>
+          <w:caps w:val="false"/>
+          <w:smallCaps w:val="false"/>
+          <w:color w:val="404040"/>
+          <w:spacing w:val="0"/>
+          <w:sz w:val="18"/>
+          <w:szCs w:val="36"/>
+          <w:lang w:val="en-CA"/>
+        </w:rPr>
+        <w:t>},</w:t>
       </w:r>
       <w:r>
         <w:rPr>
@@ -4686,7 +4712,71 @@
           <w:szCs w:val="36"/>
           <w:lang w:val="en-CA" w:eastAsia="en-US" w:bidi="ar-SA"/>
         </w:rPr>
-        <w:t xml:space="preserve"> {domcancion1} {domtemacancion1}</w:t>
+        <w:t xml:space="preserve"> {domcancion</w:t>
+      </w:r>
+      <w:r>
+        <w:rPr>
+          <w:rFonts w:eastAsia="Calibri" w:cs="" w:ascii="Consolas;Andale Mono WT;Andale Mono;Lucida Console;Lucida Sans Typewriter;DejaVu Sans Mono;Bitstream Vera Sans Mono;Liberation Mono;Nimbus Mono L;Monaco;Courier New;Courier;monospace" w:hAnsi="Consolas;Andale Mono WT;Andale Mono;Lucida Console;Lucida Sans Typewriter;DejaVu Sans Mono;Bitstream Vera Sans Mono;Liberation Mono;Nimbus Mono L;Monaco;Courier New;Courier;monospace"/>
+          <w:b/>
+          <w:i w:val="false"/>
+          <w:iCs w:val="false"/>
+          <w:caps w:val="false"/>
+          <w:smallCaps w:val="false"/>
+          <w:color w:val="404040"/>
+          <w:spacing w:val="0"/>
+          <w:sz w:val="18"/>
+          <w:szCs w:val="36"/>
+          <w:lang w:val="en-CA" w:eastAsia="en-US" w:bidi="ar-SA"/>
+        </w:rPr>
+        <w:t>2</w:t>
+      </w:r>
+      <w:r>
+        <w:rPr>
+          <w:rFonts w:eastAsia="Calibri" w:cs="" w:ascii="Consolas;Andale Mono WT;Andale Mono;Lucida Console;Lucida Sans Typewriter;DejaVu Sans Mono;Bitstream Vera Sans Mono;Liberation Mono;Nimbus Mono L;Monaco;Courier New;Courier;monospace" w:hAnsi="Consolas;Andale Mono WT;Andale Mono;Lucida Console;Lucida Sans Typewriter;DejaVu Sans Mono;Bitstream Vera Sans Mono;Liberation Mono;Nimbus Mono L;Monaco;Courier New;Courier;monospace"/>
+          <w:b/>
+          <w:i w:val="false"/>
+          <w:iCs w:val="false"/>
+          <w:caps w:val="false"/>
+          <w:smallCaps w:val="false"/>
+          <w:color w:val="404040"/>
+          <w:spacing w:val="0"/>
+          <w:sz w:val="18"/>
+          <w:szCs w:val="36"/>
+          <w:lang w:val="en-CA" w:eastAsia="en-US" w:bidi="ar-SA"/>
+        </w:rPr>
+        <w:t>} {domtemacancion</w:t>
+      </w:r>
+      <w:r>
+        <w:rPr>
+          <w:rFonts w:eastAsia="Calibri" w:cs="" w:ascii="Consolas;Andale Mono WT;Andale Mono;Lucida Console;Lucida Sans Typewriter;DejaVu Sans Mono;Bitstream Vera Sans Mono;Liberation Mono;Nimbus Mono L;Monaco;Courier New;Courier;monospace" w:hAnsi="Consolas;Andale Mono WT;Andale Mono;Lucida Console;Lucida Sans Typewriter;DejaVu Sans Mono;Bitstream Vera Sans Mono;Liberation Mono;Nimbus Mono L;Monaco;Courier New;Courier;monospace"/>
+          <w:b/>
+          <w:i w:val="false"/>
+          <w:iCs w:val="false"/>
+          <w:caps w:val="false"/>
+          <w:smallCaps w:val="false"/>
+          <w:color w:val="404040"/>
+          <w:spacing w:val="0"/>
+          <w:sz w:val="18"/>
+          <w:szCs w:val="36"/>
+          <w:lang w:val="en-CA" w:eastAsia="en-US" w:bidi="ar-SA"/>
+        </w:rPr>
+        <w:t>2</w:t>
+      </w:r>
+      <w:r>
+        <w:rPr>
+          <w:rFonts w:eastAsia="Calibri" w:cs="" w:ascii="Consolas;Andale Mono WT;Andale Mono;Lucida Console;Lucida Sans Typewriter;DejaVu Sans Mono;Bitstream Vera Sans Mono;Liberation Mono;Nimbus Mono L;Monaco;Courier New;Courier;monospace" w:hAnsi="Consolas;Andale Mono WT;Andale Mono;Lucida Console;Lucida Sans Typewriter;DejaVu Sans Mono;Bitstream Vera Sans Mono;Liberation Mono;Nimbus Mono L;Monaco;Courier New;Courier;monospace"/>
+          <w:b/>
+          <w:i w:val="false"/>
+          <w:iCs w:val="false"/>
+          <w:caps w:val="false"/>
+          <w:smallCaps w:val="false"/>
+          <w:color w:val="404040"/>
+          <w:spacing w:val="0"/>
+          <w:sz w:val="18"/>
+          <w:szCs w:val="36"/>
+          <w:lang w:val="en-CA" w:eastAsia="en-US" w:bidi="ar-SA"/>
+        </w:rPr>
+        <w:t>}</w:t>
       </w:r>
     </w:p>
     <w:p>
@@ -4781,7 +4871,39 @@
           <w:szCs w:val="36"/>
           <w:lang w:val="en-CA"/>
         </w:rPr>
-        <w:t>{domrespcancion2},</w:t>
+        <w:t>{domrespcancion</w:t>
+      </w:r>
+      <w:r>
+        <w:rPr>
+          <w:rFonts w:ascii="Consolas;Andale Mono WT;Andale Mono;Lucida Console;Lucida Sans Typewriter;DejaVu Sans Mono;Bitstream Vera Sans Mono;Liberation Mono;Nimbus Mono L;Monaco;Courier New;Courier;monospace" w:hAnsi="Consolas;Andale Mono WT;Andale Mono;Lucida Console;Lucida Sans Typewriter;DejaVu Sans Mono;Bitstream Vera Sans Mono;Liberation Mono;Nimbus Mono L;Monaco;Courier New;Courier;monospace"/>
+          <w:b/>
+          <w:i w:val="false"/>
+          <w:iCs w:val="false"/>
+          <w:caps w:val="false"/>
+          <w:smallCaps w:val="false"/>
+          <w:color w:val="404040"/>
+          <w:spacing w:val="0"/>
+          <w:sz w:val="18"/>
+          <w:szCs w:val="36"/>
+          <w:lang w:val="en-CA"/>
+        </w:rPr>
+        <w:t>3</w:t>
+      </w:r>
+      <w:r>
+        <w:rPr>
+          <w:rFonts w:ascii="Consolas;Andale Mono WT;Andale Mono;Lucida Console;Lucida Sans Typewriter;DejaVu Sans Mono;Bitstream Vera Sans Mono;Liberation Mono;Nimbus Mono L;Monaco;Courier New;Courier;monospace" w:hAnsi="Consolas;Andale Mono WT;Andale Mono;Lucida Console;Lucida Sans Typewriter;DejaVu Sans Mono;Bitstream Vera Sans Mono;Liberation Mono;Nimbus Mono L;Monaco;Courier New;Courier;monospace"/>
+          <w:b/>
+          <w:i w:val="false"/>
+          <w:iCs w:val="false"/>
+          <w:caps w:val="false"/>
+          <w:smallCaps w:val="false"/>
+          <w:color w:val="404040"/>
+          <w:spacing w:val="0"/>
+          <w:sz w:val="18"/>
+          <w:szCs w:val="36"/>
+          <w:lang w:val="en-CA"/>
+        </w:rPr>
+        <w:t>},</w:t>
       </w:r>
       <w:r>
         <w:rPr>
@@ -4797,7 +4919,71 @@
           <w:szCs w:val="36"/>
           <w:lang w:val="en-CA" w:eastAsia="en-US" w:bidi="ar-SA"/>
         </w:rPr>
-        <w:t xml:space="preserve"> {domcancion2} {domtemacancion2}</w:t>
+        <w:t xml:space="preserve"> {domcancion</w:t>
+      </w:r>
+      <w:r>
+        <w:rPr>
+          <w:rFonts w:eastAsia="Calibri" w:cs="" w:ascii="Consolas;Andale Mono WT;Andale Mono;Lucida Console;Lucida Sans Typewriter;DejaVu Sans Mono;Bitstream Vera Sans Mono;Liberation Mono;Nimbus Mono L;Monaco;Courier New;Courier;monospace" w:hAnsi="Consolas;Andale Mono WT;Andale Mono;Lucida Console;Lucida Sans Typewriter;DejaVu Sans Mono;Bitstream Vera Sans Mono;Liberation Mono;Nimbus Mono L;Monaco;Courier New;Courier;monospace"/>
+          <w:b/>
+          <w:i w:val="false"/>
+          <w:iCs w:val="false"/>
+          <w:caps w:val="false"/>
+          <w:smallCaps w:val="false"/>
+          <w:color w:val="404040"/>
+          <w:spacing w:val="0"/>
+          <w:sz w:val="18"/>
+          <w:szCs w:val="36"/>
+          <w:lang w:val="en-CA" w:eastAsia="en-US" w:bidi="ar-SA"/>
+        </w:rPr>
+        <w:t>3</w:t>
+      </w:r>
+      <w:r>
+        <w:rPr>
+          <w:rFonts w:eastAsia="Calibri" w:cs="" w:ascii="Consolas;Andale Mono WT;Andale Mono;Lucida Console;Lucida Sans Typewriter;DejaVu Sans Mono;Bitstream Vera Sans Mono;Liberation Mono;Nimbus Mono L;Monaco;Courier New;Courier;monospace" w:hAnsi="Consolas;Andale Mono WT;Andale Mono;Lucida Console;Lucida Sans Typewriter;DejaVu Sans Mono;Bitstream Vera Sans Mono;Liberation Mono;Nimbus Mono L;Monaco;Courier New;Courier;monospace"/>
+          <w:b/>
+          <w:i w:val="false"/>
+          <w:iCs w:val="false"/>
+          <w:caps w:val="false"/>
+          <w:smallCaps w:val="false"/>
+          <w:color w:val="404040"/>
+          <w:spacing w:val="0"/>
+          <w:sz w:val="18"/>
+          <w:szCs w:val="36"/>
+          <w:lang w:val="en-CA" w:eastAsia="en-US" w:bidi="ar-SA"/>
+        </w:rPr>
+        <w:t>} {domtemacancion</w:t>
+      </w:r>
+      <w:r>
+        <w:rPr>
+          <w:rFonts w:eastAsia="Calibri" w:cs="" w:ascii="Consolas;Andale Mono WT;Andale Mono;Lucida Console;Lucida Sans Typewriter;DejaVu Sans Mono;Bitstream Vera Sans Mono;Liberation Mono;Nimbus Mono L;Monaco;Courier New;Courier;monospace" w:hAnsi="Consolas;Andale Mono WT;Andale Mono;Lucida Console;Lucida Sans Typewriter;DejaVu Sans Mono;Bitstream Vera Sans Mono;Liberation Mono;Nimbus Mono L;Monaco;Courier New;Courier;monospace"/>
+          <w:b/>
+          <w:i w:val="false"/>
+          <w:iCs w:val="false"/>
+          <w:caps w:val="false"/>
+          <w:smallCaps w:val="false"/>
+          <w:color w:val="404040"/>
+          <w:spacing w:val="0"/>
+          <w:sz w:val="18"/>
+          <w:szCs w:val="36"/>
+          <w:lang w:val="en-CA" w:eastAsia="en-US" w:bidi="ar-SA"/>
+        </w:rPr>
+        <w:t>3</w:t>
+      </w:r>
+      <w:r>
+        <w:rPr>
+          <w:rFonts w:eastAsia="Calibri" w:cs="" w:ascii="Consolas;Andale Mono WT;Andale Mono;Lucida Console;Lucida Sans Typewriter;DejaVu Sans Mono;Bitstream Vera Sans Mono;Liberation Mono;Nimbus Mono L;Monaco;Courier New;Courier;monospace" w:hAnsi="Consolas;Andale Mono WT;Andale Mono;Lucida Console;Lucida Sans Typewriter;DejaVu Sans Mono;Bitstream Vera Sans Mono;Liberation Mono;Nimbus Mono L;Monaco;Courier New;Courier;monospace"/>
+          <w:b/>
+          <w:i w:val="false"/>
+          <w:iCs w:val="false"/>
+          <w:caps w:val="false"/>
+          <w:smallCaps w:val="false"/>
+          <w:color w:val="404040"/>
+          <w:spacing w:val="0"/>
+          <w:sz w:val="18"/>
+          <w:szCs w:val="36"/>
+          <w:lang w:val="en-CA" w:eastAsia="en-US" w:bidi="ar-SA"/>
+        </w:rPr>
+        <w:t>}</w:t>
       </w:r>
       <w:r>
         <w:rPr>
@@ -9490,6 +9676,204 @@
       <w:bCs/>
     </w:rPr>
   </w:style>
+  <w:style w:type="character" w:styleId="ListLabel517">
+    <w:name w:val="ListLabel 517"/>
+    <w:qFormat/>
+    <w:rPr>
+      <w:rFonts w:cs="Symbol"/>
+      <w:b/>
+      <w:color w:val="575A5D"/>
+      <w:sz w:val="16"/>
+    </w:rPr>
+  </w:style>
+  <w:style w:type="character" w:styleId="ListLabel518">
+    <w:name w:val="ListLabel 518"/>
+    <w:qFormat/>
+    <w:rPr>
+      <w:rFonts w:cs="Courier New"/>
+    </w:rPr>
+  </w:style>
+  <w:style w:type="character" w:styleId="ListLabel519">
+    <w:name w:val="ListLabel 519"/>
+    <w:qFormat/>
+    <w:rPr>
+      <w:rFonts w:cs="Wingdings"/>
+    </w:rPr>
+  </w:style>
+  <w:style w:type="character" w:styleId="ListLabel520">
+    <w:name w:val="ListLabel 520"/>
+    <w:qFormat/>
+    <w:rPr>
+      <w:rFonts w:cs="Symbol"/>
+    </w:rPr>
+  </w:style>
+  <w:style w:type="character" w:styleId="ListLabel521">
+    <w:name w:val="ListLabel 521"/>
+    <w:qFormat/>
+    <w:rPr>
+      <w:rFonts w:cs="Courier New"/>
+    </w:rPr>
+  </w:style>
+  <w:style w:type="character" w:styleId="ListLabel522">
+    <w:name w:val="ListLabel 522"/>
+    <w:qFormat/>
+    <w:rPr>
+      <w:rFonts w:cs="Wingdings"/>
+    </w:rPr>
+  </w:style>
+  <w:style w:type="character" w:styleId="ListLabel523">
+    <w:name w:val="ListLabel 523"/>
+    <w:qFormat/>
+    <w:rPr>
+      <w:rFonts w:cs="Symbol"/>
+    </w:rPr>
+  </w:style>
+  <w:style w:type="character" w:styleId="ListLabel524">
+    <w:name w:val="ListLabel 524"/>
+    <w:qFormat/>
+    <w:rPr>
+      <w:rFonts w:cs="Courier New"/>
+    </w:rPr>
+  </w:style>
+  <w:style w:type="character" w:styleId="ListLabel525">
+    <w:name w:val="ListLabel 525"/>
+    <w:qFormat/>
+    <w:rPr>
+      <w:rFonts w:cs="Wingdings"/>
+    </w:rPr>
+  </w:style>
+  <w:style w:type="character" w:styleId="ListLabel526">
+    <w:name w:val="ListLabel 526"/>
+    <w:qFormat/>
+    <w:rPr>
+      <w:rFonts w:ascii="Calibri" w:hAnsi="Calibri" w:cs="Symbol"/>
+      <w:b/>
+      <w:color w:val="BE8900"/>
+      <w:sz w:val="24"/>
+    </w:rPr>
+  </w:style>
+  <w:style w:type="character" w:styleId="ListLabel527">
+    <w:name w:val="ListLabel 527"/>
+    <w:qFormat/>
+    <w:rPr>
+      <w:rFonts w:cs="Courier New"/>
+    </w:rPr>
+  </w:style>
+  <w:style w:type="character" w:styleId="ListLabel528">
+    <w:name w:val="ListLabel 528"/>
+    <w:qFormat/>
+    <w:rPr>
+      <w:rFonts w:cs="Wingdings"/>
+    </w:rPr>
+  </w:style>
+  <w:style w:type="character" w:styleId="ListLabel529">
+    <w:name w:val="ListLabel 529"/>
+    <w:qFormat/>
+    <w:rPr>
+      <w:rFonts w:cs="Symbol"/>
+    </w:rPr>
+  </w:style>
+  <w:style w:type="character" w:styleId="ListLabel530">
+    <w:name w:val="ListLabel 530"/>
+    <w:qFormat/>
+    <w:rPr>
+      <w:rFonts w:cs="Courier New"/>
+    </w:rPr>
+  </w:style>
+  <w:style w:type="character" w:styleId="ListLabel531">
+    <w:name w:val="ListLabel 531"/>
+    <w:qFormat/>
+    <w:rPr>
+      <w:rFonts w:cs="Wingdings"/>
+    </w:rPr>
+  </w:style>
+  <w:style w:type="character" w:styleId="ListLabel532">
+    <w:name w:val="ListLabel 532"/>
+    <w:qFormat/>
+    <w:rPr>
+      <w:rFonts w:cs="Symbol"/>
+    </w:rPr>
+  </w:style>
+  <w:style w:type="character" w:styleId="ListLabel533">
+    <w:name w:val="ListLabel 533"/>
+    <w:qFormat/>
+    <w:rPr>
+      <w:rFonts w:cs="Courier New"/>
+    </w:rPr>
+  </w:style>
+  <w:style w:type="character" w:styleId="ListLabel534">
+    <w:name w:val="ListLabel 534"/>
+    <w:qFormat/>
+    <w:rPr>
+      <w:rFonts w:cs="Wingdings"/>
+    </w:rPr>
+  </w:style>
+  <w:style w:type="character" w:styleId="ListLabel535">
+    <w:name w:val="ListLabel 535"/>
+    <w:qFormat/>
+    <w:rPr>
+      <w:rFonts w:cs="Symbol"/>
+      <w:color w:val="7E0024"/>
+      <w:sz w:val="24"/>
+      <w:szCs w:val="22"/>
+    </w:rPr>
+  </w:style>
+  <w:style w:type="character" w:styleId="ListLabel536">
+    <w:name w:val="ListLabel 536"/>
+    <w:qFormat/>
+    <w:rPr>
+      <w:rFonts w:cs="Courier New"/>
+    </w:rPr>
+  </w:style>
+  <w:style w:type="character" w:styleId="ListLabel537">
+    <w:name w:val="ListLabel 537"/>
+    <w:qFormat/>
+    <w:rPr>
+      <w:rFonts w:cs="Wingdings"/>
+    </w:rPr>
+  </w:style>
+  <w:style w:type="character" w:styleId="ListLabel538">
+    <w:name w:val="ListLabel 538"/>
+    <w:qFormat/>
+    <w:rPr>
+      <w:rFonts w:cs="Symbol"/>
+    </w:rPr>
+  </w:style>
+  <w:style w:type="character" w:styleId="ListLabel539">
+    <w:name w:val="ListLabel 539"/>
+    <w:qFormat/>
+    <w:rPr>
+      <w:rFonts w:cs="Courier New"/>
+    </w:rPr>
+  </w:style>
+  <w:style w:type="character" w:styleId="ListLabel540">
+    <w:name w:val="ListLabel 540"/>
+    <w:qFormat/>
+    <w:rPr>
+      <w:rFonts w:cs="Wingdings"/>
+    </w:rPr>
+  </w:style>
+  <w:style w:type="character" w:styleId="ListLabel541">
+    <w:name w:val="ListLabel 541"/>
+    <w:qFormat/>
+    <w:rPr>
+      <w:rFonts w:cs="Symbol"/>
+    </w:rPr>
+  </w:style>
+  <w:style w:type="character" w:styleId="ListLabel542">
+    <w:name w:val="ListLabel 542"/>
+    <w:qFormat/>
+    <w:rPr>
+      <w:rFonts w:cs="Courier New"/>
+    </w:rPr>
+  </w:style>
+  <w:style w:type="character" w:styleId="ListLabel543">
+    <w:name w:val="ListLabel 543"/>
+    <w:qFormat/>
+    <w:rPr>
+      <w:rFonts w:cs="Wingdings"/>
+    </w:rPr>
+  </w:style>
   <w:style w:type="paragraph" w:styleId="Heading">
     <w:name w:val="Heading"/>
     <w:basedOn w:val="Normal"/>

</xml_diff>

<commit_message>
Add Camara and Aparatos to Sunday schedule
</commit_message>
<xml_diff>
--- a/public/assets/templates/S-140-S-template.docx
+++ b/public/assets/templates/S-140-S-template.docx
@@ -71,7 +71,7 @@
         <w:tblInd w:w="-41" w:type="dxa"/>
         <w:tblCellMar>
           <w:top w:w="0" w:type="dxa"/>
-          <w:left w:w="23" w:type="dxa"/>
+          <w:left w:w="18" w:type="dxa"/>
           <w:bottom w:w="0" w:type="dxa"/>
           <w:right w:w="108" w:type="dxa"/>
         </w:tblCellMar>
@@ -202,7 +202,7 @@
         <w:tblInd w:w="-41" w:type="dxa"/>
         <w:tblCellMar>
           <w:top w:w="0" w:type="dxa"/>
-          <w:left w:w="23" w:type="dxa"/>
+          <w:left w:w="18" w:type="dxa"/>
           <w:bottom w:w="0" w:type="dxa"/>
           <w:right w:w="108" w:type="dxa"/>
         </w:tblCellMar>
@@ -477,7 +477,7 @@
         <w:tblInd w:w="-41" w:type="dxa"/>
         <w:tblCellMar>
           <w:top w:w="0" w:type="dxa"/>
-          <w:left w:w="23" w:type="dxa"/>
+          <w:left w:w="18" w:type="dxa"/>
           <w:bottom w:w="0" w:type="dxa"/>
           <w:right w:w="108" w:type="dxa"/>
         </w:tblCellMar>
@@ -724,7 +724,7 @@
         <w:tblInd w:w="-41" w:type="dxa"/>
         <w:tblCellMar>
           <w:top w:w="0" w:type="dxa"/>
-          <w:left w:w="23" w:type="dxa"/>
+          <w:left w:w="18" w:type="dxa"/>
           <w:bottom w:w="0" w:type="dxa"/>
           <w:right w:w="108" w:type="dxa"/>
         </w:tblCellMar>
@@ -1337,7 +1337,7 @@
         <w:tblInd w:w="16" w:type="dxa"/>
         <w:tblCellMar>
           <w:top w:w="0" w:type="dxa"/>
-          <w:left w:w="23" w:type="dxa"/>
+          <w:left w:w="18" w:type="dxa"/>
           <w:bottom w:w="0" w:type="dxa"/>
           <w:right w:w="108" w:type="dxa"/>
         </w:tblCellMar>
@@ -1346,8 +1346,8 @@
       <w:tblGrid>
         <w:gridCol w:w="900"/>
         <w:gridCol w:w="4056"/>
-        <w:gridCol w:w="1042"/>
-        <w:gridCol w:w="4719"/>
+        <w:gridCol w:w="1041"/>
+        <w:gridCol w:w="4720"/>
       </w:tblGrid>
       <w:tr>
         <w:trPr>
@@ -1388,7 +1388,7 @@
         </w:tc>
         <w:tc>
           <w:tcPr>
-            <w:tcW w:w="1042" w:type="dxa"/>
+            <w:tcW w:w="1041" w:type="dxa"/>
             <w:tcBorders>
               <w:top w:val="single" w:sz="8" w:space="0" w:color="000001"/>
               <w:left w:val="single" w:sz="8" w:space="0" w:color="000001"/>
@@ -1429,7 +1429,7 @@
         </w:tc>
         <w:tc>
           <w:tcPr>
-            <w:tcW w:w="4719" w:type="dxa"/>
+            <w:tcW w:w="4720" w:type="dxa"/>
             <w:tcBorders>
               <w:top w:val="single" w:sz="8" w:space="0" w:color="000001"/>
               <w:left w:val="single" w:sz="8" w:space="0" w:color="000001"/>
@@ -1681,7 +1681,7 @@
         </w:tc>
         <w:tc>
           <w:tcPr>
-            <w:tcW w:w="1042" w:type="dxa"/>
+            <w:tcW w:w="1041" w:type="dxa"/>
             <w:tcBorders>
               <w:top w:val="nil"/>
               <w:left w:val="single" w:sz="8" w:space="0" w:color="000001"/>
@@ -1746,7 +1746,7 @@
         </w:tc>
         <w:tc>
           <w:tcPr>
-            <w:tcW w:w="4719" w:type="dxa"/>
+            <w:tcW w:w="4720" w:type="dxa"/>
             <w:tcBorders>
               <w:top w:val="nil"/>
               <w:left w:val="single" w:sz="8" w:space="0" w:color="000001"/>
@@ -1989,7 +1989,7 @@
         </w:tc>
         <w:tc>
           <w:tcPr>
-            <w:tcW w:w="1042" w:type="dxa"/>
+            <w:tcW w:w="1041" w:type="dxa"/>
             <w:tcBorders>
               <w:top w:val="nil"/>
               <w:left w:val="single" w:sz="8" w:space="0" w:color="000001"/>
@@ -2054,7 +2054,7 @@
         </w:tc>
         <w:tc>
           <w:tcPr>
-            <w:tcW w:w="4719" w:type="dxa"/>
+            <w:tcW w:w="4720" w:type="dxa"/>
             <w:tcBorders>
               <w:top w:val="nil"/>
               <w:left w:val="single" w:sz="8" w:space="0" w:color="000001"/>
@@ -2366,7 +2366,7 @@
         </w:tc>
         <w:tc>
           <w:tcPr>
-            <w:tcW w:w="1042" w:type="dxa"/>
+            <w:tcW w:w="1041" w:type="dxa"/>
             <w:tcBorders>
               <w:top w:val="nil"/>
               <w:left w:val="single" w:sz="8" w:space="0" w:color="000001"/>
@@ -2431,7 +2431,7 @@
         </w:tc>
         <w:tc>
           <w:tcPr>
-            <w:tcW w:w="4719" w:type="dxa"/>
+            <w:tcW w:w="4720" w:type="dxa"/>
             <w:tcBorders>
               <w:top w:val="nil"/>
               <w:left w:val="single" w:sz="8" w:space="0" w:color="000001"/>
@@ -2603,7 +2603,7 @@
         </w:tc>
         <w:tc>
           <w:tcPr>
-            <w:tcW w:w="1042" w:type="dxa"/>
+            <w:tcW w:w="1041" w:type="dxa"/>
             <w:tcBorders>
               <w:top w:val="nil"/>
               <w:left w:val="single" w:sz="8" w:space="0" w:color="000001"/>
@@ -2668,7 +2668,7 @@
         </w:tc>
         <w:tc>
           <w:tcPr>
-            <w:tcW w:w="4719" w:type="dxa"/>
+            <w:tcW w:w="4720" w:type="dxa"/>
             <w:tcBorders>
               <w:top w:val="nil"/>
               <w:left w:val="single" w:sz="8" w:space="0" w:color="000001"/>
@@ -2777,7 +2777,7 @@
         <w:tblInd w:w="-28" w:type="dxa"/>
         <w:tblCellMar>
           <w:top w:w="0" w:type="dxa"/>
-          <w:left w:w="23" w:type="dxa"/>
+          <w:left w:w="18" w:type="dxa"/>
           <w:bottom w:w="0" w:type="dxa"/>
           <w:right w:w="108" w:type="dxa"/>
         </w:tblCellMar>
@@ -2786,8 +2786,8 @@
       <w:tblGrid>
         <w:gridCol w:w="1183"/>
         <w:gridCol w:w="5060"/>
-        <w:gridCol w:w="1180"/>
-        <w:gridCol w:w="3"/>
+        <w:gridCol w:w="1181"/>
+        <w:gridCol w:w="2"/>
         <w:gridCol w:w="8"/>
         <w:gridCol w:w="4"/>
         <w:gridCol w:w="3330"/>
@@ -3684,7 +3684,7 @@
         </w:tc>
         <w:tc>
           <w:tcPr>
-            <w:tcW w:w="6240" w:type="dxa"/>
+            <w:tcW w:w="6241" w:type="dxa"/>
             <w:gridSpan w:val="2"/>
             <w:tcBorders>
               <w:top w:val="nil"/>
@@ -3743,7 +3743,7 @@
         </w:tc>
         <w:tc>
           <w:tcPr>
-            <w:tcW w:w="3345" w:type="dxa"/>
+            <w:tcW w:w="3344" w:type="dxa"/>
             <w:gridSpan w:val="4"/>
             <w:tcBorders>
               <w:top w:val="nil"/>
@@ -3791,7 +3791,7 @@
         <w:tblInd w:w="-28" w:type="dxa"/>
         <w:tblCellMar>
           <w:top w:w="0" w:type="dxa"/>
-          <w:left w:w="23" w:type="dxa"/>
+          <w:left w:w="18" w:type="dxa"/>
           <w:bottom w:w="0" w:type="dxa"/>
           <w:right w:w="108" w:type="dxa"/>
         </w:tblCellMar>
@@ -4664,39 +4664,7 @@
           <w:szCs w:val="36"/>
           <w:lang w:val="en-CA"/>
         </w:rPr>
-        <w:t>{domrespcancion</w:t>
-      </w:r>
-      <w:r>
-        <w:rPr>
-          <w:rFonts w:ascii="Consolas;Andale Mono WT;Andale Mono;Lucida Console;Lucida Sans Typewriter;DejaVu Sans Mono;Bitstream Vera Sans Mono;Liberation Mono;Nimbus Mono L;Monaco;Courier New;Courier;monospace" w:hAnsi="Consolas;Andale Mono WT;Andale Mono;Lucida Console;Lucida Sans Typewriter;DejaVu Sans Mono;Bitstream Vera Sans Mono;Liberation Mono;Nimbus Mono L;Monaco;Courier New;Courier;monospace"/>
-          <w:b/>
-          <w:i w:val="false"/>
-          <w:iCs w:val="false"/>
-          <w:caps w:val="false"/>
-          <w:smallCaps w:val="false"/>
-          <w:color w:val="404040"/>
-          <w:spacing w:val="0"/>
-          <w:sz w:val="18"/>
-          <w:szCs w:val="36"/>
-          <w:lang w:val="en-CA"/>
-        </w:rPr>
-        <w:t>2</w:t>
-      </w:r>
-      <w:r>
-        <w:rPr>
-          <w:rFonts w:ascii="Consolas;Andale Mono WT;Andale Mono;Lucida Console;Lucida Sans Typewriter;DejaVu Sans Mono;Bitstream Vera Sans Mono;Liberation Mono;Nimbus Mono L;Monaco;Courier New;Courier;monospace" w:hAnsi="Consolas;Andale Mono WT;Andale Mono;Lucida Console;Lucida Sans Typewriter;DejaVu Sans Mono;Bitstream Vera Sans Mono;Liberation Mono;Nimbus Mono L;Monaco;Courier New;Courier;monospace"/>
-          <w:b/>
-          <w:i w:val="false"/>
-          <w:iCs w:val="false"/>
-          <w:caps w:val="false"/>
-          <w:smallCaps w:val="false"/>
-          <w:color w:val="404040"/>
-          <w:spacing w:val="0"/>
-          <w:sz w:val="18"/>
-          <w:szCs w:val="36"/>
-          <w:lang w:val="en-CA"/>
-        </w:rPr>
-        <w:t>},</w:t>
+        <w:t>{domrespcancion2},</w:t>
       </w:r>
       <w:r>
         <w:rPr>
@@ -4712,71 +4680,7 @@
           <w:szCs w:val="36"/>
           <w:lang w:val="en-CA" w:eastAsia="en-US" w:bidi="ar-SA"/>
         </w:rPr>
-        <w:t xml:space="preserve"> {domcancion</w:t>
-      </w:r>
-      <w:r>
-        <w:rPr>
-          <w:rFonts w:eastAsia="Calibri" w:cs="" w:ascii="Consolas;Andale Mono WT;Andale Mono;Lucida Console;Lucida Sans Typewriter;DejaVu Sans Mono;Bitstream Vera Sans Mono;Liberation Mono;Nimbus Mono L;Monaco;Courier New;Courier;monospace" w:hAnsi="Consolas;Andale Mono WT;Andale Mono;Lucida Console;Lucida Sans Typewriter;DejaVu Sans Mono;Bitstream Vera Sans Mono;Liberation Mono;Nimbus Mono L;Monaco;Courier New;Courier;monospace"/>
-          <w:b/>
-          <w:i w:val="false"/>
-          <w:iCs w:val="false"/>
-          <w:caps w:val="false"/>
-          <w:smallCaps w:val="false"/>
-          <w:color w:val="404040"/>
-          <w:spacing w:val="0"/>
-          <w:sz w:val="18"/>
-          <w:szCs w:val="36"/>
-          <w:lang w:val="en-CA" w:eastAsia="en-US" w:bidi="ar-SA"/>
-        </w:rPr>
-        <w:t>2</w:t>
-      </w:r>
-      <w:r>
-        <w:rPr>
-          <w:rFonts w:eastAsia="Calibri" w:cs="" w:ascii="Consolas;Andale Mono WT;Andale Mono;Lucida Console;Lucida Sans Typewriter;DejaVu Sans Mono;Bitstream Vera Sans Mono;Liberation Mono;Nimbus Mono L;Monaco;Courier New;Courier;monospace" w:hAnsi="Consolas;Andale Mono WT;Andale Mono;Lucida Console;Lucida Sans Typewriter;DejaVu Sans Mono;Bitstream Vera Sans Mono;Liberation Mono;Nimbus Mono L;Monaco;Courier New;Courier;monospace"/>
-          <w:b/>
-          <w:i w:val="false"/>
-          <w:iCs w:val="false"/>
-          <w:caps w:val="false"/>
-          <w:smallCaps w:val="false"/>
-          <w:color w:val="404040"/>
-          <w:spacing w:val="0"/>
-          <w:sz w:val="18"/>
-          <w:szCs w:val="36"/>
-          <w:lang w:val="en-CA" w:eastAsia="en-US" w:bidi="ar-SA"/>
-        </w:rPr>
-        <w:t>} {domtemacancion</w:t>
-      </w:r>
-      <w:r>
-        <w:rPr>
-          <w:rFonts w:eastAsia="Calibri" w:cs="" w:ascii="Consolas;Andale Mono WT;Andale Mono;Lucida Console;Lucida Sans Typewriter;DejaVu Sans Mono;Bitstream Vera Sans Mono;Liberation Mono;Nimbus Mono L;Monaco;Courier New;Courier;monospace" w:hAnsi="Consolas;Andale Mono WT;Andale Mono;Lucida Console;Lucida Sans Typewriter;DejaVu Sans Mono;Bitstream Vera Sans Mono;Liberation Mono;Nimbus Mono L;Monaco;Courier New;Courier;monospace"/>
-          <w:b/>
-          <w:i w:val="false"/>
-          <w:iCs w:val="false"/>
-          <w:caps w:val="false"/>
-          <w:smallCaps w:val="false"/>
-          <w:color w:val="404040"/>
-          <w:spacing w:val="0"/>
-          <w:sz w:val="18"/>
-          <w:szCs w:val="36"/>
-          <w:lang w:val="en-CA" w:eastAsia="en-US" w:bidi="ar-SA"/>
-        </w:rPr>
-        <w:t>2</w:t>
-      </w:r>
-      <w:r>
-        <w:rPr>
-          <w:rFonts w:eastAsia="Calibri" w:cs="" w:ascii="Consolas;Andale Mono WT;Andale Mono;Lucida Console;Lucida Sans Typewriter;DejaVu Sans Mono;Bitstream Vera Sans Mono;Liberation Mono;Nimbus Mono L;Monaco;Courier New;Courier;monospace" w:hAnsi="Consolas;Andale Mono WT;Andale Mono;Lucida Console;Lucida Sans Typewriter;DejaVu Sans Mono;Bitstream Vera Sans Mono;Liberation Mono;Nimbus Mono L;Monaco;Courier New;Courier;monospace"/>
-          <w:b/>
-          <w:i w:val="false"/>
-          <w:iCs w:val="false"/>
-          <w:caps w:val="false"/>
-          <w:smallCaps w:val="false"/>
-          <w:color w:val="404040"/>
-          <w:spacing w:val="0"/>
-          <w:sz w:val="18"/>
-          <w:szCs w:val="36"/>
-          <w:lang w:val="en-CA" w:eastAsia="en-US" w:bidi="ar-SA"/>
-        </w:rPr>
-        <w:t>}</w:t>
+        <w:t xml:space="preserve"> {domcancion2} {domtemacancion2}</w:t>
       </w:r>
     </w:p>
     <w:p>
@@ -4871,39 +4775,7 @@
           <w:szCs w:val="36"/>
           <w:lang w:val="en-CA"/>
         </w:rPr>
-        <w:t>{domrespcancion</w:t>
-      </w:r>
-      <w:r>
-        <w:rPr>
-          <w:rFonts w:ascii="Consolas;Andale Mono WT;Andale Mono;Lucida Console;Lucida Sans Typewriter;DejaVu Sans Mono;Bitstream Vera Sans Mono;Liberation Mono;Nimbus Mono L;Monaco;Courier New;Courier;monospace" w:hAnsi="Consolas;Andale Mono WT;Andale Mono;Lucida Console;Lucida Sans Typewriter;DejaVu Sans Mono;Bitstream Vera Sans Mono;Liberation Mono;Nimbus Mono L;Monaco;Courier New;Courier;monospace"/>
-          <w:b/>
-          <w:i w:val="false"/>
-          <w:iCs w:val="false"/>
-          <w:caps w:val="false"/>
-          <w:smallCaps w:val="false"/>
-          <w:color w:val="404040"/>
-          <w:spacing w:val="0"/>
-          <w:sz w:val="18"/>
-          <w:szCs w:val="36"/>
-          <w:lang w:val="en-CA"/>
-        </w:rPr>
-        <w:t>3</w:t>
-      </w:r>
-      <w:r>
-        <w:rPr>
-          <w:rFonts w:ascii="Consolas;Andale Mono WT;Andale Mono;Lucida Console;Lucida Sans Typewriter;DejaVu Sans Mono;Bitstream Vera Sans Mono;Liberation Mono;Nimbus Mono L;Monaco;Courier New;Courier;monospace" w:hAnsi="Consolas;Andale Mono WT;Andale Mono;Lucida Console;Lucida Sans Typewriter;DejaVu Sans Mono;Bitstream Vera Sans Mono;Liberation Mono;Nimbus Mono L;Monaco;Courier New;Courier;monospace"/>
-          <w:b/>
-          <w:i w:val="false"/>
-          <w:iCs w:val="false"/>
-          <w:caps w:val="false"/>
-          <w:smallCaps w:val="false"/>
-          <w:color w:val="404040"/>
-          <w:spacing w:val="0"/>
-          <w:sz w:val="18"/>
-          <w:szCs w:val="36"/>
-          <w:lang w:val="en-CA"/>
-        </w:rPr>
-        <w:t>},</w:t>
+        <w:t>{domrespcancion3},</w:t>
       </w:r>
       <w:r>
         <w:rPr>
@@ -4919,7 +4791,146 @@
           <w:szCs w:val="36"/>
           <w:lang w:val="en-CA" w:eastAsia="en-US" w:bidi="ar-SA"/>
         </w:rPr>
-        <w:t xml:space="preserve"> {domcancion</w:t>
+        <w:t xml:space="preserve"> {domcancion3} {domtemacancion3}</w:t>
+      </w:r>
+    </w:p>
+    <w:p>
+      <w:pPr>
+        <w:pStyle w:val="Normal"/>
+        <w:spacing w:lineRule="auto" w:line="240" w:before="0" w:after="0"/>
+        <w:ind w:left="708" w:firstLine="708"/>
+        <w:rPr>
+          <w:rFonts w:ascii="Consolas;Andale Mono WT;Andale Mono;Lucida Console;Lucida Sans Typewriter;DejaVu Sans Mono;Bitstream Vera Sans Mono;Liberation Mono;Nimbus Mono L;Monaco;Courier New;Courier;monospace" w:hAnsi="Consolas;Andale Mono WT;Andale Mono;Lucida Console;Lucida Sans Typewriter;DejaVu Sans Mono;Bitstream Vera Sans Mono;Liberation Mono;Nimbus Mono L;Monaco;Courier New;Courier;monospace" w:eastAsia="Calibri" w:cs=""/>
+          <w:b/>
+          <w:b/>
+          <w:i w:val="false"/>
+          <w:i w:val="false"/>
+          <w:iCs w:val="false"/>
+          <w:caps w:val="false"/>
+          <w:smallCaps w:val="false"/>
+          <w:color w:val="404040"/>
+          <w:spacing w:val="0"/>
+          <w:sz w:val="18"/>
+          <w:szCs w:val="36"/>
+          <w:lang w:val="en-CA" w:eastAsia="en-US" w:bidi="ar-SA"/>
+        </w:rPr>
+      </w:pPr>
+      <w:r>
+        <w:rPr/>
+      </w:r>
+    </w:p>
+    <w:p>
+      <w:pPr>
+        <w:pStyle w:val="Normal"/>
+        <w:rPr/>
+      </w:pPr>
+      <w:r>
+        <w:rPr>
+          <w:lang w:val="en-CA"/>
+        </w:rPr>
+        <w:tab/>
+        <w:tab/>
+      </w:r>
+      <w:r>
+        <w:rPr>
+          <w:lang w:val="en-CA"/>
+        </w:rPr>
+        <w:t>Aparatos</w:t>
+      </w:r>
+      <w:r>
+        <w:rPr>
+          <w:lang w:val="es-CO"/>
+        </w:rPr>
+        <w:t>:</w:t>
+        <w:tab/>
+        <w:tab/>
+      </w:r>
+      <w:r>
+        <w:rPr>
+          <w:lang w:val="en-CA"/>
+        </w:rPr>
+        <w:t>{</w:t>
+      </w:r>
+      <w:r>
+        <w:rPr>
+          <w:rFonts w:eastAsia="Calibri" w:cs="" w:cstheme="minorBidi" w:eastAsiaTheme="minorHAnsi"/>
+          <w:b w:val="false"/>
+          <w:i w:val="false"/>
+          <w:caps w:val="false"/>
+          <w:smallCaps w:val="false"/>
+          <w:color w:val="00000A"/>
+          <w:spacing w:val="0"/>
+          <w:sz w:val="22"/>
+          <w:szCs w:val="22"/>
+          <w:lang w:val="en-CA" w:eastAsia="en-US" w:bidi="ar-SA"/>
+        </w:rPr>
+        <w:t>aparatos</w:t>
+      </w:r>
+      <w:r>
+        <w:rPr>
+          <w:lang w:val="en-CA"/>
+        </w:rPr>
+        <w:t>}</w:t>
+      </w:r>
+    </w:p>
+    <w:p>
+      <w:pPr>
+        <w:pStyle w:val="Normal"/>
+        <w:spacing w:lineRule="auto" w:line="240" w:before="0" w:after="0"/>
+        <w:ind w:left="708" w:firstLine="708"/>
+        <w:rPr/>
+      </w:pPr>
+      <w:r>
+        <w:rPr>
+          <w:rFonts w:eastAsia="Calibri" w:cs="" w:ascii="Consolas;Andale Mono WT;Andale Mono;Lucida Console;Lucida Sans Typewriter;DejaVu Sans Mono;Bitstream Vera Sans Mono;Liberation Mono;Nimbus Mono L;Monaco;Courier New;Courier;monospace" w:hAnsi="Consolas;Andale Mono WT;Andale Mono;Lucida Console;Lucida Sans Typewriter;DejaVu Sans Mono;Bitstream Vera Sans Mono;Liberation Mono;Nimbus Mono L;Monaco;Courier New;Courier;monospace"/>
+          <w:b/>
+          <w:i w:val="false"/>
+          <w:iCs w:val="false"/>
+          <w:caps w:val="false"/>
+          <w:smallCaps w:val="false"/>
+          <w:color w:val="404040"/>
+          <w:spacing w:val="0"/>
+          <w:sz w:val="18"/>
+          <w:szCs w:val="36"/>
+          <w:lang w:val="en-CA" w:eastAsia="en-US" w:bidi="ar-SA"/>
+        </w:rPr>
+        <w:tab/>
+      </w:r>
+      <w:r>
+        <w:rPr>
+          <w:rFonts w:eastAsia="Calibri" w:cs="" w:cstheme="minorBidi" w:eastAsiaTheme="minorHAnsi"/>
+          <w:b w:val="false"/>
+          <w:bCs w:val="false"/>
+          <w:i w:val="false"/>
+          <w:iCs w:val="false"/>
+          <w:caps w:val="false"/>
+          <w:smallCaps w:val="false"/>
+          <w:color w:val="00000A"/>
+          <w:spacing w:val="0"/>
+          <w:kern w:val="0"/>
+          <w:sz w:val="22"/>
+          <w:szCs w:val="22"/>
+          <w:lang w:val="en-CA" w:eastAsia="en-US" w:bidi="ar-SA"/>
+        </w:rPr>
+        <w:t>Cámara</w:t>
+      </w:r>
+      <w:r>
+        <w:rPr>
+          <w:rFonts w:eastAsia="Calibri" w:cs="" w:ascii="Consolas;Andale Mono WT;Andale Mono;Lucida Console;Lucida Sans Typewriter;DejaVu Sans Mono;Bitstream Vera Sans Mono;Liberation Mono;Nimbus Mono L;Monaco;Courier New;Courier;monospace" w:hAnsi="Consolas;Andale Mono WT;Andale Mono;Lucida Console;Lucida Sans Typewriter;DejaVu Sans Mono;Bitstream Vera Sans Mono;Liberation Mono;Nimbus Mono L;Monaco;Courier New;Courier;monospace"/>
+          <w:b/>
+          <w:i w:val="false"/>
+          <w:iCs w:val="false"/>
+          <w:caps w:val="false"/>
+          <w:smallCaps w:val="false"/>
+          <w:color w:val="404040"/>
+          <w:spacing w:val="0"/>
+          <w:sz w:val="18"/>
+          <w:szCs w:val="36"/>
+          <w:lang w:val="es-CO" w:eastAsia="en-US" w:bidi="ar-SA"/>
+        </w:rPr>
+        <w:t>:</w:t>
+        <w:tab/>
+        <w:tab/>
       </w:r>
       <w:r>
         <w:rPr>
@@ -4935,39 +4946,23 @@
           <w:szCs w:val="36"/>
           <w:lang w:val="en-CA" w:eastAsia="en-US" w:bidi="ar-SA"/>
         </w:rPr>
-        <w:t>3</w:t>
+        <w:t>{</w:t>
       </w:r>
       <w:r>
         <w:rPr>
-          <w:rFonts w:eastAsia="Calibri" w:cs="" w:ascii="Consolas;Andale Mono WT;Andale Mono;Lucida Console;Lucida Sans Typewriter;DejaVu Sans Mono;Bitstream Vera Sans Mono;Liberation Mono;Nimbus Mono L;Monaco;Courier New;Courier;monospace" w:hAnsi="Consolas;Andale Mono WT;Andale Mono;Lucida Console;Lucida Sans Typewriter;DejaVu Sans Mono;Bitstream Vera Sans Mono;Liberation Mono;Nimbus Mono L;Monaco;Courier New;Courier;monospace"/>
-          <w:b/>
+          <w:rFonts w:eastAsia="Calibri" w:cs="" w:ascii="Consolas;Andale Mono WT;Andale Mono;Lucida Console;Lucida Sans Typewriter;DejaVu Sans Mono;Bitstream Vera Sans Mono;Liberation Mono;Nimbus Mono L;Monaco;Courier New;Courier;monospace" w:hAnsi="Consolas;Andale Mono WT;Andale Mono;Lucida Console;Lucida Sans Typewriter;DejaVu Sans Mono;Bitstream Vera Sans Mono;Liberation Mono;Nimbus Mono L;Monaco;Courier New;Courier;monospace" w:cstheme="minorBidi" w:eastAsiaTheme="minorHAnsi"/>
+          <w:b w:val="false"/>
           <w:i w:val="false"/>
           <w:iCs w:val="false"/>
           <w:caps w:val="false"/>
           <w:smallCaps w:val="false"/>
-          <w:color w:val="404040"/>
+          <w:color w:val="00000A"/>
           <w:spacing w:val="0"/>
-          <w:sz w:val="18"/>
-          <w:szCs w:val="36"/>
+          <w:sz w:val="22"/>
+          <w:szCs w:val="22"/>
           <w:lang w:val="en-CA" w:eastAsia="en-US" w:bidi="ar-SA"/>
         </w:rPr>
-        <w:t>} {domtemacancion</w:t>
-      </w:r>
-      <w:r>
-        <w:rPr>
-          <w:rFonts w:eastAsia="Calibri" w:cs="" w:ascii="Consolas;Andale Mono WT;Andale Mono;Lucida Console;Lucida Sans Typewriter;DejaVu Sans Mono;Bitstream Vera Sans Mono;Liberation Mono;Nimbus Mono L;Monaco;Courier New;Courier;monospace" w:hAnsi="Consolas;Andale Mono WT;Andale Mono;Lucida Console;Lucida Sans Typewriter;DejaVu Sans Mono;Bitstream Vera Sans Mono;Liberation Mono;Nimbus Mono L;Monaco;Courier New;Courier;monospace"/>
-          <w:b/>
-          <w:i w:val="false"/>
-          <w:iCs w:val="false"/>
-          <w:caps w:val="false"/>
-          <w:smallCaps w:val="false"/>
-          <w:color w:val="404040"/>
-          <w:spacing w:val="0"/>
-          <w:sz w:val="18"/>
-          <w:szCs w:val="36"/>
-          <w:lang w:val="en-CA" w:eastAsia="en-US" w:bidi="ar-SA"/>
-        </w:rPr>
-        <w:t>3</w:t>
+        <w:t>camara</w:t>
       </w:r>
       <w:r>
         <w:rPr>
@@ -5044,6 +5039,10 @@
     <w:p>
       <w:pPr>
         <w:pStyle w:val="Normal"/>
+        <w:widowControl/>
+        <w:bidi w:val="0"/>
+        <w:spacing w:lineRule="auto" w:line="276" w:before="0" w:after="200"/>
+        <w:jc w:val="left"/>
         <w:rPr/>
       </w:pPr>
       <w:r>
@@ -5085,13 +5084,6 @@
         </w:rPr>
         <w:t>{/domasamblea}</w:t>
       </w:r>
-    </w:p>
-    <w:p>
-      <w:pPr>
-        <w:pStyle w:val="PreformattedText"/>
-        <w:spacing w:lineRule="auto" w:line="240" w:before="0" w:after="0"/>
-        <w:rPr/>
-      </w:pPr>
       <w:r>
         <w:rPr>
           <w:rFonts w:ascii="Consolas;Andale Mono WT;Andale Mono;Lucida Console;Lucida Sans Typewriter;DejaVu Sans Mono;Bitstream Vera Sans Mono;Liberation Mono;Nimbus Mono L;Monaco;Courier New;Courier;monospace" w:hAnsi="Consolas;Andale Mono WT;Andale Mono;Lucida Console;Lucida Sans Typewriter;DejaVu Sans Mono;Bitstream Vera Sans Mono;Liberation Mono;Nimbus Mono L;Monaco;Courier New;Courier;monospace"/>
@@ -9874,6 +9866,204 @@
       <w:rFonts w:cs="Wingdings"/>
     </w:rPr>
   </w:style>
+  <w:style w:type="character" w:styleId="ListLabel544">
+    <w:name w:val="ListLabel 544"/>
+    <w:qFormat/>
+    <w:rPr>
+      <w:rFonts w:cs="Symbol"/>
+      <w:b/>
+      <w:color w:val="575A5D"/>
+      <w:sz w:val="16"/>
+    </w:rPr>
+  </w:style>
+  <w:style w:type="character" w:styleId="ListLabel545">
+    <w:name w:val="ListLabel 545"/>
+    <w:qFormat/>
+    <w:rPr>
+      <w:rFonts w:cs="Courier New"/>
+    </w:rPr>
+  </w:style>
+  <w:style w:type="character" w:styleId="ListLabel546">
+    <w:name w:val="ListLabel 546"/>
+    <w:qFormat/>
+    <w:rPr>
+      <w:rFonts w:cs="Wingdings"/>
+    </w:rPr>
+  </w:style>
+  <w:style w:type="character" w:styleId="ListLabel547">
+    <w:name w:val="ListLabel 547"/>
+    <w:qFormat/>
+    <w:rPr>
+      <w:rFonts w:cs="Symbol"/>
+    </w:rPr>
+  </w:style>
+  <w:style w:type="character" w:styleId="ListLabel548">
+    <w:name w:val="ListLabel 548"/>
+    <w:qFormat/>
+    <w:rPr>
+      <w:rFonts w:cs="Courier New"/>
+    </w:rPr>
+  </w:style>
+  <w:style w:type="character" w:styleId="ListLabel549">
+    <w:name w:val="ListLabel 549"/>
+    <w:qFormat/>
+    <w:rPr>
+      <w:rFonts w:cs="Wingdings"/>
+    </w:rPr>
+  </w:style>
+  <w:style w:type="character" w:styleId="ListLabel550">
+    <w:name w:val="ListLabel 550"/>
+    <w:qFormat/>
+    <w:rPr>
+      <w:rFonts w:cs="Symbol"/>
+    </w:rPr>
+  </w:style>
+  <w:style w:type="character" w:styleId="ListLabel551">
+    <w:name w:val="ListLabel 551"/>
+    <w:qFormat/>
+    <w:rPr>
+      <w:rFonts w:cs="Courier New"/>
+    </w:rPr>
+  </w:style>
+  <w:style w:type="character" w:styleId="ListLabel552">
+    <w:name w:val="ListLabel 552"/>
+    <w:qFormat/>
+    <w:rPr>
+      <w:rFonts w:cs="Wingdings"/>
+    </w:rPr>
+  </w:style>
+  <w:style w:type="character" w:styleId="ListLabel553">
+    <w:name w:val="ListLabel 553"/>
+    <w:qFormat/>
+    <w:rPr>
+      <w:rFonts w:ascii="Calibri" w:hAnsi="Calibri" w:cs="Symbol"/>
+      <w:b/>
+      <w:color w:val="BE8900"/>
+      <w:sz w:val="24"/>
+    </w:rPr>
+  </w:style>
+  <w:style w:type="character" w:styleId="ListLabel554">
+    <w:name w:val="ListLabel 554"/>
+    <w:qFormat/>
+    <w:rPr>
+      <w:rFonts w:cs="Courier New"/>
+    </w:rPr>
+  </w:style>
+  <w:style w:type="character" w:styleId="ListLabel555">
+    <w:name w:val="ListLabel 555"/>
+    <w:qFormat/>
+    <w:rPr>
+      <w:rFonts w:cs="Wingdings"/>
+    </w:rPr>
+  </w:style>
+  <w:style w:type="character" w:styleId="ListLabel556">
+    <w:name w:val="ListLabel 556"/>
+    <w:qFormat/>
+    <w:rPr>
+      <w:rFonts w:cs="Symbol"/>
+    </w:rPr>
+  </w:style>
+  <w:style w:type="character" w:styleId="ListLabel557">
+    <w:name w:val="ListLabel 557"/>
+    <w:qFormat/>
+    <w:rPr>
+      <w:rFonts w:cs="Courier New"/>
+    </w:rPr>
+  </w:style>
+  <w:style w:type="character" w:styleId="ListLabel558">
+    <w:name w:val="ListLabel 558"/>
+    <w:qFormat/>
+    <w:rPr>
+      <w:rFonts w:cs="Wingdings"/>
+    </w:rPr>
+  </w:style>
+  <w:style w:type="character" w:styleId="ListLabel559">
+    <w:name w:val="ListLabel 559"/>
+    <w:qFormat/>
+    <w:rPr>
+      <w:rFonts w:cs="Symbol"/>
+    </w:rPr>
+  </w:style>
+  <w:style w:type="character" w:styleId="ListLabel560">
+    <w:name w:val="ListLabel 560"/>
+    <w:qFormat/>
+    <w:rPr>
+      <w:rFonts w:cs="Courier New"/>
+    </w:rPr>
+  </w:style>
+  <w:style w:type="character" w:styleId="ListLabel561">
+    <w:name w:val="ListLabel 561"/>
+    <w:qFormat/>
+    <w:rPr>
+      <w:rFonts w:cs="Wingdings"/>
+    </w:rPr>
+  </w:style>
+  <w:style w:type="character" w:styleId="ListLabel562">
+    <w:name w:val="ListLabel 562"/>
+    <w:qFormat/>
+    <w:rPr>
+      <w:rFonts w:cs="Symbol"/>
+      <w:color w:val="7E0024"/>
+      <w:sz w:val="24"/>
+      <w:szCs w:val="22"/>
+    </w:rPr>
+  </w:style>
+  <w:style w:type="character" w:styleId="ListLabel563">
+    <w:name w:val="ListLabel 563"/>
+    <w:qFormat/>
+    <w:rPr>
+      <w:rFonts w:cs="Courier New"/>
+    </w:rPr>
+  </w:style>
+  <w:style w:type="character" w:styleId="ListLabel564">
+    <w:name w:val="ListLabel 564"/>
+    <w:qFormat/>
+    <w:rPr>
+      <w:rFonts w:cs="Wingdings"/>
+    </w:rPr>
+  </w:style>
+  <w:style w:type="character" w:styleId="ListLabel565">
+    <w:name w:val="ListLabel 565"/>
+    <w:qFormat/>
+    <w:rPr>
+      <w:rFonts w:cs="Symbol"/>
+    </w:rPr>
+  </w:style>
+  <w:style w:type="character" w:styleId="ListLabel566">
+    <w:name w:val="ListLabel 566"/>
+    <w:qFormat/>
+    <w:rPr>
+      <w:rFonts w:cs="Courier New"/>
+    </w:rPr>
+  </w:style>
+  <w:style w:type="character" w:styleId="ListLabel567">
+    <w:name w:val="ListLabel 567"/>
+    <w:qFormat/>
+    <w:rPr>
+      <w:rFonts w:cs="Wingdings"/>
+    </w:rPr>
+  </w:style>
+  <w:style w:type="character" w:styleId="ListLabel568">
+    <w:name w:val="ListLabel 568"/>
+    <w:qFormat/>
+    <w:rPr>
+      <w:rFonts w:cs="Symbol"/>
+    </w:rPr>
+  </w:style>
+  <w:style w:type="character" w:styleId="ListLabel569">
+    <w:name w:val="ListLabel 569"/>
+    <w:qFormat/>
+    <w:rPr>
+      <w:rFonts w:cs="Courier New"/>
+    </w:rPr>
+  </w:style>
+  <w:style w:type="character" w:styleId="ListLabel570">
+    <w:name w:val="ListLabel 570"/>
+    <w:qFormat/>
+    <w:rPr>
+      <w:rFonts w:cs="Wingdings"/>
+    </w:rPr>
+  </w:style>
   <w:style w:type="paragraph" w:styleId="Heading">
     <w:name w:val="Heading"/>
     <w:basedOn w:val="Normal"/>

</xml_diff>

<commit_message>
Update to template remove JY bible reading
</commit_message>
<xml_diff>
--- a/public/assets/templates/S-140-S-template.docx
+++ b/public/assets/templates/S-140-S-template.docx
@@ -71,7 +71,7 @@
         <w:tblInd w:w="-41" w:type="dxa"/>
         <w:tblCellMar>
           <w:top w:w="0" w:type="dxa"/>
-          <w:left w:w="18" w:type="dxa"/>
+          <w:left w:w="13" w:type="dxa"/>
           <w:bottom w:w="0" w:type="dxa"/>
           <w:right w:w="108" w:type="dxa"/>
         </w:tblCellMar>
@@ -202,7 +202,7 @@
         <w:tblInd w:w="-41" w:type="dxa"/>
         <w:tblCellMar>
           <w:top w:w="0" w:type="dxa"/>
-          <w:left w:w="18" w:type="dxa"/>
+          <w:left w:w="13" w:type="dxa"/>
           <w:bottom w:w="0" w:type="dxa"/>
           <w:right w:w="108" w:type="dxa"/>
         </w:tblCellMar>
@@ -477,7 +477,7 @@
         <w:tblInd w:w="-41" w:type="dxa"/>
         <w:tblCellMar>
           <w:top w:w="0" w:type="dxa"/>
-          <w:left w:w="18" w:type="dxa"/>
+          <w:left w:w="13" w:type="dxa"/>
           <w:bottom w:w="0" w:type="dxa"/>
           <w:right w:w="108" w:type="dxa"/>
         </w:tblCellMar>
@@ -724,7 +724,7 @@
         <w:tblInd w:w="-41" w:type="dxa"/>
         <w:tblCellMar>
           <w:top w:w="0" w:type="dxa"/>
-          <w:left w:w="18" w:type="dxa"/>
+          <w:left w:w="13" w:type="dxa"/>
           <w:bottom w:w="0" w:type="dxa"/>
           <w:right w:w="108" w:type="dxa"/>
         </w:tblCellMar>
@@ -1337,7 +1337,7 @@
         <w:tblInd w:w="16" w:type="dxa"/>
         <w:tblCellMar>
           <w:top w:w="0" w:type="dxa"/>
-          <w:left w:w="18" w:type="dxa"/>
+          <w:left w:w="13" w:type="dxa"/>
           <w:bottom w:w="0" w:type="dxa"/>
           <w:right w:w="108" w:type="dxa"/>
         </w:tblCellMar>
@@ -1346,8 +1346,8 @@
       <w:tblGrid>
         <w:gridCol w:w="900"/>
         <w:gridCol w:w="4056"/>
-        <w:gridCol w:w="1041"/>
-        <w:gridCol w:w="4720"/>
+        <w:gridCol w:w="1040"/>
+        <w:gridCol w:w="4721"/>
       </w:tblGrid>
       <w:tr>
         <w:trPr>
@@ -1388,7 +1388,7 @@
         </w:tc>
         <w:tc>
           <w:tcPr>
-            <w:tcW w:w="1041" w:type="dxa"/>
+            <w:tcW w:w="1040" w:type="dxa"/>
             <w:tcBorders>
               <w:top w:val="single" w:sz="8" w:space="0" w:color="000001"/>
               <w:left w:val="single" w:sz="8" w:space="0" w:color="000001"/>
@@ -1429,7 +1429,7 @@
         </w:tc>
         <w:tc>
           <w:tcPr>
-            <w:tcW w:w="4720" w:type="dxa"/>
+            <w:tcW w:w="4721" w:type="dxa"/>
             <w:tcBorders>
               <w:top w:val="single" w:sz="8" w:space="0" w:color="000001"/>
               <w:left w:val="single" w:sz="8" w:space="0" w:color="000001"/>
@@ -1681,7 +1681,7 @@
         </w:tc>
         <w:tc>
           <w:tcPr>
-            <w:tcW w:w="1041" w:type="dxa"/>
+            <w:tcW w:w="1040" w:type="dxa"/>
             <w:tcBorders>
               <w:top w:val="nil"/>
               <w:left w:val="single" w:sz="8" w:space="0" w:color="000001"/>
@@ -1746,7 +1746,7 @@
         </w:tc>
         <w:tc>
           <w:tcPr>
-            <w:tcW w:w="4720" w:type="dxa"/>
+            <w:tcW w:w="4721" w:type="dxa"/>
             <w:tcBorders>
               <w:top w:val="nil"/>
               <w:left w:val="single" w:sz="8" w:space="0" w:color="000001"/>
@@ -1989,7 +1989,7 @@
         </w:tc>
         <w:tc>
           <w:tcPr>
-            <w:tcW w:w="1041" w:type="dxa"/>
+            <w:tcW w:w="1040" w:type="dxa"/>
             <w:tcBorders>
               <w:top w:val="nil"/>
               <w:left w:val="single" w:sz="8" w:space="0" w:color="000001"/>
@@ -2054,7 +2054,7 @@
         </w:tc>
         <w:tc>
           <w:tcPr>
-            <w:tcW w:w="4720" w:type="dxa"/>
+            <w:tcW w:w="4721" w:type="dxa"/>
             <w:tcBorders>
               <w:top w:val="nil"/>
               <w:left w:val="single" w:sz="8" w:space="0" w:color="000001"/>
@@ -2366,7 +2366,7 @@
         </w:tc>
         <w:tc>
           <w:tcPr>
-            <w:tcW w:w="1041" w:type="dxa"/>
+            <w:tcW w:w="1040" w:type="dxa"/>
             <w:tcBorders>
               <w:top w:val="nil"/>
               <w:left w:val="single" w:sz="8" w:space="0" w:color="000001"/>
@@ -2431,7 +2431,7 @@
         </w:tc>
         <w:tc>
           <w:tcPr>
-            <w:tcW w:w="4720" w:type="dxa"/>
+            <w:tcW w:w="4721" w:type="dxa"/>
             <w:tcBorders>
               <w:top w:val="nil"/>
               <w:left w:val="single" w:sz="8" w:space="0" w:color="000001"/>
@@ -2603,7 +2603,7 @@
         </w:tc>
         <w:tc>
           <w:tcPr>
-            <w:tcW w:w="1041" w:type="dxa"/>
+            <w:tcW w:w="1040" w:type="dxa"/>
             <w:tcBorders>
               <w:top w:val="nil"/>
               <w:left w:val="single" w:sz="8" w:space="0" w:color="000001"/>
@@ -2668,7 +2668,7 @@
         </w:tc>
         <w:tc>
           <w:tcPr>
-            <w:tcW w:w="4720" w:type="dxa"/>
+            <w:tcW w:w="4721" w:type="dxa"/>
             <w:tcBorders>
               <w:top w:val="nil"/>
               <w:left w:val="single" w:sz="8" w:space="0" w:color="000001"/>
@@ -2777,7 +2777,7 @@
         <w:tblInd w:w="-28" w:type="dxa"/>
         <w:tblCellMar>
           <w:top w:w="0" w:type="dxa"/>
-          <w:left w:w="18" w:type="dxa"/>
+          <w:left w:w="13" w:type="dxa"/>
           <w:bottom w:w="0" w:type="dxa"/>
           <w:right w:w="108" w:type="dxa"/>
         </w:tblCellMar>
@@ -2786,11 +2786,11 @@
       <w:tblGrid>
         <w:gridCol w:w="1183"/>
         <w:gridCol w:w="5060"/>
-        <w:gridCol w:w="1181"/>
+        <w:gridCol w:w="1182"/>
         <w:gridCol w:w="2"/>
-        <w:gridCol w:w="8"/>
-        <w:gridCol w:w="4"/>
-        <w:gridCol w:w="3330"/>
+        <w:gridCol w:w="7"/>
+        <w:gridCol w:w="5"/>
+        <w:gridCol w:w="3329"/>
       </w:tblGrid>
       <w:tr>
         <w:trPr>
@@ -2991,7 +2991,7 @@
         </w:tc>
         <w:tc>
           <w:tcPr>
-            <w:tcW w:w="6243" w:type="dxa"/>
+            <w:tcW w:w="6244" w:type="dxa"/>
             <w:gridSpan w:val="3"/>
             <w:tcBorders>
               <w:top w:val="nil"/>
@@ -3062,7 +3062,7 @@
         </w:tc>
         <w:tc>
           <w:tcPr>
-            <w:tcW w:w="3342" w:type="dxa"/>
+            <w:tcW w:w="3341" w:type="dxa"/>
             <w:gridSpan w:val="3"/>
             <w:tcBorders>
               <w:top w:val="nil"/>
@@ -3178,7 +3178,7 @@
         </w:tc>
         <w:tc>
           <w:tcPr>
-            <w:tcW w:w="6243" w:type="dxa"/>
+            <w:tcW w:w="6244" w:type="dxa"/>
             <w:gridSpan w:val="3"/>
             <w:tcBorders>
               <w:top w:val="nil"/>
@@ -3249,7 +3249,7 @@
         </w:tc>
         <w:tc>
           <w:tcPr>
-            <w:tcW w:w="3342" w:type="dxa"/>
+            <w:tcW w:w="3341" w:type="dxa"/>
             <w:gridSpan w:val="3"/>
             <w:tcBorders>
               <w:top w:val="nil"/>
@@ -3417,7 +3417,7 @@
         </w:tc>
         <w:tc>
           <w:tcPr>
-            <w:tcW w:w="1195" w:type="dxa"/>
+            <w:tcW w:w="1196" w:type="dxa"/>
             <w:gridSpan w:val="4"/>
             <w:tcBorders>
               <w:top w:val="nil"/>
@@ -3471,7 +3471,7 @@
         </w:tc>
         <w:tc>
           <w:tcPr>
-            <w:tcW w:w="3330" w:type="dxa"/>
+            <w:tcW w:w="3329" w:type="dxa"/>
             <w:tcBorders>
               <w:top w:val="nil"/>
               <w:left w:val="single" w:sz="8" w:space="0" w:color="000001"/>
@@ -3560,7 +3560,7 @@
         </w:tc>
         <w:tc>
           <w:tcPr>
-            <w:tcW w:w="6243" w:type="dxa"/>
+            <w:tcW w:w="6244" w:type="dxa"/>
             <w:gridSpan w:val="3"/>
             <w:tcBorders>
               <w:top w:val="nil"/>
@@ -3613,7 +3613,7 @@
         </w:tc>
         <w:tc>
           <w:tcPr>
-            <w:tcW w:w="3342" w:type="dxa"/>
+            <w:tcW w:w="3341" w:type="dxa"/>
             <w:gridSpan w:val="3"/>
             <w:tcBorders>
               <w:top w:val="nil"/>
@@ -3684,7 +3684,7 @@
         </w:tc>
         <w:tc>
           <w:tcPr>
-            <w:tcW w:w="6241" w:type="dxa"/>
+            <w:tcW w:w="6242" w:type="dxa"/>
             <w:gridSpan w:val="2"/>
             <w:tcBorders>
               <w:top w:val="nil"/>
@@ -3743,7 +3743,7 @@
         </w:tc>
         <w:tc>
           <w:tcPr>
-            <w:tcW w:w="3344" w:type="dxa"/>
+            <w:tcW w:w="3343" w:type="dxa"/>
             <w:gridSpan w:val="4"/>
             <w:tcBorders>
               <w:top w:val="nil"/>
@@ -3791,7 +3791,7 @@
         <w:tblInd w:w="-28" w:type="dxa"/>
         <w:tblCellMar>
           <w:top w:w="0" w:type="dxa"/>
-          <w:left w:w="18" w:type="dxa"/>
+          <w:left w:w="13" w:type="dxa"/>
           <w:bottom w:w="0" w:type="dxa"/>
           <w:right w:w="108" w:type="dxa"/>
         </w:tblCellMar>
@@ -4174,157 +4174,6 @@
         </w:tc>
       </w:tr>
     </w:tbl>
-    <w:p>
-      <w:pPr>
-        <w:pStyle w:val="PreformattedText"/>
-        <w:spacing w:lineRule="auto" w:line="240" w:before="0" w:after="0"/>
-        <w:rPr>
-          <w:rFonts w:ascii="Consolas;Andale Mono WT;Andale Mono;Lucida Console;Lucida Sans Typewriter;DejaVu Sans Mono;Bitstream Vera Sans Mono;Liberation Mono;Nimbus Mono L;Monaco;Courier New;Courier;monospace" w:hAnsi="Consolas;Andale Mono WT;Andale Mono;Lucida Console;Lucida Sans Typewriter;DejaVu Sans Mono;Bitstream Vera Sans Mono;Liberation Mono;Nimbus Mono L;Monaco;Courier New;Courier;monospace"/>
-          <w:b/>
-          <w:b/>
-          <w:i/>
-          <w:i/>
-          <w:iCs w:val="false"/>
-          <w:caps w:val="false"/>
-          <w:smallCaps w:val="false"/>
-          <w:color w:val="404040"/>
-          <w:spacing w:val="0"/>
-          <w:sz w:val="18"/>
-          <w:szCs w:val="36"/>
-          <w:lang w:val="en-CA"/>
-        </w:rPr>
-      </w:pPr>
-      <w:r>
-        <w:rPr>
-          <w:rFonts w:ascii="Consolas;Andale Mono WT;Andale Mono;Lucida Console;Lucida Sans Typewriter;DejaVu Sans Mono;Bitstream Vera Sans Mono;Liberation Mono;Nimbus Mono L;Monaco;Courier New;Courier;monospace" w:hAnsi="Consolas;Andale Mono WT;Andale Mono;Lucida Console;Lucida Sans Typewriter;DejaVu Sans Mono;Bitstream Vera Sans Mono;Liberation Mono;Nimbus Mono L;Monaco;Courier New;Courier;monospace"/>
-          <w:b/>
-          <w:i/>
-          <w:iCs w:val="false"/>
-          <w:caps w:val="false"/>
-          <w:smallCaps w:val="false"/>
-          <w:color w:val="404040"/>
-          <w:spacing w:val="0"/>
-          <w:sz w:val="18"/>
-          <w:szCs w:val="36"/>
-          <w:lang w:val="en-CA"/>
-        </w:rPr>
-      </w:r>
-    </w:p>
-    <w:p>
-      <w:pPr>
-        <w:pStyle w:val="PreformattedText"/>
-        <w:spacing w:lineRule="auto" w:line="240" w:before="0" w:after="0"/>
-        <w:rPr/>
-      </w:pPr>
-      <w:r>
-        <w:rPr>
-          <w:lang w:val="es-ES"/>
-        </w:rPr>
-        <w:t xml:space="preserve">Lectura de la Biblia del </w:t>
-      </w:r>
-      <w:r>
-        <w:rPr>
-          <w:rStyle w:val="StrongEmphasis"/>
-          <w:lang w:val="es-ES"/>
-        </w:rPr>
-        <w:t>Estudio bíblico de la congregación</w:t>
-      </w:r>
-      <w:r>
-        <w:rPr>
-          <w:lang w:val="es-ES"/>
-        </w:rPr>
-        <w:t xml:space="preserve"> </w:t>
-      </w:r>
-    </w:p>
-    <w:p>
-      <w:pPr>
-        <w:pStyle w:val="PreformattedText"/>
-        <w:spacing w:lineRule="auto" w:line="240" w:before="0" w:after="0"/>
-        <w:rPr/>
-      </w:pPr>
-      <w:r>
-        <w:rPr>
-          <w:lang w:val="es-ES"/>
-        </w:rPr>
-        <w:t>{elcversiculos}</w:t>
-      </w:r>
-    </w:p>
-    <w:p>
-      <w:pPr>
-        <w:pStyle w:val="PreformattedText"/>
-        <w:spacing w:lineRule="auto" w:line="240" w:before="0" w:after="0"/>
-        <w:rPr/>
-      </w:pPr>
-      <w:r>
-        <w:rPr>
-          <w:lang w:val="es-ES"/>
-        </w:rPr>
-        <w:t>Narrador: {elcnarradorname}</w:t>
-      </w:r>
-    </w:p>
-    <w:p>
-      <w:pPr>
-        <w:pStyle w:val="PreformattedText"/>
-        <w:spacing w:lineRule="auto" w:line="240" w:before="0" w:after="0"/>
-        <w:rPr/>
-      </w:pPr>
-      <w:r>
-        <w:rPr>
-          <w:rFonts w:eastAsia="Calibri" w:cs="" w:cstheme="minorBidi" w:eastAsiaTheme="minorHAnsi"/>
-          <w:b w:val="false"/>
-          <w:bCs w:val="false"/>
-          <w:i w:val="false"/>
-          <w:iCs w:val="false"/>
-          <w:caps w:val="false"/>
-          <w:smallCaps w:val="false"/>
-          <w:color w:val="00000A"/>
-          <w:spacing w:val="0"/>
-          <w:kern w:val="0"/>
-          <w:sz w:val="22"/>
-          <w:szCs w:val="22"/>
-          <w:lang w:val="es-ES" w:eastAsia="en-US" w:bidi="ar-SA"/>
-        </w:rPr>
-        <w:t>{#elcpersonajes}{.}</w:t>
-      </w:r>
-    </w:p>
-    <w:p>
-      <w:pPr>
-        <w:pStyle w:val="PreformattedText"/>
-        <w:spacing w:lineRule="auto" w:line="240" w:before="0" w:after="0"/>
-        <w:rPr>
-          <w:rFonts w:ascii="Calibri" w:hAnsi="Calibri" w:eastAsia="Calibri" w:cs="" w:asciiTheme="minorHAnsi" w:cstheme="minorBidi" w:eastAsiaTheme="minorHAnsi" w:hAnsiTheme="minorHAnsi"/>
-          <w:b w:val="false"/>
-          <w:b w:val="false"/>
-          <w:bCs w:val="false"/>
-          <w:i w:val="false"/>
-          <w:i w:val="false"/>
-          <w:iCs w:val="false"/>
-          <w:color w:val="00000A"/>
-          <w:kern w:val="0"/>
-          <w:sz w:val="22"/>
-          <w:szCs w:val="22"/>
-          <w:lang w:val="es-ES" w:eastAsia="en-US" w:bidi="ar-SA"/>
-        </w:rPr>
-      </w:pPr>
-      <w:r>
-        <w:rPr>
-          <w:rFonts w:eastAsia="Calibri" w:cs="" w:cstheme="minorBidi" w:eastAsiaTheme="minorHAnsi"/>
-          <w:b w:val="false"/>
-          <w:bCs w:val="false"/>
-          <w:i w:val="false"/>
-          <w:iCs w:val="false"/>
-          <w:caps w:val="false"/>
-          <w:smallCaps w:val="false"/>
-          <w:color w:val="00000A"/>
-          <w:spacing w:val="0"/>
-          <w:kern w:val="0"/>
-          <w:sz w:val="22"/>
-          <w:szCs w:val="22"/>
-          <w:lang w:val="es-ES" w:eastAsia="en-US" w:bidi="ar-SA"/>
-        </w:rPr>
-        <w:t>{/elcpersonajes}</w:t>
-      </w:r>
-    </w:p>
     <w:p>
       <w:pPr>
         <w:pStyle w:val="PreformattedText"/>
@@ -4816,7 +4665,19 @@
         </w:rPr>
       </w:pPr>
       <w:r>
-        <w:rPr/>
+        <w:rPr>
+          <w:rFonts w:eastAsia="Calibri" w:cs="" w:ascii="Consolas;Andale Mono WT;Andale Mono;Lucida Console;Lucida Sans Typewriter;DejaVu Sans Mono;Bitstream Vera Sans Mono;Liberation Mono;Nimbus Mono L;Monaco;Courier New;Courier;monospace" w:hAnsi="Consolas;Andale Mono WT;Andale Mono;Lucida Console;Lucida Sans Typewriter;DejaVu Sans Mono;Bitstream Vera Sans Mono;Liberation Mono;Nimbus Mono L;Monaco;Courier New;Courier;monospace"/>
+          <w:b/>
+          <w:i w:val="false"/>
+          <w:iCs w:val="false"/>
+          <w:caps w:val="false"/>
+          <w:smallCaps w:val="false"/>
+          <w:color w:val="404040"/>
+          <w:spacing w:val="0"/>
+          <w:sz w:val="18"/>
+          <w:szCs w:val="36"/>
+          <w:lang w:val="en-CA" w:eastAsia="en-US" w:bidi="ar-SA"/>
+        </w:rPr>
       </w:r>
     </w:p>
     <w:p>
@@ -4830,11 +4691,6 @@
         </w:rPr>
         <w:tab/>
         <w:tab/>
-      </w:r>
-      <w:r>
-        <w:rPr>
-          <w:lang w:val="en-CA"/>
-        </w:rPr>
         <w:t>Aparatos</w:t>
       </w:r>
       <w:r>
@@ -10064,6 +9920,204 @@
       <w:rFonts w:cs="Wingdings"/>
     </w:rPr>
   </w:style>
+  <w:style w:type="character" w:styleId="ListLabel571">
+    <w:name w:val="ListLabel 571"/>
+    <w:qFormat/>
+    <w:rPr>
+      <w:rFonts w:cs="Symbol"/>
+      <w:b/>
+      <w:color w:val="575A5D"/>
+      <w:sz w:val="16"/>
+    </w:rPr>
+  </w:style>
+  <w:style w:type="character" w:styleId="ListLabel572">
+    <w:name w:val="ListLabel 572"/>
+    <w:qFormat/>
+    <w:rPr>
+      <w:rFonts w:cs="Courier New"/>
+    </w:rPr>
+  </w:style>
+  <w:style w:type="character" w:styleId="ListLabel573">
+    <w:name w:val="ListLabel 573"/>
+    <w:qFormat/>
+    <w:rPr>
+      <w:rFonts w:cs="Wingdings"/>
+    </w:rPr>
+  </w:style>
+  <w:style w:type="character" w:styleId="ListLabel574">
+    <w:name w:val="ListLabel 574"/>
+    <w:qFormat/>
+    <w:rPr>
+      <w:rFonts w:cs="Symbol"/>
+    </w:rPr>
+  </w:style>
+  <w:style w:type="character" w:styleId="ListLabel575">
+    <w:name w:val="ListLabel 575"/>
+    <w:qFormat/>
+    <w:rPr>
+      <w:rFonts w:cs="Courier New"/>
+    </w:rPr>
+  </w:style>
+  <w:style w:type="character" w:styleId="ListLabel576">
+    <w:name w:val="ListLabel 576"/>
+    <w:qFormat/>
+    <w:rPr>
+      <w:rFonts w:cs="Wingdings"/>
+    </w:rPr>
+  </w:style>
+  <w:style w:type="character" w:styleId="ListLabel577">
+    <w:name w:val="ListLabel 577"/>
+    <w:qFormat/>
+    <w:rPr>
+      <w:rFonts w:cs="Symbol"/>
+    </w:rPr>
+  </w:style>
+  <w:style w:type="character" w:styleId="ListLabel578">
+    <w:name w:val="ListLabel 578"/>
+    <w:qFormat/>
+    <w:rPr>
+      <w:rFonts w:cs="Courier New"/>
+    </w:rPr>
+  </w:style>
+  <w:style w:type="character" w:styleId="ListLabel579">
+    <w:name w:val="ListLabel 579"/>
+    <w:qFormat/>
+    <w:rPr>
+      <w:rFonts w:cs="Wingdings"/>
+    </w:rPr>
+  </w:style>
+  <w:style w:type="character" w:styleId="ListLabel580">
+    <w:name w:val="ListLabel 580"/>
+    <w:qFormat/>
+    <w:rPr>
+      <w:rFonts w:ascii="Calibri" w:hAnsi="Calibri" w:cs="Symbol"/>
+      <w:b/>
+      <w:color w:val="BE8900"/>
+      <w:sz w:val="24"/>
+    </w:rPr>
+  </w:style>
+  <w:style w:type="character" w:styleId="ListLabel581">
+    <w:name w:val="ListLabel 581"/>
+    <w:qFormat/>
+    <w:rPr>
+      <w:rFonts w:cs="Courier New"/>
+    </w:rPr>
+  </w:style>
+  <w:style w:type="character" w:styleId="ListLabel582">
+    <w:name w:val="ListLabel 582"/>
+    <w:qFormat/>
+    <w:rPr>
+      <w:rFonts w:cs="Wingdings"/>
+    </w:rPr>
+  </w:style>
+  <w:style w:type="character" w:styleId="ListLabel583">
+    <w:name w:val="ListLabel 583"/>
+    <w:qFormat/>
+    <w:rPr>
+      <w:rFonts w:cs="Symbol"/>
+    </w:rPr>
+  </w:style>
+  <w:style w:type="character" w:styleId="ListLabel584">
+    <w:name w:val="ListLabel 584"/>
+    <w:qFormat/>
+    <w:rPr>
+      <w:rFonts w:cs="Courier New"/>
+    </w:rPr>
+  </w:style>
+  <w:style w:type="character" w:styleId="ListLabel585">
+    <w:name w:val="ListLabel 585"/>
+    <w:qFormat/>
+    <w:rPr>
+      <w:rFonts w:cs="Wingdings"/>
+    </w:rPr>
+  </w:style>
+  <w:style w:type="character" w:styleId="ListLabel586">
+    <w:name w:val="ListLabel 586"/>
+    <w:qFormat/>
+    <w:rPr>
+      <w:rFonts w:cs="Symbol"/>
+    </w:rPr>
+  </w:style>
+  <w:style w:type="character" w:styleId="ListLabel587">
+    <w:name w:val="ListLabel 587"/>
+    <w:qFormat/>
+    <w:rPr>
+      <w:rFonts w:cs="Courier New"/>
+    </w:rPr>
+  </w:style>
+  <w:style w:type="character" w:styleId="ListLabel588">
+    <w:name w:val="ListLabel 588"/>
+    <w:qFormat/>
+    <w:rPr>
+      <w:rFonts w:cs="Wingdings"/>
+    </w:rPr>
+  </w:style>
+  <w:style w:type="character" w:styleId="ListLabel589">
+    <w:name w:val="ListLabel 589"/>
+    <w:qFormat/>
+    <w:rPr>
+      <w:rFonts w:cs="Symbol"/>
+      <w:color w:val="7E0024"/>
+      <w:sz w:val="24"/>
+      <w:szCs w:val="22"/>
+    </w:rPr>
+  </w:style>
+  <w:style w:type="character" w:styleId="ListLabel590">
+    <w:name w:val="ListLabel 590"/>
+    <w:qFormat/>
+    <w:rPr>
+      <w:rFonts w:cs="Courier New"/>
+    </w:rPr>
+  </w:style>
+  <w:style w:type="character" w:styleId="ListLabel591">
+    <w:name w:val="ListLabel 591"/>
+    <w:qFormat/>
+    <w:rPr>
+      <w:rFonts w:cs="Wingdings"/>
+    </w:rPr>
+  </w:style>
+  <w:style w:type="character" w:styleId="ListLabel592">
+    <w:name w:val="ListLabel 592"/>
+    <w:qFormat/>
+    <w:rPr>
+      <w:rFonts w:cs="Symbol"/>
+    </w:rPr>
+  </w:style>
+  <w:style w:type="character" w:styleId="ListLabel593">
+    <w:name w:val="ListLabel 593"/>
+    <w:qFormat/>
+    <w:rPr>
+      <w:rFonts w:cs="Courier New"/>
+    </w:rPr>
+  </w:style>
+  <w:style w:type="character" w:styleId="ListLabel594">
+    <w:name w:val="ListLabel 594"/>
+    <w:qFormat/>
+    <w:rPr>
+      <w:rFonts w:cs="Wingdings"/>
+    </w:rPr>
+  </w:style>
+  <w:style w:type="character" w:styleId="ListLabel595">
+    <w:name w:val="ListLabel 595"/>
+    <w:qFormat/>
+    <w:rPr>
+      <w:rFonts w:cs="Symbol"/>
+    </w:rPr>
+  </w:style>
+  <w:style w:type="character" w:styleId="ListLabel596">
+    <w:name w:val="ListLabel 596"/>
+    <w:qFormat/>
+    <w:rPr>
+      <w:rFonts w:cs="Courier New"/>
+    </w:rPr>
+  </w:style>
+  <w:style w:type="character" w:styleId="ListLabel597">
+    <w:name w:val="ListLabel 597"/>
+    <w:qFormat/>
+    <w:rPr>
+      <w:rFonts w:cs="Wingdings"/>
+    </w:rPr>
+  </w:style>
   <w:style w:type="paragraph" w:styleId="Heading">
     <w:name w:val="Heading"/>
     <w:basedOn w:val="Normal"/>

</xml_diff>